<commit_message>
Stream things in Java.docx
</commit_message>
<xml_diff>
--- a/Java.docx
+++ b/Java.docx
@@ -2205,1819 +2205,1896 @@
           <w:rFonts w:cstheme="minorHAnsi"/>
         </w:rPr>
       </w:pPr>
+      <w:r>
+        <w:rPr>
+          <w:rFonts w:cstheme="minorHAnsi"/>
+        </w:rPr>
+        <w:t>Final classes are created so the methods implemented by that class cannot be overridden. It can’t be inherited.</w:t>
+      </w:r>
+    </w:p>
+    <w:p>
+      <w:pPr>
+        <w:jc w:val="both"/>
+        <w:rPr>
+          <w:rFonts w:cstheme="minorHAnsi"/>
+        </w:rPr>
+      </w:pPr>
+      <w:r>
+        <w:rPr>
+          <w:rFonts w:cstheme="minorHAnsi"/>
+        </w:rPr>
+        <w:t xml:space="preserve">A thread can enter the waiting state by invoking its </w:t>
+      </w:r>
+      <w:proofErr w:type="gramStart"/>
+      <w:r>
+        <w:rPr>
+          <w:rFonts w:cstheme="minorHAnsi"/>
+        </w:rPr>
+        <w:t>sleep(</w:t>
+      </w:r>
+      <w:proofErr w:type="gramEnd"/>
+      <w:r>
+        <w:rPr>
+          <w:rFonts w:cstheme="minorHAnsi"/>
+        </w:rPr>
+        <w:t xml:space="preserve">) method, by blocking on IO, by unsuccessfully attempting to acquire an object's lock, or by invoking an object's wait() method. It can also enter the waiting state by invoking its (deprecated) </w:t>
+      </w:r>
+      <w:proofErr w:type="gramStart"/>
+      <w:r>
+        <w:rPr>
+          <w:rFonts w:cstheme="minorHAnsi"/>
+        </w:rPr>
+        <w:t>suspend(</w:t>
+      </w:r>
+      <w:proofErr w:type="gramEnd"/>
+      <w:r>
+        <w:rPr>
+          <w:rFonts w:cstheme="minorHAnsi"/>
+        </w:rPr>
+        <w:t>) method.</w:t>
+      </w:r>
+    </w:p>
+    <w:p>
+      <w:pPr>
+        <w:jc w:val="both"/>
+        <w:rPr>
+          <w:rFonts w:cstheme="minorHAnsi"/>
+        </w:rPr>
+      </w:pPr>
+      <w:r>
+        <w:rPr>
+          <w:rFonts w:cstheme="minorHAnsi"/>
+        </w:rPr>
+        <w:t>How does multi-threading take place on a computer with a single CPU? The operating system's task scheduler allocates execution time to multiple tasks. By quickly switching between executing tasks, it creates the impression that tasks execute sequentially.</w:t>
+      </w:r>
+    </w:p>
+    <w:p>
+      <w:pPr>
+        <w:jc w:val="both"/>
+        <w:rPr>
+          <w:rFonts w:cstheme="minorHAnsi"/>
+        </w:rPr>
+      </w:pPr>
+      <w:r>
+        <w:rPr>
+          <w:rFonts w:cstheme="minorHAnsi"/>
+        </w:rPr>
+        <w:t xml:space="preserve">What invokes a thread's </w:t>
+      </w:r>
+      <w:proofErr w:type="gramStart"/>
+      <w:r>
+        <w:rPr>
+          <w:rFonts w:cstheme="minorHAnsi"/>
+        </w:rPr>
+        <w:t>run(</w:t>
+      </w:r>
+      <w:proofErr w:type="gramEnd"/>
+      <w:r>
+        <w:rPr>
+          <w:rFonts w:cstheme="minorHAnsi"/>
+        </w:rPr>
+        <w:t xml:space="preserve">) method? After a thread is started, via its </w:t>
+      </w:r>
+      <w:proofErr w:type="gramStart"/>
+      <w:r>
+        <w:rPr>
+          <w:rFonts w:cstheme="minorHAnsi"/>
+        </w:rPr>
+        <w:t>start(</w:t>
+      </w:r>
+      <w:proofErr w:type="gramEnd"/>
+      <w:r>
+        <w:rPr>
+          <w:rFonts w:cstheme="minorHAnsi"/>
+        </w:rPr>
+        <w:t>) method of the Thread class, the JVM invokes the thread's run() method when the thread is initially executed.</w:t>
+      </w:r>
+    </w:p>
+    <w:p>
+      <w:pPr>
+        <w:jc w:val="both"/>
+        <w:rPr>
+          <w:rFonts w:cstheme="minorHAnsi"/>
+        </w:rPr>
+      </w:pPr>
+      <w:r>
+        <w:rPr>
+          <w:rFonts w:cstheme="minorHAnsi"/>
+        </w:rPr>
+        <w:t xml:space="preserve">Does it matter in what order catch statements for </w:t>
+      </w:r>
+      <w:proofErr w:type="spellStart"/>
+      <w:r>
+        <w:rPr>
+          <w:rFonts w:cstheme="minorHAnsi"/>
+        </w:rPr>
+        <w:t>FileNotFoundException</w:t>
+      </w:r>
+      <w:proofErr w:type="spellEnd"/>
+      <w:r>
+        <w:rPr>
+          <w:rFonts w:cstheme="minorHAnsi"/>
+        </w:rPr>
+        <w:t xml:space="preserve"> and </w:t>
+      </w:r>
+      <w:proofErr w:type="spellStart"/>
+      <w:r>
+        <w:rPr>
+          <w:rFonts w:cstheme="minorHAnsi"/>
+        </w:rPr>
+        <w:t>IOException</w:t>
+      </w:r>
+      <w:proofErr w:type="spellEnd"/>
+      <w:r>
+        <w:rPr>
+          <w:rFonts w:cstheme="minorHAnsi"/>
+        </w:rPr>
+        <w:t xml:space="preserve"> are written? Yes, it does. The </w:t>
+      </w:r>
+      <w:proofErr w:type="spellStart"/>
+      <w:r>
+        <w:rPr>
+          <w:rFonts w:cstheme="minorHAnsi"/>
+        </w:rPr>
+        <w:t>FileNo</w:t>
+      </w:r>
+      <w:r>
+        <w:rPr>
+          <w:rFonts w:cstheme="minorHAnsi"/>
+        </w:rPr>
+        <w:t>t</w:t>
+      </w:r>
+      <w:r>
+        <w:rPr>
+          <w:rFonts w:cstheme="minorHAnsi"/>
+        </w:rPr>
+        <w:t>FoundException</w:t>
+      </w:r>
+      <w:proofErr w:type="spellEnd"/>
+      <w:r>
+        <w:rPr>
+          <w:rFonts w:cstheme="minorHAnsi"/>
+        </w:rPr>
+        <w:t xml:space="preserve"> is inherited from the </w:t>
+      </w:r>
+      <w:proofErr w:type="spellStart"/>
+      <w:r>
+        <w:rPr>
+          <w:rFonts w:cstheme="minorHAnsi"/>
+        </w:rPr>
+        <w:t>IOException</w:t>
+      </w:r>
+      <w:proofErr w:type="spellEnd"/>
+      <w:r>
+        <w:rPr>
+          <w:rFonts w:cstheme="minorHAnsi"/>
+        </w:rPr>
+        <w:t xml:space="preserve">. Exception's subclasses </w:t>
+      </w:r>
+      <w:proofErr w:type="gramStart"/>
+      <w:r>
+        <w:rPr>
+          <w:rFonts w:cstheme="minorHAnsi"/>
+        </w:rPr>
+        <w:t>have to</w:t>
+      </w:r>
+      <w:proofErr w:type="gramEnd"/>
+      <w:r>
+        <w:rPr>
+          <w:rFonts w:cstheme="minorHAnsi"/>
+        </w:rPr>
+        <w:t xml:space="preserve"> be caught first.</w:t>
+      </w:r>
+    </w:p>
+    <w:p>
+      <w:pPr>
+        <w:jc w:val="both"/>
+        <w:rPr>
+          <w:rFonts w:cstheme="minorHAnsi"/>
+        </w:rPr>
+      </w:pPr>
+      <w:r>
+        <w:rPr>
+          <w:rFonts w:cstheme="minorHAnsi"/>
+        </w:rPr>
+        <w:lastRenderedPageBreak/>
+        <w:t xml:space="preserve">What is the difference between yielding and sleeping? When a task invokes its </w:t>
+      </w:r>
+      <w:proofErr w:type="gramStart"/>
+      <w:r>
+        <w:rPr>
+          <w:rFonts w:cstheme="minorHAnsi"/>
+        </w:rPr>
+        <w:t>yield(</w:t>
+      </w:r>
+      <w:proofErr w:type="gramEnd"/>
+      <w:r>
+        <w:rPr>
+          <w:rFonts w:cstheme="minorHAnsi"/>
+        </w:rPr>
+        <w:t xml:space="preserve">) method, it returns to the ready state. When a task invokes its </w:t>
+      </w:r>
+      <w:proofErr w:type="gramStart"/>
+      <w:r>
+        <w:rPr>
+          <w:rFonts w:cstheme="minorHAnsi"/>
+        </w:rPr>
+        <w:t>sleep(</w:t>
+      </w:r>
+      <w:proofErr w:type="gramEnd"/>
+      <w:r>
+        <w:rPr>
+          <w:rFonts w:cstheme="minorHAnsi"/>
+        </w:rPr>
+        <w:t>) method, it returns to the waiting state.</w:t>
+      </w:r>
+    </w:p>
+    <w:p>
+      <w:pPr>
+        <w:jc w:val="both"/>
+        <w:rPr>
+          <w:rFonts w:cstheme="minorHAnsi"/>
+        </w:rPr>
+      </w:pPr>
+      <w:r>
+        <w:rPr>
+          <w:rFonts w:cstheme="minorHAnsi"/>
+        </w:rPr>
+        <w:t>The Vector class provides the capability to implement a growable array of objects. Vector proves to be very useful if you don't know the size of the array in advance, or you just need one that can change sizes over the lifetime of a program.</w:t>
+      </w:r>
+    </w:p>
+    <w:p>
+      <w:pPr>
+        <w:jc w:val="both"/>
+        <w:rPr>
+          <w:rFonts w:cstheme="minorHAnsi"/>
+        </w:rPr>
+      </w:pPr>
+      <w:r>
+        <w:rPr>
+          <w:rFonts w:cstheme="minorHAnsi"/>
+        </w:rPr>
+        <w:t>Wrapper classes are classes that allow primitive types to be accessed as objects. Example: Integer, Character, Double, Boolean etc.</w:t>
+      </w:r>
+    </w:p>
+    <w:p>
+      <w:pPr>
+        <w:jc w:val="both"/>
+        <w:rPr>
+          <w:rFonts w:cstheme="minorHAnsi"/>
+        </w:rPr>
+      </w:pPr>
+      <w:r>
+        <w:rPr>
+          <w:rFonts w:cstheme="minorHAnsi"/>
+        </w:rPr>
+        <w:t>File class is used to create objects that provide access to the files and directories of a local file system.</w:t>
+      </w:r>
+    </w:p>
+    <w:p>
+      <w:pPr>
+        <w:jc w:val="both"/>
+        <w:rPr>
+          <w:rFonts w:cstheme="minorHAnsi"/>
+        </w:rPr>
+      </w:pPr>
+      <w:r>
+        <w:rPr>
+          <w:rFonts w:cstheme="minorHAnsi"/>
+        </w:rPr>
+        <w:t xml:space="preserve">The Reader/Writer class hierarchy is character-oriented, and the </w:t>
+      </w:r>
+      <w:proofErr w:type="spellStart"/>
+      <w:r>
+        <w:rPr>
+          <w:rFonts w:cstheme="minorHAnsi"/>
+        </w:rPr>
+        <w:t>InputStream</w:t>
+      </w:r>
+      <w:proofErr w:type="spellEnd"/>
+      <w:r>
+        <w:rPr>
+          <w:rFonts w:cstheme="minorHAnsi"/>
+        </w:rPr>
+        <w:t>/</w:t>
+      </w:r>
+      <w:proofErr w:type="spellStart"/>
+      <w:r>
+        <w:rPr>
+          <w:rFonts w:cstheme="minorHAnsi"/>
+        </w:rPr>
+        <w:t>OutputStream</w:t>
+      </w:r>
+      <w:proofErr w:type="spellEnd"/>
+      <w:r>
+        <w:rPr>
+          <w:rFonts w:cstheme="minorHAnsi"/>
+        </w:rPr>
+        <w:t xml:space="preserve"> class hierarchy is byte-oriented.</w:t>
+      </w:r>
+    </w:p>
+    <w:p>
+      <w:pPr>
+        <w:jc w:val="both"/>
+        <w:rPr>
+          <w:rFonts w:cstheme="minorHAnsi"/>
+        </w:rPr>
+      </w:pPr>
+      <w:r>
+        <w:rPr>
+          <w:rFonts w:cstheme="minorHAnsi"/>
+        </w:rPr>
+        <w:t xml:space="preserve">A static variable is associated with the class </w:t>
+      </w:r>
+      <w:proofErr w:type="gramStart"/>
+      <w:r>
+        <w:rPr>
+          <w:rFonts w:cstheme="minorHAnsi"/>
+        </w:rPr>
+        <w:t>as a whole rather</w:t>
+      </w:r>
+      <w:proofErr w:type="gramEnd"/>
+      <w:r>
+        <w:rPr>
+          <w:rFonts w:cstheme="minorHAnsi"/>
+        </w:rPr>
+        <w:t xml:space="preserve"> than with specific instances of a class. Non-static variables take on unique values with each object instance.</w:t>
+      </w:r>
+    </w:p>
+    <w:p>
+      <w:pPr>
+        <w:jc w:val="both"/>
+        <w:rPr>
+          <w:rFonts w:cstheme="minorHAnsi"/>
+        </w:rPr>
+      </w:pPr>
+      <w:r>
+        <w:rPr>
+          <w:rFonts w:cstheme="minorHAnsi"/>
+        </w:rPr>
+        <w:t xml:space="preserve">Can you write a Java class that could be used both as an applet as well as an application? Yes, just add a </w:t>
+      </w:r>
+      <w:proofErr w:type="gramStart"/>
+      <w:r>
+        <w:rPr>
+          <w:rFonts w:cstheme="minorHAnsi"/>
+        </w:rPr>
+        <w:t>main(</w:t>
+      </w:r>
+      <w:proofErr w:type="gramEnd"/>
+      <w:r>
+        <w:rPr>
+          <w:rFonts w:cstheme="minorHAnsi"/>
+        </w:rPr>
+        <w:t>) method to the applet.</w:t>
+      </w:r>
+    </w:p>
+    <w:p>
+      <w:pPr>
+        <w:jc w:val="both"/>
+        <w:rPr>
+          <w:rFonts w:cstheme="minorHAnsi"/>
+        </w:rPr>
+      </w:pPr>
+      <w:r>
+        <w:rPr>
+          <w:rFonts w:cstheme="minorHAnsi"/>
+        </w:rPr>
+        <w:t xml:space="preserve">When is the </w:t>
+      </w:r>
+      <w:proofErr w:type="spellStart"/>
+      <w:r>
+        <w:rPr>
+          <w:rFonts w:cstheme="minorHAnsi"/>
+        </w:rPr>
+        <w:t>ArrayStoreException</w:t>
+      </w:r>
+      <w:proofErr w:type="spellEnd"/>
+      <w:r>
+        <w:rPr>
+          <w:rFonts w:cstheme="minorHAnsi"/>
+        </w:rPr>
+        <w:t xml:space="preserve"> thrown? When copying elements between different arrays, if the source or destination arguments are not arrays or their types are not compatible, an </w:t>
+      </w:r>
+      <w:proofErr w:type="spellStart"/>
+      <w:r>
+        <w:rPr>
+          <w:rFonts w:cstheme="minorHAnsi"/>
+        </w:rPr>
+        <w:t>ArrayStoreException</w:t>
+      </w:r>
+      <w:proofErr w:type="spellEnd"/>
+      <w:r>
+        <w:rPr>
+          <w:rFonts w:cstheme="minorHAnsi"/>
+        </w:rPr>
+        <w:t xml:space="preserve"> will be thrown.</w:t>
+      </w:r>
+    </w:p>
+    <w:p>
+      <w:pPr>
+        <w:jc w:val="both"/>
+        <w:rPr>
+          <w:rFonts w:cstheme="minorHAnsi"/>
+        </w:rPr>
+      </w:pPr>
+      <w:r>
+        <w:rPr>
+          <w:rFonts w:cstheme="minorHAnsi"/>
+        </w:rPr>
+        <w:t xml:space="preserve">What's the difference between the methods </w:t>
+      </w:r>
+      <w:proofErr w:type="gramStart"/>
+      <w:r>
+        <w:rPr>
+          <w:rFonts w:cstheme="minorHAnsi"/>
+        </w:rPr>
+        <w:t>sleep(</w:t>
+      </w:r>
+      <w:proofErr w:type="gramEnd"/>
+      <w:r>
+        <w:rPr>
+          <w:rFonts w:cstheme="minorHAnsi"/>
+        </w:rPr>
+        <w:t xml:space="preserve">) and wait()? The code </w:t>
+      </w:r>
+      <w:proofErr w:type="gramStart"/>
+      <w:r>
+        <w:rPr>
+          <w:rFonts w:cstheme="minorHAnsi"/>
+        </w:rPr>
+        <w:t>sleep(</w:t>
+      </w:r>
+      <w:proofErr w:type="gramEnd"/>
+      <w:r>
+        <w:rPr>
+          <w:rFonts w:cstheme="minorHAnsi"/>
+        </w:rPr>
+        <w:t xml:space="preserve">2000); puts thread aside for exactly two seconds. The code </w:t>
+      </w:r>
+      <w:proofErr w:type="gramStart"/>
+      <w:r>
+        <w:rPr>
+          <w:rFonts w:cstheme="minorHAnsi"/>
+        </w:rPr>
+        <w:t>wait(</w:t>
+      </w:r>
+      <w:proofErr w:type="gramEnd"/>
+      <w:r>
+        <w:rPr>
+          <w:rFonts w:cstheme="minorHAnsi"/>
+        </w:rPr>
+        <w:t xml:space="preserve">2000), causes a wait of up to two second. A thread could stop waiting earlier if it receives the </w:t>
+      </w:r>
+      <w:proofErr w:type="gramStart"/>
+      <w:r>
+        <w:rPr>
+          <w:rFonts w:cstheme="minorHAnsi"/>
+        </w:rPr>
+        <w:t>notify(</w:t>
+      </w:r>
+      <w:proofErr w:type="gramEnd"/>
+      <w:r>
+        <w:rPr>
+          <w:rFonts w:cstheme="minorHAnsi"/>
+        </w:rPr>
+        <w:t xml:space="preserve">) or </w:t>
+      </w:r>
+      <w:proofErr w:type="spellStart"/>
+      <w:r>
+        <w:rPr>
+          <w:rFonts w:cstheme="minorHAnsi"/>
+        </w:rPr>
+        <w:t>notifyAll</w:t>
+      </w:r>
+      <w:proofErr w:type="spellEnd"/>
+      <w:r>
+        <w:rPr>
+          <w:rFonts w:cstheme="minorHAnsi"/>
+        </w:rPr>
+        <w:t xml:space="preserve">() call. The method </w:t>
+      </w:r>
+      <w:proofErr w:type="gramStart"/>
+      <w:r>
+        <w:rPr>
+          <w:rFonts w:cstheme="minorHAnsi"/>
+        </w:rPr>
+        <w:t>wait(</w:t>
+      </w:r>
+      <w:proofErr w:type="gramEnd"/>
+      <w:r>
+        <w:rPr>
+          <w:rFonts w:cstheme="minorHAnsi"/>
+        </w:rPr>
+        <w:t>) is defined in the class Object and the method sleep() is defined in the class Thread.</w:t>
+      </w:r>
+    </w:p>
+    <w:p>
+      <w:pPr>
+        <w:jc w:val="both"/>
+        <w:rPr>
+          <w:rFonts w:cstheme="minorHAnsi"/>
+        </w:rPr>
+      </w:pPr>
+      <w:r>
+        <w:rPr>
+          <w:rFonts w:cstheme="minorHAnsi"/>
+        </w:rPr>
+        <w:t>A transient variable is a variable that may not be serialized during Serialization and which is initialized by its default value during de-serialization,</w:t>
+      </w:r>
+    </w:p>
+    <w:p>
+      <w:pPr>
+        <w:jc w:val="both"/>
+        <w:rPr>
+          <w:rFonts w:cstheme="minorHAnsi"/>
+        </w:rPr>
+      </w:pPr>
+      <w:r>
+        <w:rPr>
+          <w:rFonts w:cstheme="minorHAnsi"/>
+        </w:rPr>
+        <w:t>Does garbage collection guarantee that a program will not run out of memory? Garbage collection does not guarantee that a program will not run out of memory. It is possible for programs to use up memory resources faster than they are garbage collected. It is also possible for programs to create objects that are not subject to garbage collection.</w:t>
+      </w:r>
+    </w:p>
+    <w:p>
+      <w:pPr>
+        <w:jc w:val="both"/>
+        <w:rPr>
+          <w:rFonts w:cstheme="minorHAnsi"/>
+        </w:rPr>
+      </w:pPr>
+      <w:r>
+        <w:rPr>
+          <w:rFonts w:cstheme="minorHAnsi"/>
+        </w:rPr>
+        <w:t>The immediate superclass of the Applet class? Panel is the immediate superclass. A panel provides space in which an application can attach any other component, including other panels.</w:t>
+      </w:r>
+    </w:p>
+    <w:p>
+      <w:pPr>
+        <w:jc w:val="both"/>
+        <w:rPr>
+          <w:rFonts w:cstheme="minorHAnsi"/>
+        </w:rPr>
+      </w:pPr>
+      <w:r>
+        <w:rPr>
+          <w:rFonts w:cstheme="minorHAnsi"/>
+        </w:rPr>
+        <w:t>The = operator is right associative.</w:t>
+      </w:r>
+    </w:p>
+    <w:p>
+      <w:pPr>
+        <w:jc w:val="both"/>
+        <w:rPr>
+          <w:rFonts w:cstheme="minorHAnsi"/>
+        </w:rPr>
+      </w:pPr>
+      <w:r>
+        <w:rPr>
+          <w:rFonts w:cstheme="minorHAnsi"/>
+        </w:rPr>
+        <w:t>What is the purpose of the System class? The purpose of the System class is to provide access to system resources.</w:t>
+      </w:r>
+    </w:p>
+    <w:p>
+      <w:pPr>
+        <w:jc w:val="both"/>
+        <w:rPr>
+          <w:rFonts w:cstheme="minorHAnsi"/>
+        </w:rPr>
+      </w:pPr>
+      <w:r>
+        <w:rPr>
+          <w:rFonts w:cstheme="minorHAnsi"/>
+        </w:rPr>
+        <w:t xml:space="preserve">What class of exceptions are generated by the Java run-time system? The Java runtime system generates </w:t>
+      </w:r>
+      <w:proofErr w:type="spellStart"/>
+      <w:r>
+        <w:rPr>
+          <w:rFonts w:cstheme="minorHAnsi"/>
+        </w:rPr>
+        <w:t>RuntimeException</w:t>
+      </w:r>
+      <w:proofErr w:type="spellEnd"/>
+      <w:r>
+        <w:rPr>
+          <w:rFonts w:cstheme="minorHAnsi"/>
+        </w:rPr>
+        <w:t xml:space="preserve"> and Error exceptions.</w:t>
+      </w:r>
+    </w:p>
+    <w:p>
+      <w:pPr>
+        <w:jc w:val="both"/>
+        <w:rPr>
+          <w:rFonts w:cstheme="minorHAnsi"/>
+        </w:rPr>
+      </w:pPr>
+      <w:r>
+        <w:rPr>
+          <w:rFonts w:cstheme="minorHAnsi"/>
+        </w:rPr>
+        <w:t xml:space="preserve">Under what conditions is an object's </w:t>
+      </w:r>
+      <w:proofErr w:type="gramStart"/>
+      <w:r>
+        <w:rPr>
+          <w:rFonts w:cstheme="minorHAnsi"/>
+        </w:rPr>
+        <w:t>finalize(</w:t>
+      </w:r>
+      <w:proofErr w:type="gramEnd"/>
+      <w:r>
+        <w:rPr>
+          <w:rFonts w:cstheme="minorHAnsi"/>
+        </w:rPr>
+        <w:t xml:space="preserve">) method invoked by the garbage collector? The garbage collector invokes an object's </w:t>
+      </w:r>
+      <w:proofErr w:type="gramStart"/>
+      <w:r>
+        <w:rPr>
+          <w:rFonts w:cstheme="minorHAnsi"/>
+        </w:rPr>
+        <w:t>finalize(</w:t>
+      </w:r>
+      <w:proofErr w:type="gramEnd"/>
+      <w:r>
+        <w:rPr>
+          <w:rFonts w:cstheme="minorHAnsi"/>
+        </w:rPr>
+        <w:t>) method when it detects that the object has become unreachable.</w:t>
+      </w:r>
+    </w:p>
+    <w:p>
+      <w:pPr>
+        <w:jc w:val="both"/>
+        <w:rPr>
+          <w:rFonts w:cstheme="minorHAnsi"/>
+        </w:rPr>
+      </w:pPr>
+      <w:r>
+        <w:rPr>
+          <w:rFonts w:cstheme="minorHAnsi"/>
+        </w:rPr>
+        <w:lastRenderedPageBreak/>
+        <w:t xml:space="preserve">A class loader is an object that is responsible for loading classes. The class </w:t>
+      </w:r>
+      <w:proofErr w:type="spellStart"/>
+      <w:r>
+        <w:rPr>
+          <w:rFonts w:cstheme="minorHAnsi"/>
+        </w:rPr>
+        <w:t>ClassLoader</w:t>
+      </w:r>
+      <w:proofErr w:type="spellEnd"/>
+      <w:r>
+        <w:rPr>
+          <w:rFonts w:cstheme="minorHAnsi"/>
+        </w:rPr>
+        <w:t xml:space="preserve"> is an abstract class.</w:t>
+      </w:r>
+    </w:p>
+    <w:p>
+      <w:pPr>
+        <w:jc w:val="both"/>
+        <w:rPr>
+          <w:rFonts w:cstheme="minorHAnsi"/>
+        </w:rPr>
+      </w:pPr>
+      <w:r>
+        <w:rPr>
+          <w:rFonts w:cstheme="minorHAnsi"/>
+        </w:rPr>
+        <w:t xml:space="preserve">An abstract class can have instance methods that implement a default behavior. An Interface can only declare constants and instance </w:t>
+      </w:r>
+      <w:proofErr w:type="gramStart"/>
+      <w:r>
+        <w:rPr>
+          <w:rFonts w:cstheme="minorHAnsi"/>
+        </w:rPr>
+        <w:t>methods, but</w:t>
+      </w:r>
+      <w:proofErr w:type="gramEnd"/>
+      <w:r>
+        <w:rPr>
+          <w:rFonts w:cstheme="minorHAnsi"/>
+        </w:rPr>
+        <w:t xml:space="preserve"> cannot implement default behavior and all methods are implicitly abstract. An interface has all public members and no implementation.</w:t>
+      </w:r>
+    </w:p>
+    <w:p>
+      <w:pPr>
+        <w:jc w:val="both"/>
+        <w:rPr>
+          <w:rFonts w:cstheme="minorHAnsi"/>
+        </w:rPr>
+      </w:pPr>
+      <w:r>
+        <w:rPr>
+          <w:rFonts w:cstheme="minorHAnsi"/>
+        </w:rPr>
+        <w:t xml:space="preserve">No, a </w:t>
+      </w:r>
+      <w:proofErr w:type="gramStart"/>
+      <w:r>
+        <w:rPr>
+          <w:rFonts w:cstheme="minorHAnsi"/>
+        </w:rPr>
+        <w:t>top level</w:t>
+      </w:r>
+      <w:proofErr w:type="gramEnd"/>
+      <w:r>
+        <w:rPr>
+          <w:rFonts w:cstheme="minorHAnsi"/>
+        </w:rPr>
+        <w:t xml:space="preserve"> class </w:t>
+      </w:r>
+      <w:proofErr w:type="spellStart"/>
+      <w:r>
+        <w:rPr>
+          <w:rFonts w:cstheme="minorHAnsi"/>
+        </w:rPr>
+        <w:t>can not</w:t>
+      </w:r>
+      <w:proofErr w:type="spellEnd"/>
+      <w:r>
+        <w:rPr>
+          <w:rFonts w:cstheme="minorHAnsi"/>
+        </w:rPr>
+        <w:t xml:space="preserve"> be private or protected. It can have either "public" or no modifier.</w:t>
+      </w:r>
+    </w:p>
+    <w:p>
+      <w:pPr>
+        <w:jc w:val="both"/>
+        <w:rPr>
+          <w:rFonts w:cstheme="minorHAnsi"/>
+        </w:rPr>
+      </w:pPr>
+      <w:r>
+        <w:rPr>
+          <w:rFonts w:cstheme="minorHAnsi"/>
+        </w:rPr>
+        <w:t xml:space="preserve">An error is an irrecoverable condition occurring at runtime. Such as </w:t>
+      </w:r>
+      <w:proofErr w:type="spellStart"/>
+      <w:r>
+        <w:rPr>
+          <w:rFonts w:cstheme="minorHAnsi"/>
+        </w:rPr>
+        <w:t>OutOfMemory</w:t>
+      </w:r>
+      <w:proofErr w:type="spellEnd"/>
+      <w:r>
+        <w:rPr>
+          <w:rFonts w:cstheme="minorHAnsi"/>
+        </w:rPr>
+        <w:t xml:space="preserve"> error. Exceptions are conditions that occur because of bad input etc. e.g. </w:t>
+      </w:r>
+      <w:proofErr w:type="spellStart"/>
+      <w:r>
+        <w:rPr>
+          <w:rFonts w:cstheme="minorHAnsi"/>
+        </w:rPr>
+        <w:t>FileNotFoundException</w:t>
+      </w:r>
+      <w:proofErr w:type="spellEnd"/>
+      <w:r>
+        <w:rPr>
+          <w:rFonts w:cstheme="minorHAnsi"/>
+        </w:rPr>
+        <w:t xml:space="preserve"> will be thrown if the specified file does not exist.</w:t>
+      </w:r>
+    </w:p>
+    <w:p>
+      <w:pPr>
+        <w:jc w:val="both"/>
+        <w:rPr>
+          <w:rFonts w:cstheme="minorHAnsi"/>
+        </w:rPr>
+      </w:pPr>
+      <w:r>
+        <w:rPr>
+          <w:rFonts w:cstheme="minorHAnsi"/>
+        </w:rPr>
+        <w:t>A thread is in the ready state as initial state after it has been created and started.</w:t>
+      </w:r>
+    </w:p>
+    <w:p>
+      <w:pPr>
+        <w:jc w:val="both"/>
+        <w:rPr>
+          <w:rFonts w:cstheme="minorHAnsi"/>
+        </w:rPr>
+      </w:pPr>
+      <w:r>
+        <w:rPr>
+          <w:rFonts w:cstheme="minorHAnsi"/>
+        </w:rPr>
+        <w:t>Synchronized methods are methods that are used to control access to an object. A synchronized statement can only be executed after a thread has acquired the lock for the object or class referenced in the synchronized statement.</w:t>
+      </w:r>
+    </w:p>
+    <w:p>
+      <w:pPr>
+        <w:jc w:val="both"/>
+        <w:rPr>
+          <w:rFonts w:cstheme="minorHAnsi"/>
+        </w:rPr>
+      </w:pPr>
+      <w:r>
+        <w:rPr>
+          <w:rFonts w:cstheme="minorHAnsi"/>
+        </w:rPr>
+        <w:t xml:space="preserve">What is Dynamic </w:t>
+      </w:r>
+      <w:proofErr w:type="gramStart"/>
+      <w:r>
+        <w:rPr>
+          <w:rFonts w:cstheme="minorHAnsi"/>
+        </w:rPr>
+        <w:t>Binding(</w:t>
+      </w:r>
+      <w:proofErr w:type="gramEnd"/>
+      <w:r>
+        <w:rPr>
+          <w:rFonts w:cstheme="minorHAnsi"/>
+        </w:rPr>
+        <w:t>late binding)? Binding refers to the linking of a procedure call to the code to be executed in response to the call. Dynamic binding means that the code associated with a given procedure call is not known until the time of the call at run-time.</w:t>
+      </w:r>
+    </w:p>
+    <w:p>
+      <w:pPr>
+        <w:jc w:val="both"/>
+        <w:rPr>
+          <w:rFonts w:cstheme="minorHAnsi"/>
+        </w:rPr>
+      </w:pPr>
+      <w:r>
+        <w:rPr>
+          <w:rFonts w:cstheme="minorHAnsi"/>
+        </w:rPr>
+        <w:t>constructor cannot be inherited.</w:t>
+      </w:r>
+    </w:p>
+    <w:p>
+      <w:pPr>
+        <w:jc w:val="both"/>
+        <w:rPr>
+          <w:rFonts w:cstheme="minorHAnsi"/>
+        </w:rPr>
+      </w:pPr>
+      <w:proofErr w:type="spellStart"/>
+      <w:r>
+        <w:rPr>
+          <w:rFonts w:cstheme="minorHAnsi"/>
+        </w:rPr>
+        <w:t>ArrayList</w:t>
+      </w:r>
+      <w:proofErr w:type="spellEnd"/>
+      <w:r>
+        <w:rPr>
+          <w:rFonts w:cstheme="minorHAnsi"/>
+        </w:rPr>
+        <w:t xml:space="preserve"> can grow dynamically and provides more powerful insertion and search mechanisms than arrays.</w:t>
+      </w:r>
+    </w:p>
+    <w:p>
+      <w:pPr>
+        <w:jc w:val="both"/>
+        <w:rPr>
+          <w:rFonts w:cstheme="minorHAnsi"/>
+        </w:rPr>
+      </w:pPr>
+      <w:r>
+        <w:rPr>
+          <w:rFonts w:cstheme="minorHAnsi"/>
+        </w:rPr>
+        <w:t xml:space="preserve">What is a Values Collection </w:t>
+      </w:r>
+      <w:proofErr w:type="gramStart"/>
+      <w:r>
+        <w:rPr>
+          <w:rFonts w:cstheme="minorHAnsi"/>
+        </w:rPr>
+        <w:t>View ?</w:t>
+      </w:r>
+      <w:proofErr w:type="gramEnd"/>
+      <w:r>
+        <w:rPr>
+          <w:rFonts w:cstheme="minorHAnsi"/>
+        </w:rPr>
+        <w:t xml:space="preserve"> It is a collection returned by the </w:t>
+      </w:r>
+      <w:proofErr w:type="gramStart"/>
+      <w:r>
+        <w:rPr>
+          <w:rFonts w:cstheme="minorHAnsi"/>
+        </w:rPr>
+        <w:t>values(</w:t>
+      </w:r>
+      <w:proofErr w:type="gramEnd"/>
+      <w:r>
+        <w:rPr>
+          <w:rFonts w:cstheme="minorHAnsi"/>
+        </w:rPr>
+        <w:t>) method of the Map Interface, It contains all the objects present as values in the map.</w:t>
+      </w:r>
+    </w:p>
+    <w:p>
+      <w:pPr>
+        <w:jc w:val="both"/>
+        <w:rPr>
+          <w:rFonts w:cstheme="minorHAnsi"/>
+        </w:rPr>
+      </w:pPr>
+      <w:r>
+        <w:rPr>
+          <w:rFonts w:cstheme="minorHAnsi"/>
+        </w:rPr>
+        <w:t>What is the difference between the &gt;&gt; and &gt;&gt;&gt; operators?</w:t>
+      </w:r>
+      <w:r>
+        <w:rPr>
+          <w:rFonts w:cstheme="minorHAnsi"/>
+        </w:rPr>
+        <w:t xml:space="preserve"> &gt;&gt; Arithmetic right shift (Sign </w:t>
+      </w:r>
+      <w:r>
+        <w:rPr>
+          <w:rFonts w:cstheme="minorHAnsi"/>
+        </w:rPr>
+        <w:t>not neglected and will remain same even after any number of shifts</w:t>
+      </w:r>
+      <w:r>
+        <w:rPr>
+          <w:rFonts w:cstheme="minorHAnsi"/>
+        </w:rPr>
+        <w:t>)</w:t>
+      </w:r>
+      <w:r>
+        <w:rPr>
+          <w:rFonts w:cstheme="minorHAnsi"/>
+        </w:rPr>
+        <w:t>. &gt;&gt;&gt; Logical shift (Simply shift and append 0).</w:t>
+      </w:r>
+    </w:p>
+    <w:p>
+      <w:pPr>
+        <w:jc w:val="both"/>
+        <w:rPr>
+          <w:rFonts w:cstheme="minorHAnsi"/>
+        </w:rPr>
+      </w:pPr>
+      <w:r>
+        <w:rPr>
+          <w:rFonts w:cstheme="minorHAnsi"/>
+        </w:rPr>
+        <w:t>Java does not allow Default Arguments.</w:t>
+      </w:r>
+    </w:p>
+    <w:p>
+      <w:pPr>
+        <w:jc w:val="both"/>
+        <w:rPr>
+          <w:rFonts w:cstheme="minorHAnsi"/>
+        </w:rPr>
+      </w:pPr>
+      <w:r>
+        <w:rPr>
+          <w:rFonts w:cstheme="minorHAnsi"/>
+        </w:rPr>
+        <w:t>Break statement can be used as labels in Java? Yes, an example can be break one;</w:t>
+      </w:r>
+    </w:p>
+    <w:p>
+      <w:pPr>
+        <w:jc w:val="both"/>
+        <w:rPr>
+          <w:rFonts w:cstheme="minorHAnsi"/>
+        </w:rPr>
+      </w:pPr>
+      <w:r>
+        <w:rPr>
+          <w:rFonts w:cstheme="minorHAnsi"/>
+        </w:rPr>
+        <w:t>If a class is declared within a class and specify the static modifier, the compiler treats the class just like any other top-level class. Nested top-level class is an Inner class.</w:t>
+      </w:r>
+    </w:p>
+    <w:p>
+      <w:pPr>
+        <w:jc w:val="both"/>
+        <w:rPr>
+          <w:rFonts w:cstheme="minorHAnsi"/>
+        </w:rPr>
+      </w:pPr>
+      <w:r>
+        <w:rPr>
+          <w:rFonts w:cstheme="minorHAnsi"/>
+        </w:rPr>
+        <w:t xml:space="preserve">If </w:t>
+      </w:r>
+      <w:proofErr w:type="spellStart"/>
+      <w:r>
+        <w:rPr>
+          <w:rFonts w:cstheme="minorHAnsi"/>
+        </w:rPr>
+        <w:t>System.exit</w:t>
+      </w:r>
+      <w:proofErr w:type="spellEnd"/>
+      <w:r>
+        <w:rPr>
+          <w:rFonts w:cstheme="minorHAnsi"/>
+        </w:rPr>
+        <w:t xml:space="preserve"> (0); is written at the end of the try block, will the finally block still execute? No in this case the finally block will not execute because when you say </w:t>
+      </w:r>
+      <w:proofErr w:type="spellStart"/>
+      <w:r>
+        <w:rPr>
+          <w:rFonts w:cstheme="minorHAnsi"/>
+        </w:rPr>
+        <w:t>System.exit</w:t>
+      </w:r>
+      <w:proofErr w:type="spellEnd"/>
+      <w:r>
+        <w:rPr>
+          <w:rFonts w:cstheme="minorHAnsi"/>
+        </w:rPr>
+        <w:t xml:space="preserve"> (0); the control immediately goes out of the program, and thus finally never executes.</w:t>
+      </w:r>
+    </w:p>
+    <w:p>
+      <w:pPr>
+        <w:jc w:val="both"/>
+        <w:rPr>
+          <w:rFonts w:cstheme="minorHAnsi"/>
+        </w:rPr>
+      </w:pPr>
+      <w:r>
+        <w:rPr>
+          <w:rFonts w:cstheme="minorHAnsi"/>
+        </w:rPr>
+        <w:t>When a class is defined within a scope of another class, then it becomes inner class. If the access modifier of the inner class is static, then it becomes nested class.</w:t>
+      </w:r>
+    </w:p>
+    <w:p>
+      <w:pPr>
+        <w:jc w:val="both"/>
+        <w:rPr>
+          <w:rFonts w:cstheme="minorHAnsi"/>
+        </w:rPr>
+      </w:pPr>
+      <w:r>
+        <w:rPr>
+          <w:rFonts w:cstheme="minorHAnsi"/>
+        </w:rPr>
+        <w:t>Constructor Chaining: A child object constructor always first needs to construct its parent. In Java it is done via an implicit call to the no-</w:t>
+      </w:r>
+      <w:proofErr w:type="spellStart"/>
+      <w:r>
+        <w:rPr>
+          <w:rFonts w:cstheme="minorHAnsi"/>
+        </w:rPr>
+        <w:t>args</w:t>
+      </w:r>
+      <w:proofErr w:type="spellEnd"/>
+      <w:r>
+        <w:rPr>
+          <w:rFonts w:cstheme="minorHAnsi"/>
+        </w:rPr>
+        <w:t xml:space="preserve"> constructor as the first statement.</w:t>
+      </w:r>
+    </w:p>
+    <w:p>
+      <w:pPr>
+        <w:jc w:val="both"/>
+        <w:rPr>
+          <w:rFonts w:cstheme="minorHAnsi"/>
+          <w:b/>
+        </w:rPr>
+      </w:pPr>
+    </w:p>
+    <w:p>
+      <w:pPr>
+        <w:jc w:val="both"/>
+        <w:rPr>
+          <w:rFonts w:cstheme="minorHAnsi"/>
+          <w:b/>
+        </w:rPr>
+      </w:pPr>
+      <w:r>
+        <w:rPr>
+          <w:rFonts w:cstheme="minorHAnsi"/>
+          <w:b/>
+        </w:rPr>
+        <w:t>Java 8 Interface changes</w:t>
+      </w:r>
+    </w:p>
+    <w:p>
+      <w:pPr>
+        <w:rPr>
+          <w:rFonts w:cstheme="minorHAnsi"/>
+        </w:rPr>
+      </w:pPr>
+      <w:r>
+        <w:rPr>
+          <w:rFonts w:cstheme="minorHAnsi"/>
+        </w:rPr>
+        <w:lastRenderedPageBreak/>
+        <w:t xml:space="preserve">1. </w:t>
+      </w:r>
+      <w:r>
+        <w:rPr>
+          <w:rFonts w:cstheme="minorHAnsi"/>
+        </w:rPr>
+        <w:t>Default Method</w:t>
+      </w:r>
+    </w:p>
+    <w:p>
+      <w:pPr>
+        <w:rPr>
+          <w:rFonts w:cstheme="minorHAnsi"/>
+        </w:rPr>
+      </w:pPr>
+    </w:p>
+    <w:p>
+      <w:pPr>
+        <w:rPr>
+          <w:rFonts w:cstheme="minorHAnsi"/>
+        </w:rPr>
+      </w:pPr>
+      <w:r>
+        <w:rPr>
+          <w:rFonts w:cstheme="minorHAnsi"/>
+        </w:rPr>
+        <w:t>public interface Interface1 {</w:t>
+      </w:r>
+    </w:p>
+    <w:p>
+      <w:pPr>
+        <w:rPr>
+          <w:rFonts w:cstheme="minorHAnsi"/>
+        </w:rPr>
+      </w:pPr>
+      <w:r>
+        <w:rPr>
+          <w:rFonts w:cstheme="minorHAnsi"/>
+        </w:rPr>
+        <w:tab/>
+        <w:t>void method1(String str);</w:t>
+      </w:r>
+    </w:p>
+    <w:p>
+      <w:pPr>
+        <w:rPr>
+          <w:rFonts w:cstheme="minorHAnsi"/>
+        </w:rPr>
+      </w:pPr>
+      <w:r>
+        <w:rPr>
+          <w:rFonts w:cstheme="minorHAnsi"/>
+        </w:rPr>
+        <w:tab/>
+        <w:t xml:space="preserve">default void </w:t>
+      </w:r>
+      <w:proofErr w:type="gramStart"/>
+      <w:r>
+        <w:rPr>
+          <w:rFonts w:cstheme="minorHAnsi"/>
+        </w:rPr>
+        <w:t>log(</w:t>
+      </w:r>
+      <w:proofErr w:type="gramEnd"/>
+      <w:r>
+        <w:rPr>
+          <w:rFonts w:cstheme="minorHAnsi"/>
+        </w:rPr>
+        <w:t>String str){</w:t>
+      </w:r>
+    </w:p>
+    <w:p>
+      <w:pPr>
+        <w:rPr>
+          <w:rFonts w:cstheme="minorHAnsi"/>
+        </w:rPr>
+      </w:pPr>
+      <w:r>
+        <w:rPr>
+          <w:rFonts w:cstheme="minorHAnsi"/>
+        </w:rPr>
+        <w:tab/>
+      </w:r>
+      <w:r>
+        <w:rPr>
+          <w:rFonts w:cstheme="minorHAnsi"/>
+        </w:rPr>
+        <w:tab/>
+      </w:r>
+      <w:proofErr w:type="spellStart"/>
+      <w:r>
+        <w:rPr>
+          <w:rFonts w:cstheme="minorHAnsi"/>
+        </w:rPr>
+        <w:t>System.out.println</w:t>
+      </w:r>
+      <w:proofErr w:type="spellEnd"/>
+      <w:r>
+        <w:rPr>
+          <w:rFonts w:cstheme="minorHAnsi"/>
+        </w:rPr>
+        <w:t xml:space="preserve">("I1 </w:t>
+      </w:r>
+      <w:proofErr w:type="gramStart"/>
+      <w:r>
+        <w:rPr>
+          <w:rFonts w:cstheme="minorHAnsi"/>
+        </w:rPr>
+        <w:t>logging::</w:t>
+      </w:r>
+      <w:proofErr w:type="gramEnd"/>
+      <w:r>
+        <w:rPr>
+          <w:rFonts w:cstheme="minorHAnsi"/>
+        </w:rPr>
+        <w:t>"+str);</w:t>
+      </w:r>
+    </w:p>
+    <w:p>
+      <w:pPr>
+        <w:rPr>
+          <w:rFonts w:cstheme="minorHAnsi"/>
+        </w:rPr>
+      </w:pPr>
+      <w:r>
+        <w:rPr>
+          <w:rFonts w:cstheme="minorHAnsi"/>
+        </w:rPr>
+        <w:tab/>
+        <w:t>}</w:t>
+      </w:r>
+    </w:p>
+    <w:p>
+      <w:pPr>
+        <w:rPr>
+          <w:rFonts w:cstheme="minorHAnsi"/>
+        </w:rPr>
+      </w:pPr>
+      <w:r>
+        <w:rPr>
+          <w:rFonts w:cstheme="minorHAnsi"/>
+        </w:rPr>
+        <w:t>}</w:t>
+      </w:r>
+    </w:p>
+    <w:p>
+      <w:pPr>
+        <w:rPr>
+          <w:rFonts w:cstheme="minorHAnsi"/>
+        </w:rPr>
+      </w:pPr>
+      <w:r>
+        <w:rPr>
+          <w:rFonts w:cstheme="minorHAnsi"/>
+        </w:rPr>
+        <w:t>Java interface default methods are also referred to as Defender Methods or Virtual extension methods.</w:t>
+      </w:r>
+    </w:p>
+    <w:p>
+      <w:pPr>
+        <w:rPr>
+          <w:rFonts w:cstheme="minorHAnsi"/>
+        </w:rPr>
+      </w:pPr>
+      <w:r>
+        <w:rPr>
+          <w:rFonts w:cstheme="minorHAnsi"/>
+        </w:rPr>
+        <w:t>2. Static Method</w:t>
+      </w:r>
+    </w:p>
+    <w:p>
+      <w:pPr>
+        <w:jc w:val="both"/>
+        <w:rPr>
+          <w:rFonts w:cstheme="minorHAnsi"/>
+        </w:rPr>
+      </w:pPr>
+      <w:r>
+        <w:rPr>
+          <w:rFonts w:cstheme="minorHAnsi"/>
+        </w:rPr>
+        <w:t xml:space="preserve">Java interface static method is </w:t>
+      </w:r>
+      <w:proofErr w:type="gramStart"/>
+      <w:r>
+        <w:rPr>
+          <w:rFonts w:cstheme="minorHAnsi"/>
+        </w:rPr>
+        <w:t>similar to</w:t>
+      </w:r>
+      <w:proofErr w:type="gramEnd"/>
+      <w:r>
+        <w:rPr>
+          <w:rFonts w:cstheme="minorHAnsi"/>
+        </w:rPr>
+        <w:t xml:space="preserve"> default method except that we can’t override them in the implementation classes. </w:t>
+      </w:r>
+    </w:p>
+    <w:p>
+      <w:pPr>
+        <w:jc w:val="both"/>
+        <w:rPr>
+          <w:rFonts w:cstheme="minorHAnsi"/>
+        </w:rPr>
+      </w:pPr>
+      <w:r>
+        <w:rPr>
+          <w:rFonts w:cstheme="minorHAnsi"/>
+        </w:rPr>
+        <w:t>Java interface static method is part of interface, we can’t use it for implementation class objects.</w:t>
+      </w:r>
+    </w:p>
+    <w:p>
+      <w:pPr>
+        <w:jc w:val="both"/>
+        <w:rPr>
+          <w:rFonts w:cstheme="minorHAnsi"/>
+        </w:rPr>
+      </w:pPr>
+      <w:r>
+        <w:rPr>
+          <w:rFonts w:cstheme="minorHAnsi"/>
+        </w:rPr>
+        <w:t>Java interface static method helps us in providing security by not allowing implementation classes to override them.</w:t>
+      </w:r>
+    </w:p>
+    <w:p>
+      <w:pPr>
+        <w:jc w:val="both"/>
+        <w:rPr>
+          <w:rFonts w:cstheme="minorHAnsi"/>
+        </w:rPr>
+      </w:pPr>
+      <w:r>
+        <w:rPr>
+          <w:rFonts w:cstheme="minorHAnsi"/>
+        </w:rPr>
+        <w:t>We can’t define interface static method for Object class methods, we will get compiler error as “This static method cannot hide the instance method from Object”. This is because it’s not allowed in java, since Object is the base class for all the classes and we can’t have one class level static method and another instance method with same signature.</w:t>
+      </w:r>
+    </w:p>
+    <w:p>
+      <w:pPr>
+        <w:rPr>
+          <w:rFonts w:cstheme="minorHAnsi"/>
+          <w:b/>
+        </w:rPr>
+      </w:pPr>
+      <w:r>
+        <w:rPr>
+          <w:rFonts w:cstheme="minorHAnsi"/>
+          <w:b/>
+        </w:rPr>
+        <w:t>Java 8 Functional Interfaces</w:t>
+      </w:r>
+    </w:p>
+    <w:p>
+      <w:pPr>
+        <w:jc w:val="both"/>
+        <w:rPr>
+          <w:rFonts w:cstheme="minorHAnsi"/>
+        </w:rPr>
+      </w:pPr>
+      <w:r>
+        <w:rPr>
+          <w:rFonts w:cstheme="minorHAnsi"/>
+        </w:rPr>
+        <w:t xml:space="preserve">An interface with </w:t>
+      </w:r>
+      <w:r>
+        <w:rPr>
+          <w:rFonts w:cstheme="minorHAnsi"/>
+          <w:b/>
+        </w:rPr>
+        <w:t>exactly one abstract method</w:t>
+      </w:r>
+      <w:r>
+        <w:rPr>
+          <w:rFonts w:cstheme="minorHAnsi"/>
+        </w:rPr>
+        <w:t xml:space="preserve"> is called Functional Interface. </w:t>
+      </w:r>
+      <w:r>
+        <w:rPr>
+          <w:rFonts w:cstheme="minorHAnsi"/>
+          <w:b/>
+        </w:rPr>
+        <w:t>@</w:t>
+      </w:r>
+      <w:proofErr w:type="spellStart"/>
+      <w:r>
+        <w:rPr>
+          <w:rFonts w:cstheme="minorHAnsi"/>
+          <w:b/>
+        </w:rPr>
+        <w:t>FunctionalInterface</w:t>
+      </w:r>
+      <w:proofErr w:type="spellEnd"/>
+      <w:r>
+        <w:rPr>
+          <w:rFonts w:cstheme="minorHAnsi"/>
+          <w:b/>
+        </w:rPr>
+        <w:t xml:space="preserve"> annotation</w:t>
+      </w:r>
+      <w:r>
+        <w:rPr>
+          <w:rFonts w:cstheme="minorHAnsi"/>
+        </w:rPr>
+        <w:t xml:space="preserve"> is added so that we can mark an interface as functional interface.</w:t>
+      </w:r>
+    </w:p>
+    <w:p>
+      <w:pPr>
+        <w:jc w:val="both"/>
+        <w:rPr>
+          <w:rFonts w:cstheme="minorHAnsi"/>
+        </w:rPr>
+      </w:pPr>
+      <w:r>
+        <w:rPr>
+          <w:rFonts w:cstheme="minorHAnsi"/>
+        </w:rPr>
+        <w:t>It is not mandatory to use it, but it’s best practice to use it with functional interfaces to avoid addition of extra methods accidentally. If the interface is annotated with @</w:t>
+      </w:r>
+      <w:proofErr w:type="spellStart"/>
+      <w:r>
+        <w:rPr>
+          <w:rFonts w:cstheme="minorHAnsi"/>
+        </w:rPr>
+        <w:t>FunctionalInterface</w:t>
+      </w:r>
+      <w:proofErr w:type="spellEnd"/>
+      <w:r>
+        <w:rPr>
+          <w:rFonts w:cstheme="minorHAnsi"/>
+        </w:rPr>
+        <w:t xml:space="preserve"> annotation and we try to have more than one abstract method, it throws compiler error.</w:t>
+      </w:r>
+    </w:p>
+    <w:p>
+      <w:pPr>
+        <w:spacing w:line="240" w:lineRule="auto"/>
+        <w:rPr>
+          <w:rFonts w:cstheme="minorHAnsi"/>
+        </w:rPr>
+      </w:pPr>
+      <w:r>
+        <w:rPr>
+          <w:rFonts w:cstheme="minorHAnsi"/>
+        </w:rPr>
+        <w:t xml:space="preserve">Runnable r = new </w:t>
+      </w:r>
+      <w:proofErr w:type="gramStart"/>
+      <w:r>
+        <w:rPr>
+          <w:rFonts w:cstheme="minorHAnsi"/>
+        </w:rPr>
+        <w:t>Runnable(</w:t>
+      </w:r>
+      <w:proofErr w:type="gramEnd"/>
+      <w:r>
+        <w:rPr>
+          <w:rFonts w:cstheme="minorHAnsi"/>
+        </w:rPr>
+        <w:t>){</w:t>
+      </w:r>
+    </w:p>
+    <w:p>
+      <w:pPr>
+        <w:spacing w:line="240" w:lineRule="auto"/>
+        <w:rPr>
+          <w:rFonts w:cstheme="minorHAnsi"/>
+        </w:rPr>
+      </w:pPr>
+      <w:r>
+        <w:rPr>
+          <w:rFonts w:cstheme="minorHAnsi"/>
+        </w:rPr>
+        <w:tab/>
+      </w:r>
+      <w:r>
+        <w:rPr>
+          <w:rFonts w:cstheme="minorHAnsi"/>
+        </w:rPr>
+        <w:tab/>
+      </w:r>
+      <w:r>
+        <w:rPr>
+          <w:rFonts w:cstheme="minorHAnsi"/>
+        </w:rPr>
+        <w:tab/>
+        <w:t>@Override</w:t>
+      </w:r>
+    </w:p>
+    <w:p>
+      <w:pPr>
+        <w:spacing w:line="240" w:lineRule="auto"/>
+        <w:rPr>
+          <w:rFonts w:cstheme="minorHAnsi"/>
+        </w:rPr>
+      </w:pPr>
+      <w:r>
+        <w:rPr>
+          <w:rFonts w:cstheme="minorHAnsi"/>
+        </w:rPr>
+        <w:tab/>
+      </w:r>
+      <w:r>
+        <w:rPr>
+          <w:rFonts w:cstheme="minorHAnsi"/>
+        </w:rPr>
+        <w:tab/>
+      </w:r>
+      <w:r>
+        <w:rPr>
+          <w:rFonts w:cstheme="minorHAnsi"/>
+        </w:rPr>
+        <w:tab/>
+        <w:t xml:space="preserve">public void </w:t>
+      </w:r>
+      <w:proofErr w:type="gramStart"/>
+      <w:r>
+        <w:rPr>
+          <w:rFonts w:cstheme="minorHAnsi"/>
+        </w:rPr>
+        <w:t>run(</w:t>
+      </w:r>
+      <w:proofErr w:type="gramEnd"/>
+      <w:r>
+        <w:rPr>
+          <w:rFonts w:cstheme="minorHAnsi"/>
+        </w:rPr>
+        <w:t>) {</w:t>
+      </w:r>
+    </w:p>
+    <w:p>
+      <w:pPr>
+        <w:spacing w:line="240" w:lineRule="auto"/>
+        <w:rPr>
+          <w:rFonts w:cstheme="minorHAnsi"/>
+        </w:rPr>
+      </w:pPr>
+      <w:r>
+        <w:rPr>
+          <w:rFonts w:cstheme="minorHAnsi"/>
+        </w:rPr>
+        <w:tab/>
+      </w:r>
+      <w:r>
+        <w:rPr>
+          <w:rFonts w:cstheme="minorHAnsi"/>
+        </w:rPr>
+        <w:tab/>
+      </w:r>
+      <w:r>
+        <w:rPr>
+          <w:rFonts w:cstheme="minorHAnsi"/>
+        </w:rPr>
+        <w:tab/>
+      </w:r>
+      <w:r>
+        <w:rPr>
+          <w:rFonts w:cstheme="minorHAnsi"/>
+        </w:rPr>
+        <w:tab/>
+      </w:r>
+      <w:proofErr w:type="spellStart"/>
+      <w:r>
+        <w:rPr>
+          <w:rFonts w:cstheme="minorHAnsi"/>
+        </w:rPr>
+        <w:t>System.out.println</w:t>
+      </w:r>
+      <w:proofErr w:type="spellEnd"/>
+      <w:r>
+        <w:rPr>
+          <w:rFonts w:cstheme="minorHAnsi"/>
+        </w:rPr>
+        <w:t>("My Runnable");</w:t>
+      </w:r>
+    </w:p>
+    <w:p>
+      <w:pPr>
+        <w:spacing w:line="240" w:lineRule="auto"/>
+        <w:rPr>
+          <w:rFonts w:cstheme="minorHAnsi"/>
+        </w:rPr>
+      </w:pPr>
+      <w:r>
+        <w:rPr>
+          <w:rFonts w:cstheme="minorHAnsi"/>
+        </w:rPr>
+        <w:tab/>
+      </w:r>
+      <w:r>
+        <w:rPr>
+          <w:rFonts w:cstheme="minorHAnsi"/>
+        </w:rPr>
+        <w:tab/>
+      </w:r>
+      <w:r>
+        <w:rPr>
+          <w:rFonts w:cstheme="minorHAnsi"/>
+        </w:rPr>
+        <w:tab/>
+        <w:t>}};</w:t>
+      </w:r>
+    </w:p>
+    <w:p>
+      <w:pPr>
+        <w:jc w:val="both"/>
+        <w:rPr>
+          <w:rFonts w:cstheme="minorHAnsi"/>
+        </w:rPr>
+      </w:pPr>
+      <w:r>
+        <w:rPr>
+          <w:rFonts w:cstheme="minorHAnsi"/>
+        </w:rPr>
+        <w:t>The major benefit of java 8 functional interfaces is that we can use lambda expressions to instantiate them and avoid using bulky anonymous class implementation.</w:t>
+      </w:r>
+    </w:p>
+    <w:p>
+      <w:pPr>
+        <w:jc w:val="both"/>
+        <w:rPr>
+          <w:rFonts w:cstheme="minorHAnsi"/>
+        </w:rPr>
+      </w:pPr>
+      <w:proofErr w:type="spellStart"/>
+      <w:proofErr w:type="gramStart"/>
+      <w:r>
+        <w:rPr>
+          <w:rFonts w:cstheme="minorHAnsi"/>
+        </w:rPr>
+        <w:lastRenderedPageBreak/>
+        <w:t>java.lang</w:t>
+      </w:r>
+      <w:proofErr w:type="gramEnd"/>
+      <w:r>
+        <w:rPr>
+          <w:rFonts w:cstheme="minorHAnsi"/>
+        </w:rPr>
+        <w:t>.Runnable</w:t>
+      </w:r>
+      <w:proofErr w:type="spellEnd"/>
+      <w:r>
+        <w:rPr>
+          <w:rFonts w:cstheme="minorHAnsi"/>
+        </w:rPr>
+        <w:t xml:space="preserve"> is a great example of functional interface with single abstract method run().</w:t>
+      </w:r>
+    </w:p>
+    <w:p>
+      <w:pPr>
+        <w:jc w:val="both"/>
+        <w:rPr>
+          <w:rFonts w:cstheme="minorHAnsi"/>
+        </w:rPr>
+      </w:pPr>
+      <w:r>
+        <w:rPr>
+          <w:rFonts w:cstheme="minorHAnsi"/>
+          <w:b/>
+        </w:rPr>
+        <w:t>Lambda Expression</w:t>
+      </w:r>
+      <w:r>
+        <w:rPr>
+          <w:rFonts w:cstheme="minorHAnsi"/>
+        </w:rPr>
+        <w:t xml:space="preserve"> are the way through which we can visualize functional programming in the java </w:t>
+      </w:r>
+      <w:proofErr w:type="gramStart"/>
+      <w:r>
+        <w:rPr>
+          <w:rFonts w:cstheme="minorHAnsi"/>
+        </w:rPr>
+        <w:t>object oriented</w:t>
+      </w:r>
+      <w:proofErr w:type="gramEnd"/>
+      <w:r>
+        <w:rPr>
+          <w:rFonts w:cstheme="minorHAnsi"/>
+        </w:rPr>
+        <w:t xml:space="preserve"> world.</w:t>
+      </w:r>
+      <w:r>
+        <w:t xml:space="preserve"> </w:t>
+      </w:r>
+      <w:r>
+        <w:rPr>
+          <w:rFonts w:cstheme="minorHAnsi"/>
+        </w:rPr>
+        <w:t xml:space="preserve">Since there is </w:t>
+      </w:r>
+      <w:r>
+        <w:rPr>
+          <w:rFonts w:cstheme="minorHAnsi"/>
+          <w:b/>
+        </w:rPr>
+        <w:t>only one abstract function in the functional interfaces</w:t>
+      </w:r>
+      <w:r>
+        <w:rPr>
+          <w:rFonts w:cstheme="minorHAnsi"/>
+        </w:rPr>
+        <w:t xml:space="preserve">, there is no confusion in applying the lambda expression to the method. Lambda Expressions syntax is </w:t>
+      </w:r>
+      <w:r>
+        <w:rPr>
+          <w:rFonts w:cstheme="minorHAnsi"/>
+          <w:b/>
+        </w:rPr>
+        <w:t>(argument) -&gt; (body)</w:t>
+      </w:r>
+      <w:r>
+        <w:rPr>
+          <w:rFonts w:cstheme="minorHAnsi"/>
+        </w:rPr>
+        <w:t>.</w:t>
+      </w:r>
+    </w:p>
+    <w:p>
+      <w:pPr>
+        <w:jc w:val="both"/>
+        <w:rPr>
+          <w:rFonts w:cstheme="minorHAnsi"/>
+        </w:rPr>
+      </w:pPr>
+      <w:r>
+        <w:rPr>
+          <w:rFonts w:cstheme="minorHAnsi"/>
+        </w:rPr>
+        <w:t xml:space="preserve">Runnable r1 = () -&gt; </w:t>
+      </w:r>
+      <w:proofErr w:type="spellStart"/>
+      <w:r>
+        <w:rPr>
+          <w:rFonts w:cstheme="minorHAnsi"/>
+        </w:rPr>
+        <w:t>System.out.println</w:t>
+      </w:r>
+      <w:proofErr w:type="spellEnd"/>
+      <w:r>
+        <w:rPr>
+          <w:rFonts w:cstheme="minorHAnsi"/>
+        </w:rPr>
+        <w:t>("My Runnable");</w:t>
+      </w:r>
+    </w:p>
+    <w:p>
+      <w:pPr>
+        <w:jc w:val="both"/>
+        <w:rPr>
+          <w:rFonts w:cstheme="minorHAnsi"/>
+        </w:rPr>
+      </w:pPr>
+      <w:r>
+        <w:rPr>
+          <w:rFonts w:cstheme="minorHAnsi"/>
+        </w:rPr>
+        <w:t xml:space="preserve">Runnable is a functional interface, that’s why we can use lambda expression to create </w:t>
+      </w:r>
+      <w:proofErr w:type="gramStart"/>
+      <w:r>
+        <w:rPr>
+          <w:rFonts w:cstheme="minorHAnsi"/>
+        </w:rPr>
+        <w:t>it’s</w:t>
+      </w:r>
+      <w:proofErr w:type="gramEnd"/>
+      <w:r>
+        <w:rPr>
+          <w:rFonts w:cstheme="minorHAnsi"/>
+        </w:rPr>
+        <w:t xml:space="preserve"> instance.</w:t>
+      </w:r>
+    </w:p>
+    <w:p>
+      <w:pPr>
+        <w:rPr>
+          <w:rFonts w:cstheme="minorHAnsi"/>
+        </w:rPr>
+      </w:pPr>
+    </w:p>
+    <w:p>
+      <w:pPr>
+        <w:rPr>
+          <w:rFonts w:cstheme="minorHAnsi"/>
+        </w:rPr>
+      </w:pPr>
+      <w:r>
+        <w:rPr>
+          <w:rFonts w:cstheme="minorHAnsi"/>
+        </w:rPr>
+        <w:t>Java Stream vs Collection</w:t>
+      </w:r>
+    </w:p>
+    <w:p>
+      <w:pPr>
+        <w:jc w:val="both"/>
+        <w:rPr>
+          <w:rFonts w:cstheme="minorHAnsi"/>
+        </w:rPr>
+      </w:pPr>
+      <w:r>
+        <w:rPr>
+          <w:rFonts w:cstheme="minorHAnsi"/>
+        </w:rPr>
+        <w:t>A collection is an in-memory data structure to hold values and before we start using collection, all the values should have been populated. Whereas a java Stream is a data structure that is computed on-demand.</w:t>
+      </w:r>
+    </w:p>
+    <w:p>
+      <w:pPr>
+        <w:jc w:val="both"/>
+        <w:rPr>
+          <w:rFonts w:cstheme="minorHAnsi"/>
+        </w:rPr>
+      </w:pPr>
+      <w:r>
+        <w:rPr>
+          <w:rFonts w:cstheme="minorHAnsi"/>
+        </w:rPr>
+        <w:t>Java Stream doesn’t store data, it operates on the source data structure (collection and array) and produce pipelined data that we can use and perform specific operations. Such as we can create a stream from the list and filter it based on a condition.</w:t>
+      </w:r>
+    </w:p>
+    <w:p>
+      <w:pPr>
+        <w:jc w:val="both"/>
+        <w:rPr>
+          <w:rFonts w:cstheme="minorHAnsi"/>
+        </w:rPr>
+      </w:pPr>
+      <w:r>
+        <w:rPr>
+          <w:rFonts w:cstheme="minorHAnsi"/>
+        </w:rPr>
+        <w:t>Java Streams are consumable, so there is no way to create a reference to stream for future usage. Since the data is on-demand, it’s not possible to reuse the same stream multiple times.</w:t>
+      </w:r>
+    </w:p>
+    <w:p>
+      <w:pPr>
+        <w:jc w:val="both"/>
+        <w:rPr>
+          <w:rFonts w:cstheme="minorHAnsi"/>
+        </w:rPr>
+      </w:pPr>
       <w:bookmarkStart w:id="0" w:name="_GoBack"/>
       <w:bookmarkEnd w:id="0"/>
-      <w:r>
-        <w:rPr>
-          <w:rFonts w:cstheme="minorHAnsi"/>
-        </w:rPr>
-        <w:t>Final classes are created so the methods implemented by that class cannot be overridden. It can’t be inherited.</w:t>
-      </w:r>
-    </w:p>
-    <w:p>
-      <w:pPr>
-        <w:jc w:val="both"/>
-        <w:rPr>
-          <w:rFonts w:cstheme="minorHAnsi"/>
-        </w:rPr>
-      </w:pPr>
-      <w:r>
-        <w:rPr>
-          <w:rFonts w:cstheme="minorHAnsi"/>
-        </w:rPr>
-        <w:t xml:space="preserve">A thread can enter the waiting state by invoking its </w:t>
-      </w:r>
-      <w:proofErr w:type="gramStart"/>
-      <w:r>
-        <w:rPr>
-          <w:rFonts w:cstheme="minorHAnsi"/>
-        </w:rPr>
-        <w:t>sleep(</w:t>
-      </w:r>
-      <w:proofErr w:type="gramEnd"/>
-      <w:r>
-        <w:rPr>
-          <w:rFonts w:cstheme="minorHAnsi"/>
-        </w:rPr>
-        <w:t xml:space="preserve">) method, by blocking on IO, by unsuccessfully attempting to acquire an object's lock, or by invoking an object's wait() method. It can also enter the waiting state by invoking its (deprecated) </w:t>
-      </w:r>
-      <w:proofErr w:type="gramStart"/>
-      <w:r>
-        <w:rPr>
-          <w:rFonts w:cstheme="minorHAnsi"/>
-        </w:rPr>
-        <w:t>suspend(</w:t>
-      </w:r>
-      <w:proofErr w:type="gramEnd"/>
-      <w:r>
-        <w:rPr>
-          <w:rFonts w:cstheme="minorHAnsi"/>
-        </w:rPr>
-        <w:t>) method.</w:t>
-      </w:r>
-    </w:p>
-    <w:p>
-      <w:pPr>
-        <w:jc w:val="both"/>
-        <w:rPr>
-          <w:rFonts w:cstheme="minorHAnsi"/>
-        </w:rPr>
-      </w:pPr>
-      <w:r>
-        <w:rPr>
-          <w:rFonts w:cstheme="minorHAnsi"/>
-        </w:rPr>
-        <w:t>How does multi-threading take place on a computer with a single CPU? The operating system's task scheduler allocates execution time to multiple tasks. By quickly switching between executing tasks, it creates the impression that tasks execute sequentially.</w:t>
-      </w:r>
-    </w:p>
-    <w:p>
-      <w:pPr>
-        <w:jc w:val="both"/>
-        <w:rPr>
-          <w:rFonts w:cstheme="minorHAnsi"/>
-        </w:rPr>
-      </w:pPr>
-      <w:r>
-        <w:rPr>
-          <w:rFonts w:cstheme="minorHAnsi"/>
-        </w:rPr>
-        <w:t xml:space="preserve">What invokes a thread's </w:t>
-      </w:r>
-      <w:proofErr w:type="gramStart"/>
-      <w:r>
-        <w:rPr>
-          <w:rFonts w:cstheme="minorHAnsi"/>
-        </w:rPr>
-        <w:t>run(</w:t>
-      </w:r>
-      <w:proofErr w:type="gramEnd"/>
-      <w:r>
-        <w:rPr>
-          <w:rFonts w:cstheme="minorHAnsi"/>
-        </w:rPr>
-        <w:t xml:space="preserve">) method? After a thread is started, via its </w:t>
-      </w:r>
-      <w:proofErr w:type="gramStart"/>
-      <w:r>
-        <w:rPr>
-          <w:rFonts w:cstheme="minorHAnsi"/>
-        </w:rPr>
-        <w:t>start(</w:t>
-      </w:r>
-      <w:proofErr w:type="gramEnd"/>
-      <w:r>
-        <w:rPr>
-          <w:rFonts w:cstheme="minorHAnsi"/>
-        </w:rPr>
-        <w:t>) method of the Thread class, the JVM invokes the thread's run() method when the thread is initially executed.</w:t>
-      </w:r>
-    </w:p>
-    <w:p>
-      <w:pPr>
-        <w:jc w:val="both"/>
-        <w:rPr>
-          <w:rFonts w:cstheme="minorHAnsi"/>
-        </w:rPr>
-      </w:pPr>
-      <w:r>
-        <w:rPr>
-          <w:rFonts w:cstheme="minorHAnsi"/>
-        </w:rPr>
-        <w:t xml:space="preserve">Does it matter in what order catch statements for </w:t>
-      </w:r>
-      <w:proofErr w:type="spellStart"/>
-      <w:r>
-        <w:rPr>
-          <w:rFonts w:cstheme="minorHAnsi"/>
-        </w:rPr>
-        <w:t>FileNotFoundException</w:t>
-      </w:r>
-      <w:proofErr w:type="spellEnd"/>
-      <w:r>
-        <w:rPr>
-          <w:rFonts w:cstheme="minorHAnsi"/>
-        </w:rPr>
-        <w:t xml:space="preserve"> and </w:t>
-      </w:r>
-      <w:proofErr w:type="spellStart"/>
-      <w:r>
-        <w:rPr>
-          <w:rFonts w:cstheme="minorHAnsi"/>
-        </w:rPr>
-        <w:t>IOException</w:t>
-      </w:r>
-      <w:proofErr w:type="spellEnd"/>
-      <w:r>
-        <w:rPr>
-          <w:rFonts w:cstheme="minorHAnsi"/>
-        </w:rPr>
-        <w:t xml:space="preserve"> are written? Yes, it does. The </w:t>
-      </w:r>
-      <w:proofErr w:type="spellStart"/>
-      <w:r>
-        <w:rPr>
-          <w:rFonts w:cstheme="minorHAnsi"/>
-        </w:rPr>
-        <w:t>FileNo</w:t>
-      </w:r>
-      <w:r>
-        <w:rPr>
-          <w:rFonts w:cstheme="minorHAnsi"/>
-        </w:rPr>
-        <w:t>t</w:t>
-      </w:r>
-      <w:r>
-        <w:rPr>
-          <w:rFonts w:cstheme="minorHAnsi"/>
-        </w:rPr>
-        <w:t>FoundException</w:t>
-      </w:r>
-      <w:proofErr w:type="spellEnd"/>
-      <w:r>
-        <w:rPr>
-          <w:rFonts w:cstheme="minorHAnsi"/>
-        </w:rPr>
-        <w:t xml:space="preserve"> is inherited from the </w:t>
-      </w:r>
-      <w:proofErr w:type="spellStart"/>
-      <w:r>
-        <w:rPr>
-          <w:rFonts w:cstheme="minorHAnsi"/>
-        </w:rPr>
-        <w:t>IOException</w:t>
-      </w:r>
-      <w:proofErr w:type="spellEnd"/>
-      <w:r>
-        <w:rPr>
-          <w:rFonts w:cstheme="minorHAnsi"/>
-        </w:rPr>
-        <w:t xml:space="preserve">. Exception's subclasses </w:t>
-      </w:r>
-      <w:proofErr w:type="gramStart"/>
-      <w:r>
-        <w:rPr>
-          <w:rFonts w:cstheme="minorHAnsi"/>
-        </w:rPr>
-        <w:t>have to</w:t>
-      </w:r>
-      <w:proofErr w:type="gramEnd"/>
-      <w:r>
-        <w:rPr>
-          <w:rFonts w:cstheme="minorHAnsi"/>
-        </w:rPr>
-        <w:t xml:space="preserve"> be caught first.</w:t>
-      </w:r>
-    </w:p>
-    <w:p>
-      <w:pPr>
-        <w:jc w:val="both"/>
-        <w:rPr>
-          <w:rFonts w:cstheme="minorHAnsi"/>
-        </w:rPr>
-      </w:pPr>
-      <w:r>
-        <w:rPr>
-          <w:rFonts w:cstheme="minorHAnsi"/>
-        </w:rPr>
-        <w:lastRenderedPageBreak/>
-        <w:t xml:space="preserve">What is the difference between yielding and sleeping? When a task invokes its </w:t>
-      </w:r>
-      <w:proofErr w:type="gramStart"/>
-      <w:r>
-        <w:rPr>
-          <w:rFonts w:cstheme="minorHAnsi"/>
-        </w:rPr>
-        <w:t>yield(</w:t>
-      </w:r>
-      <w:proofErr w:type="gramEnd"/>
-      <w:r>
-        <w:rPr>
-          <w:rFonts w:cstheme="minorHAnsi"/>
-        </w:rPr>
-        <w:t xml:space="preserve">) method, it returns to the ready state. When a task invokes its </w:t>
-      </w:r>
-      <w:proofErr w:type="gramStart"/>
-      <w:r>
-        <w:rPr>
-          <w:rFonts w:cstheme="minorHAnsi"/>
-        </w:rPr>
-        <w:t>sleep(</w:t>
-      </w:r>
-      <w:proofErr w:type="gramEnd"/>
-      <w:r>
-        <w:rPr>
-          <w:rFonts w:cstheme="minorHAnsi"/>
-        </w:rPr>
-        <w:t>) method, it returns to the waiting state.</w:t>
-      </w:r>
-    </w:p>
-    <w:p>
-      <w:pPr>
-        <w:jc w:val="both"/>
-        <w:rPr>
-          <w:rFonts w:cstheme="minorHAnsi"/>
-        </w:rPr>
-      </w:pPr>
-      <w:r>
-        <w:rPr>
-          <w:rFonts w:cstheme="minorHAnsi"/>
-        </w:rPr>
-        <w:t>The Vector class provides the capability to implement a growable array of objects. Vector proves to be very useful if you don't know the size of the array in advance, or you just need one that can change sizes over the lifetime of a program.</w:t>
-      </w:r>
-    </w:p>
-    <w:p>
-      <w:pPr>
-        <w:jc w:val="both"/>
-        <w:rPr>
-          <w:rFonts w:cstheme="minorHAnsi"/>
-        </w:rPr>
-      </w:pPr>
-      <w:r>
-        <w:rPr>
-          <w:rFonts w:cstheme="minorHAnsi"/>
-        </w:rPr>
-        <w:t>Wrapper classes are classes that allow primitive types to be accessed as objects. Example: Integer, Character, Double, Boolean etc.</w:t>
-      </w:r>
-    </w:p>
-    <w:p>
-      <w:pPr>
-        <w:jc w:val="both"/>
-        <w:rPr>
-          <w:rFonts w:cstheme="minorHAnsi"/>
-        </w:rPr>
-      </w:pPr>
-      <w:r>
-        <w:rPr>
-          <w:rFonts w:cstheme="minorHAnsi"/>
-        </w:rPr>
-        <w:t>File class is used to create objects that provide access to the files and directories of a local file system.</w:t>
-      </w:r>
-    </w:p>
-    <w:p>
-      <w:pPr>
-        <w:jc w:val="both"/>
-        <w:rPr>
-          <w:rFonts w:cstheme="minorHAnsi"/>
-        </w:rPr>
-      </w:pPr>
-      <w:r>
-        <w:rPr>
-          <w:rFonts w:cstheme="minorHAnsi"/>
-        </w:rPr>
-        <w:t xml:space="preserve">The Reader/Writer class hierarchy is character-oriented, and the </w:t>
-      </w:r>
-      <w:proofErr w:type="spellStart"/>
-      <w:r>
-        <w:rPr>
-          <w:rFonts w:cstheme="minorHAnsi"/>
-        </w:rPr>
-        <w:t>InputStream</w:t>
-      </w:r>
-      <w:proofErr w:type="spellEnd"/>
-      <w:r>
-        <w:rPr>
-          <w:rFonts w:cstheme="minorHAnsi"/>
-        </w:rPr>
-        <w:t>/</w:t>
-      </w:r>
-      <w:proofErr w:type="spellStart"/>
-      <w:r>
-        <w:rPr>
-          <w:rFonts w:cstheme="minorHAnsi"/>
-        </w:rPr>
-        <w:t>OutputStream</w:t>
-      </w:r>
-      <w:proofErr w:type="spellEnd"/>
-      <w:r>
-        <w:rPr>
-          <w:rFonts w:cstheme="minorHAnsi"/>
-        </w:rPr>
-        <w:t xml:space="preserve"> class hierarchy is byte-oriented.</w:t>
-      </w:r>
-    </w:p>
-    <w:p>
-      <w:pPr>
-        <w:jc w:val="both"/>
-        <w:rPr>
-          <w:rFonts w:cstheme="minorHAnsi"/>
-        </w:rPr>
-      </w:pPr>
-      <w:r>
-        <w:rPr>
-          <w:rFonts w:cstheme="minorHAnsi"/>
-        </w:rPr>
-        <w:t xml:space="preserve">A static variable is associated with the class </w:t>
-      </w:r>
-      <w:proofErr w:type="gramStart"/>
-      <w:r>
-        <w:rPr>
-          <w:rFonts w:cstheme="minorHAnsi"/>
-        </w:rPr>
-        <w:t>as a whole rather</w:t>
-      </w:r>
-      <w:proofErr w:type="gramEnd"/>
-      <w:r>
-        <w:rPr>
-          <w:rFonts w:cstheme="minorHAnsi"/>
-        </w:rPr>
-        <w:t xml:space="preserve"> than with specific instances of a class. Non-static variables take on unique values with each object instance.</w:t>
-      </w:r>
-    </w:p>
-    <w:p>
-      <w:pPr>
-        <w:jc w:val="both"/>
-        <w:rPr>
-          <w:rFonts w:cstheme="minorHAnsi"/>
-        </w:rPr>
-      </w:pPr>
-      <w:r>
-        <w:rPr>
-          <w:rFonts w:cstheme="minorHAnsi"/>
-        </w:rPr>
-        <w:t xml:space="preserve">Can you write a Java class that could be used both as an applet as well as an application? Yes, just add a </w:t>
-      </w:r>
-      <w:proofErr w:type="gramStart"/>
-      <w:r>
-        <w:rPr>
-          <w:rFonts w:cstheme="minorHAnsi"/>
-        </w:rPr>
-        <w:t>main(</w:t>
-      </w:r>
-      <w:proofErr w:type="gramEnd"/>
-      <w:r>
-        <w:rPr>
-          <w:rFonts w:cstheme="minorHAnsi"/>
-        </w:rPr>
-        <w:t>) method to the applet.</w:t>
-      </w:r>
-    </w:p>
-    <w:p>
-      <w:pPr>
-        <w:jc w:val="both"/>
-        <w:rPr>
-          <w:rFonts w:cstheme="minorHAnsi"/>
-        </w:rPr>
-      </w:pPr>
-      <w:r>
-        <w:rPr>
-          <w:rFonts w:cstheme="minorHAnsi"/>
-        </w:rPr>
-        <w:t xml:space="preserve">When is the </w:t>
-      </w:r>
-      <w:proofErr w:type="spellStart"/>
-      <w:r>
-        <w:rPr>
-          <w:rFonts w:cstheme="minorHAnsi"/>
-        </w:rPr>
-        <w:t>ArrayStoreException</w:t>
-      </w:r>
-      <w:proofErr w:type="spellEnd"/>
-      <w:r>
-        <w:rPr>
-          <w:rFonts w:cstheme="minorHAnsi"/>
-        </w:rPr>
-        <w:t xml:space="preserve"> thrown? When copying elements between different arrays, if the source or destination arguments are not arrays or their types are not compatible, an </w:t>
-      </w:r>
-      <w:proofErr w:type="spellStart"/>
-      <w:r>
-        <w:rPr>
-          <w:rFonts w:cstheme="minorHAnsi"/>
-        </w:rPr>
-        <w:t>ArrayStoreException</w:t>
-      </w:r>
-      <w:proofErr w:type="spellEnd"/>
-      <w:r>
-        <w:rPr>
-          <w:rFonts w:cstheme="minorHAnsi"/>
-        </w:rPr>
-        <w:t xml:space="preserve"> will be thrown.</w:t>
-      </w:r>
-    </w:p>
-    <w:p>
-      <w:pPr>
-        <w:jc w:val="both"/>
-        <w:rPr>
-          <w:rFonts w:cstheme="minorHAnsi"/>
-        </w:rPr>
-      </w:pPr>
-      <w:r>
-        <w:rPr>
-          <w:rFonts w:cstheme="minorHAnsi"/>
-        </w:rPr>
-        <w:t xml:space="preserve">What's the difference between the methods </w:t>
-      </w:r>
-      <w:proofErr w:type="gramStart"/>
-      <w:r>
-        <w:rPr>
-          <w:rFonts w:cstheme="minorHAnsi"/>
-        </w:rPr>
-        <w:t>sleep(</w:t>
-      </w:r>
-      <w:proofErr w:type="gramEnd"/>
-      <w:r>
-        <w:rPr>
-          <w:rFonts w:cstheme="minorHAnsi"/>
-        </w:rPr>
-        <w:t xml:space="preserve">) and wait()? The code </w:t>
-      </w:r>
-      <w:proofErr w:type="gramStart"/>
-      <w:r>
-        <w:rPr>
-          <w:rFonts w:cstheme="minorHAnsi"/>
-        </w:rPr>
-        <w:t>sleep(</w:t>
-      </w:r>
-      <w:proofErr w:type="gramEnd"/>
-      <w:r>
-        <w:rPr>
-          <w:rFonts w:cstheme="minorHAnsi"/>
-        </w:rPr>
-        <w:t xml:space="preserve">2000); puts thread aside for exactly two seconds. The code </w:t>
-      </w:r>
-      <w:proofErr w:type="gramStart"/>
-      <w:r>
-        <w:rPr>
-          <w:rFonts w:cstheme="minorHAnsi"/>
-        </w:rPr>
-        <w:t>wait(</w:t>
-      </w:r>
-      <w:proofErr w:type="gramEnd"/>
-      <w:r>
-        <w:rPr>
-          <w:rFonts w:cstheme="minorHAnsi"/>
-        </w:rPr>
-        <w:t xml:space="preserve">2000), causes a wait of up to two second. A thread could stop waiting earlier if it receives the </w:t>
-      </w:r>
-      <w:proofErr w:type="gramStart"/>
-      <w:r>
-        <w:rPr>
-          <w:rFonts w:cstheme="minorHAnsi"/>
-        </w:rPr>
-        <w:t>notify(</w:t>
-      </w:r>
-      <w:proofErr w:type="gramEnd"/>
-      <w:r>
-        <w:rPr>
-          <w:rFonts w:cstheme="minorHAnsi"/>
-        </w:rPr>
-        <w:t xml:space="preserve">) or </w:t>
-      </w:r>
-      <w:proofErr w:type="spellStart"/>
-      <w:r>
-        <w:rPr>
-          <w:rFonts w:cstheme="minorHAnsi"/>
-        </w:rPr>
-        <w:t>notifyAll</w:t>
-      </w:r>
-      <w:proofErr w:type="spellEnd"/>
-      <w:r>
-        <w:rPr>
-          <w:rFonts w:cstheme="minorHAnsi"/>
-        </w:rPr>
-        <w:t xml:space="preserve">() call. The method </w:t>
-      </w:r>
-      <w:proofErr w:type="gramStart"/>
-      <w:r>
-        <w:rPr>
-          <w:rFonts w:cstheme="minorHAnsi"/>
-        </w:rPr>
-        <w:t>wait(</w:t>
-      </w:r>
-      <w:proofErr w:type="gramEnd"/>
-      <w:r>
-        <w:rPr>
-          <w:rFonts w:cstheme="minorHAnsi"/>
-        </w:rPr>
-        <w:t>) is defined in the class Object and the method sleep() is defined in the class Thread.</w:t>
-      </w:r>
-    </w:p>
-    <w:p>
-      <w:pPr>
-        <w:jc w:val="both"/>
-        <w:rPr>
-          <w:rFonts w:cstheme="minorHAnsi"/>
-        </w:rPr>
-      </w:pPr>
-      <w:r>
-        <w:rPr>
-          <w:rFonts w:cstheme="minorHAnsi"/>
-        </w:rPr>
-        <w:t>A transient variable is a variable that may not be serialized during Serialization and which is initialized by its default value during de-serialization,</w:t>
-      </w:r>
-    </w:p>
-    <w:p>
-      <w:pPr>
-        <w:jc w:val="both"/>
-        <w:rPr>
-          <w:rFonts w:cstheme="minorHAnsi"/>
-        </w:rPr>
-      </w:pPr>
-      <w:r>
-        <w:rPr>
-          <w:rFonts w:cstheme="minorHAnsi"/>
-        </w:rPr>
-        <w:t>Does garbage collection guarantee that a program will not run out of memory? Garbage collection does not guarantee that a program will not run out of memory. It is possible for programs to use up memory resources faster than they are garbage collected. It is also possible for programs to create objects that are not subject to garbage collection.</w:t>
-      </w:r>
-    </w:p>
-    <w:p>
-      <w:pPr>
-        <w:jc w:val="both"/>
-        <w:rPr>
-          <w:rFonts w:cstheme="minorHAnsi"/>
-        </w:rPr>
-      </w:pPr>
-      <w:r>
-        <w:rPr>
-          <w:rFonts w:cstheme="minorHAnsi"/>
-        </w:rPr>
-        <w:t>The immediate superclass of the Applet class? Panel is the immediate superclass. A panel provides space in which an application can attach any other component, including other panels.</w:t>
-      </w:r>
-    </w:p>
-    <w:p>
-      <w:pPr>
-        <w:jc w:val="both"/>
-        <w:rPr>
-          <w:rFonts w:cstheme="minorHAnsi"/>
-        </w:rPr>
-      </w:pPr>
-      <w:r>
-        <w:rPr>
-          <w:rFonts w:cstheme="minorHAnsi"/>
-        </w:rPr>
-        <w:t>The = operator is right associative.</w:t>
-      </w:r>
-    </w:p>
-    <w:p>
-      <w:pPr>
-        <w:jc w:val="both"/>
-        <w:rPr>
-          <w:rFonts w:cstheme="minorHAnsi"/>
-        </w:rPr>
-      </w:pPr>
-      <w:r>
-        <w:rPr>
-          <w:rFonts w:cstheme="minorHAnsi"/>
-        </w:rPr>
-        <w:t>What is the purpose of the System class? The purpose of the System class is to provide access to system resources.</w:t>
-      </w:r>
-    </w:p>
-    <w:p>
-      <w:pPr>
-        <w:jc w:val="both"/>
-        <w:rPr>
-          <w:rFonts w:cstheme="minorHAnsi"/>
-        </w:rPr>
-      </w:pPr>
-      <w:r>
-        <w:rPr>
-          <w:rFonts w:cstheme="minorHAnsi"/>
-        </w:rPr>
-        <w:t xml:space="preserve">What class of exceptions are generated by the Java run-time system? The Java runtime system generates </w:t>
-      </w:r>
-      <w:proofErr w:type="spellStart"/>
-      <w:r>
-        <w:rPr>
-          <w:rFonts w:cstheme="minorHAnsi"/>
-        </w:rPr>
-        <w:t>RuntimeException</w:t>
-      </w:r>
-      <w:proofErr w:type="spellEnd"/>
-      <w:r>
-        <w:rPr>
-          <w:rFonts w:cstheme="minorHAnsi"/>
-        </w:rPr>
-        <w:t xml:space="preserve"> and Error exceptions.</w:t>
-      </w:r>
-    </w:p>
-    <w:p>
-      <w:pPr>
-        <w:jc w:val="both"/>
-        <w:rPr>
-          <w:rFonts w:cstheme="minorHAnsi"/>
-        </w:rPr>
-      </w:pPr>
-      <w:r>
-        <w:rPr>
-          <w:rFonts w:cstheme="minorHAnsi"/>
-        </w:rPr>
-        <w:t xml:space="preserve">Under what conditions is an object's </w:t>
-      </w:r>
-      <w:proofErr w:type="gramStart"/>
-      <w:r>
-        <w:rPr>
-          <w:rFonts w:cstheme="minorHAnsi"/>
-        </w:rPr>
-        <w:t>finalize(</w:t>
-      </w:r>
-      <w:proofErr w:type="gramEnd"/>
-      <w:r>
-        <w:rPr>
-          <w:rFonts w:cstheme="minorHAnsi"/>
-        </w:rPr>
-        <w:t xml:space="preserve">) method invoked by the garbage collector? The garbage collector invokes an object's </w:t>
-      </w:r>
-      <w:proofErr w:type="gramStart"/>
-      <w:r>
-        <w:rPr>
-          <w:rFonts w:cstheme="minorHAnsi"/>
-        </w:rPr>
-        <w:t>finalize(</w:t>
-      </w:r>
-      <w:proofErr w:type="gramEnd"/>
-      <w:r>
-        <w:rPr>
-          <w:rFonts w:cstheme="minorHAnsi"/>
-        </w:rPr>
-        <w:t>) method when it detects that the object has become unreachable.</w:t>
-      </w:r>
-    </w:p>
-    <w:p>
-      <w:pPr>
-        <w:jc w:val="both"/>
-        <w:rPr>
-          <w:rFonts w:cstheme="minorHAnsi"/>
-        </w:rPr>
-      </w:pPr>
-      <w:r>
-        <w:rPr>
-          <w:rFonts w:cstheme="minorHAnsi"/>
-        </w:rPr>
-        <w:lastRenderedPageBreak/>
-        <w:t xml:space="preserve">A class loader is an object that is responsible for loading classes. The class </w:t>
-      </w:r>
-      <w:proofErr w:type="spellStart"/>
-      <w:r>
-        <w:rPr>
-          <w:rFonts w:cstheme="minorHAnsi"/>
-        </w:rPr>
-        <w:t>ClassLoader</w:t>
-      </w:r>
-      <w:proofErr w:type="spellEnd"/>
-      <w:r>
-        <w:rPr>
-          <w:rFonts w:cstheme="minorHAnsi"/>
-        </w:rPr>
-        <w:t xml:space="preserve"> is an abstract class.</w:t>
-      </w:r>
-    </w:p>
-    <w:p>
-      <w:pPr>
-        <w:jc w:val="both"/>
-        <w:rPr>
-          <w:rFonts w:cstheme="minorHAnsi"/>
-        </w:rPr>
-      </w:pPr>
-      <w:r>
-        <w:rPr>
-          <w:rFonts w:cstheme="minorHAnsi"/>
-        </w:rPr>
-        <w:t xml:space="preserve">An abstract class can have instance methods that implement a default behavior. An Interface can only declare constants and instance </w:t>
-      </w:r>
-      <w:proofErr w:type="gramStart"/>
-      <w:r>
-        <w:rPr>
-          <w:rFonts w:cstheme="minorHAnsi"/>
-        </w:rPr>
-        <w:t>methods, but</w:t>
-      </w:r>
-      <w:proofErr w:type="gramEnd"/>
-      <w:r>
-        <w:rPr>
-          <w:rFonts w:cstheme="minorHAnsi"/>
-        </w:rPr>
-        <w:t xml:space="preserve"> cannot implement default behavior and all methods are implicitly abstract. An interface has all public members and no implementation.</w:t>
-      </w:r>
-    </w:p>
-    <w:p>
-      <w:pPr>
-        <w:jc w:val="both"/>
-        <w:rPr>
-          <w:rFonts w:cstheme="minorHAnsi"/>
-        </w:rPr>
-      </w:pPr>
-      <w:r>
-        <w:rPr>
-          <w:rFonts w:cstheme="minorHAnsi"/>
-        </w:rPr>
-        <w:t xml:space="preserve">No, a </w:t>
-      </w:r>
-      <w:proofErr w:type="gramStart"/>
-      <w:r>
-        <w:rPr>
-          <w:rFonts w:cstheme="minorHAnsi"/>
-        </w:rPr>
-        <w:t>top level</w:t>
-      </w:r>
-      <w:proofErr w:type="gramEnd"/>
-      <w:r>
-        <w:rPr>
-          <w:rFonts w:cstheme="minorHAnsi"/>
-        </w:rPr>
-        <w:t xml:space="preserve"> class </w:t>
-      </w:r>
-      <w:proofErr w:type="spellStart"/>
-      <w:r>
-        <w:rPr>
-          <w:rFonts w:cstheme="minorHAnsi"/>
-        </w:rPr>
-        <w:t>can not</w:t>
-      </w:r>
-      <w:proofErr w:type="spellEnd"/>
-      <w:r>
-        <w:rPr>
-          <w:rFonts w:cstheme="minorHAnsi"/>
-        </w:rPr>
-        <w:t xml:space="preserve"> be private or protected. It can have either "public" or no modifier.</w:t>
-      </w:r>
-    </w:p>
-    <w:p>
-      <w:pPr>
-        <w:jc w:val="both"/>
-        <w:rPr>
-          <w:rFonts w:cstheme="minorHAnsi"/>
-        </w:rPr>
-      </w:pPr>
-      <w:r>
-        <w:rPr>
-          <w:rFonts w:cstheme="minorHAnsi"/>
-        </w:rPr>
-        <w:t xml:space="preserve">An error is an irrecoverable condition occurring at runtime. Such as </w:t>
-      </w:r>
-      <w:proofErr w:type="spellStart"/>
-      <w:r>
-        <w:rPr>
-          <w:rFonts w:cstheme="minorHAnsi"/>
-        </w:rPr>
-        <w:t>OutOfMemory</w:t>
-      </w:r>
-      <w:proofErr w:type="spellEnd"/>
-      <w:r>
-        <w:rPr>
-          <w:rFonts w:cstheme="minorHAnsi"/>
-        </w:rPr>
-        <w:t xml:space="preserve"> error. Exceptions are conditions that occur because of bad input etc. e.g. </w:t>
-      </w:r>
-      <w:proofErr w:type="spellStart"/>
-      <w:r>
-        <w:rPr>
-          <w:rFonts w:cstheme="minorHAnsi"/>
-        </w:rPr>
-        <w:t>FileNotFoundException</w:t>
-      </w:r>
-      <w:proofErr w:type="spellEnd"/>
-      <w:r>
-        <w:rPr>
-          <w:rFonts w:cstheme="minorHAnsi"/>
-        </w:rPr>
-        <w:t xml:space="preserve"> will be thrown if the specified file does not exist.</w:t>
-      </w:r>
-    </w:p>
-    <w:p>
-      <w:pPr>
-        <w:jc w:val="both"/>
-        <w:rPr>
-          <w:rFonts w:cstheme="minorHAnsi"/>
-        </w:rPr>
-      </w:pPr>
-      <w:r>
-        <w:rPr>
-          <w:rFonts w:cstheme="minorHAnsi"/>
-        </w:rPr>
-        <w:t>A thread is in the ready state as initial state after it has been created and started.</w:t>
-      </w:r>
-    </w:p>
-    <w:p>
-      <w:pPr>
-        <w:jc w:val="both"/>
-        <w:rPr>
-          <w:rFonts w:cstheme="minorHAnsi"/>
-        </w:rPr>
-      </w:pPr>
-      <w:r>
-        <w:rPr>
-          <w:rFonts w:cstheme="minorHAnsi"/>
-        </w:rPr>
-        <w:t>Synchronized methods are methods that are used to control access to an object. A synchronized statement can only be executed after a thread has acquired the lock for the object or class referenced in the synchronized statement.</w:t>
-      </w:r>
-    </w:p>
-    <w:p>
-      <w:pPr>
-        <w:jc w:val="both"/>
-        <w:rPr>
-          <w:rFonts w:cstheme="minorHAnsi"/>
-        </w:rPr>
-      </w:pPr>
-      <w:r>
-        <w:rPr>
-          <w:rFonts w:cstheme="minorHAnsi"/>
-        </w:rPr>
-        <w:t xml:space="preserve">What is Dynamic </w:t>
-      </w:r>
-      <w:proofErr w:type="gramStart"/>
-      <w:r>
-        <w:rPr>
-          <w:rFonts w:cstheme="minorHAnsi"/>
-        </w:rPr>
-        <w:t>Binding(</w:t>
-      </w:r>
-      <w:proofErr w:type="gramEnd"/>
-      <w:r>
-        <w:rPr>
-          <w:rFonts w:cstheme="minorHAnsi"/>
-        </w:rPr>
-        <w:t>late binding)? Binding refers to the linking of a procedure call to the code to be executed in response to the call. Dynamic binding means that the code associated with a given procedure call is not known until the time of the call at run-time.</w:t>
-      </w:r>
-    </w:p>
-    <w:p>
-      <w:pPr>
-        <w:jc w:val="both"/>
-        <w:rPr>
-          <w:rFonts w:cstheme="minorHAnsi"/>
-        </w:rPr>
-      </w:pPr>
-      <w:r>
-        <w:rPr>
-          <w:rFonts w:cstheme="minorHAnsi"/>
-        </w:rPr>
-        <w:t>constructor cannot be inherited.</w:t>
-      </w:r>
-    </w:p>
-    <w:p>
-      <w:pPr>
-        <w:jc w:val="both"/>
-        <w:rPr>
-          <w:rFonts w:cstheme="minorHAnsi"/>
-        </w:rPr>
-      </w:pPr>
-      <w:proofErr w:type="spellStart"/>
-      <w:r>
-        <w:rPr>
-          <w:rFonts w:cstheme="minorHAnsi"/>
-        </w:rPr>
-        <w:t>ArrayList</w:t>
-      </w:r>
-      <w:proofErr w:type="spellEnd"/>
-      <w:r>
-        <w:rPr>
-          <w:rFonts w:cstheme="minorHAnsi"/>
-        </w:rPr>
-        <w:t xml:space="preserve"> can grow dynamically and provides more powerful insertion and search mechanisms than arrays.</w:t>
-      </w:r>
-    </w:p>
-    <w:p>
-      <w:pPr>
-        <w:jc w:val="both"/>
-        <w:rPr>
-          <w:rFonts w:cstheme="minorHAnsi"/>
-        </w:rPr>
-      </w:pPr>
-      <w:r>
-        <w:rPr>
-          <w:rFonts w:cstheme="minorHAnsi"/>
-        </w:rPr>
-        <w:t xml:space="preserve">What is a Values Collection </w:t>
-      </w:r>
-      <w:proofErr w:type="gramStart"/>
-      <w:r>
-        <w:rPr>
-          <w:rFonts w:cstheme="minorHAnsi"/>
-        </w:rPr>
-        <w:t>View ?</w:t>
-      </w:r>
-      <w:proofErr w:type="gramEnd"/>
-      <w:r>
-        <w:rPr>
-          <w:rFonts w:cstheme="minorHAnsi"/>
-        </w:rPr>
-        <w:t xml:space="preserve"> It is a collection returned by the </w:t>
-      </w:r>
-      <w:proofErr w:type="gramStart"/>
-      <w:r>
-        <w:rPr>
-          <w:rFonts w:cstheme="minorHAnsi"/>
-        </w:rPr>
-        <w:t>values(</w:t>
-      </w:r>
-      <w:proofErr w:type="gramEnd"/>
-      <w:r>
-        <w:rPr>
-          <w:rFonts w:cstheme="minorHAnsi"/>
-        </w:rPr>
-        <w:t>) method of the Map Interface, It contains all the objects present as values in the map.</w:t>
-      </w:r>
-    </w:p>
-    <w:p>
-      <w:pPr>
-        <w:jc w:val="both"/>
-        <w:rPr>
-          <w:rFonts w:cstheme="minorHAnsi"/>
-        </w:rPr>
-      </w:pPr>
-      <w:r>
-        <w:rPr>
-          <w:rFonts w:cstheme="minorHAnsi"/>
-        </w:rPr>
-        <w:t>What is the difference between the &gt;&gt; and &gt;&gt;&gt; operators?</w:t>
-      </w:r>
-      <w:r>
-        <w:rPr>
-          <w:rFonts w:cstheme="minorHAnsi"/>
-        </w:rPr>
-        <w:t xml:space="preserve"> &gt;&gt; Arithmetic right shift (Sign </w:t>
-      </w:r>
-      <w:r>
-        <w:rPr>
-          <w:rFonts w:cstheme="minorHAnsi"/>
-        </w:rPr>
-        <w:t>not neglected and will remain same even after any number of shifts</w:t>
-      </w:r>
-      <w:r>
-        <w:rPr>
-          <w:rFonts w:cstheme="minorHAnsi"/>
-        </w:rPr>
-        <w:t>)</w:t>
-      </w:r>
-      <w:r>
-        <w:rPr>
-          <w:rFonts w:cstheme="minorHAnsi"/>
-        </w:rPr>
-        <w:t>. &gt;&gt;&gt; Logical shift (Simply shift and append 0).</w:t>
-      </w:r>
-    </w:p>
-    <w:p>
-      <w:pPr>
-        <w:jc w:val="both"/>
-        <w:rPr>
-          <w:rFonts w:cstheme="minorHAnsi"/>
-        </w:rPr>
-      </w:pPr>
-      <w:r>
-        <w:rPr>
-          <w:rFonts w:cstheme="minorHAnsi"/>
-        </w:rPr>
-        <w:t>Java does not allow Default Arguments.</w:t>
-      </w:r>
-    </w:p>
-    <w:p>
-      <w:pPr>
-        <w:jc w:val="both"/>
-        <w:rPr>
-          <w:rFonts w:cstheme="minorHAnsi"/>
-        </w:rPr>
-      </w:pPr>
-      <w:r>
-        <w:rPr>
-          <w:rFonts w:cstheme="minorHAnsi"/>
-        </w:rPr>
-        <w:t>Break statement can be used as labels in Java? Yes, an example can be break one;</w:t>
-      </w:r>
-    </w:p>
-    <w:p>
-      <w:pPr>
-        <w:jc w:val="both"/>
-        <w:rPr>
-          <w:rFonts w:cstheme="minorHAnsi"/>
-        </w:rPr>
-      </w:pPr>
-      <w:r>
-        <w:rPr>
-          <w:rFonts w:cstheme="minorHAnsi"/>
-        </w:rPr>
-        <w:t>If a class is declared within a class and specify the static modifier, the compiler treats the class just like any other top-level class. Nested top-level class is an Inner class.</w:t>
-      </w:r>
-    </w:p>
-    <w:p>
-      <w:pPr>
-        <w:jc w:val="both"/>
-        <w:rPr>
-          <w:rFonts w:cstheme="minorHAnsi"/>
-        </w:rPr>
-      </w:pPr>
-      <w:r>
-        <w:rPr>
-          <w:rFonts w:cstheme="minorHAnsi"/>
-        </w:rPr>
-        <w:t xml:space="preserve">If </w:t>
-      </w:r>
-      <w:proofErr w:type="spellStart"/>
-      <w:r>
-        <w:rPr>
-          <w:rFonts w:cstheme="minorHAnsi"/>
-        </w:rPr>
-        <w:t>System.exit</w:t>
-      </w:r>
-      <w:proofErr w:type="spellEnd"/>
-      <w:r>
-        <w:rPr>
-          <w:rFonts w:cstheme="minorHAnsi"/>
-        </w:rPr>
-        <w:t xml:space="preserve"> (0); is written at the end of the try block, will the finally block still execute? No in this case the finally block will not execute because when you say </w:t>
-      </w:r>
-      <w:proofErr w:type="spellStart"/>
-      <w:r>
-        <w:rPr>
-          <w:rFonts w:cstheme="minorHAnsi"/>
-        </w:rPr>
-        <w:t>System.exit</w:t>
-      </w:r>
-      <w:proofErr w:type="spellEnd"/>
-      <w:r>
-        <w:rPr>
-          <w:rFonts w:cstheme="minorHAnsi"/>
-        </w:rPr>
-        <w:t xml:space="preserve"> (0); the control immediately goes out of the program, and thus finally never executes.</w:t>
-      </w:r>
-    </w:p>
-    <w:p>
-      <w:pPr>
-        <w:jc w:val="both"/>
-        <w:rPr>
-          <w:rFonts w:cstheme="minorHAnsi"/>
-        </w:rPr>
-      </w:pPr>
-      <w:r>
-        <w:rPr>
-          <w:rFonts w:cstheme="minorHAnsi"/>
-        </w:rPr>
-        <w:t>When a class is defined within a scope of another class, then it becomes inner class. If the access modifier of the inner class is static, then it becomes nested class.</w:t>
-      </w:r>
-    </w:p>
-    <w:p>
-      <w:pPr>
-        <w:jc w:val="both"/>
-        <w:rPr>
-          <w:rFonts w:cstheme="minorHAnsi"/>
-        </w:rPr>
-      </w:pPr>
-      <w:r>
-        <w:rPr>
-          <w:rFonts w:cstheme="minorHAnsi"/>
-        </w:rPr>
-        <w:t>Constructor Chaining: A child object constructor always first needs to construct its parent. In Java it is done via an implicit call to the no-</w:t>
-      </w:r>
-      <w:proofErr w:type="spellStart"/>
-      <w:r>
-        <w:rPr>
-          <w:rFonts w:cstheme="minorHAnsi"/>
-        </w:rPr>
-        <w:t>args</w:t>
-      </w:r>
-      <w:proofErr w:type="spellEnd"/>
-      <w:r>
-        <w:rPr>
-          <w:rFonts w:cstheme="minorHAnsi"/>
-        </w:rPr>
-        <w:t xml:space="preserve"> constructor as the first statement.</w:t>
-      </w:r>
-    </w:p>
-    <w:p>
-      <w:pPr>
-        <w:jc w:val="both"/>
-        <w:rPr>
-          <w:rFonts w:cstheme="minorHAnsi"/>
-          <w:b/>
-        </w:rPr>
-      </w:pPr>
-    </w:p>
-    <w:p>
-      <w:pPr>
-        <w:jc w:val="both"/>
-        <w:rPr>
-          <w:rFonts w:cstheme="minorHAnsi"/>
-          <w:b/>
-        </w:rPr>
-      </w:pPr>
-      <w:r>
-        <w:rPr>
-          <w:rFonts w:cstheme="minorHAnsi"/>
-          <w:b/>
-        </w:rPr>
-        <w:t>Java 8 Interface changes</w:t>
-      </w:r>
-    </w:p>
-    <w:p>
-      <w:pPr>
-        <w:rPr>
-          <w:rFonts w:cstheme="minorHAnsi"/>
-        </w:rPr>
-      </w:pPr>
-      <w:r>
-        <w:rPr>
-          <w:rFonts w:cstheme="minorHAnsi"/>
-        </w:rPr>
-        <w:lastRenderedPageBreak/>
-        <w:t xml:space="preserve">1. </w:t>
-      </w:r>
-      <w:r>
-        <w:rPr>
-          <w:rFonts w:cstheme="minorHAnsi"/>
-        </w:rPr>
-        <w:t>Default Method</w:t>
-      </w:r>
-    </w:p>
-    <w:p>
-      <w:pPr>
-        <w:rPr>
-          <w:rFonts w:cstheme="minorHAnsi"/>
-        </w:rPr>
-      </w:pPr>
-    </w:p>
-    <w:p>
-      <w:pPr>
-        <w:rPr>
-          <w:rFonts w:cstheme="minorHAnsi"/>
-        </w:rPr>
-      </w:pPr>
-      <w:r>
-        <w:rPr>
-          <w:rFonts w:cstheme="minorHAnsi"/>
-        </w:rPr>
-        <w:t>public interface Interface1 {</w:t>
-      </w:r>
-    </w:p>
-    <w:p>
-      <w:pPr>
-        <w:rPr>
-          <w:rFonts w:cstheme="minorHAnsi"/>
-        </w:rPr>
-      </w:pPr>
-      <w:r>
-        <w:rPr>
-          <w:rFonts w:cstheme="minorHAnsi"/>
-        </w:rPr>
-        <w:tab/>
-        <w:t>void method1(String str);</w:t>
-      </w:r>
-    </w:p>
-    <w:p>
-      <w:pPr>
-        <w:rPr>
-          <w:rFonts w:cstheme="minorHAnsi"/>
-        </w:rPr>
-      </w:pPr>
-      <w:r>
-        <w:rPr>
-          <w:rFonts w:cstheme="minorHAnsi"/>
-        </w:rPr>
-        <w:tab/>
-        <w:t xml:space="preserve">default void </w:t>
-      </w:r>
-      <w:proofErr w:type="gramStart"/>
-      <w:r>
-        <w:rPr>
-          <w:rFonts w:cstheme="minorHAnsi"/>
-        </w:rPr>
-        <w:t>log(</w:t>
-      </w:r>
-      <w:proofErr w:type="gramEnd"/>
-      <w:r>
-        <w:rPr>
-          <w:rFonts w:cstheme="minorHAnsi"/>
-        </w:rPr>
-        <w:t>String str){</w:t>
-      </w:r>
-    </w:p>
-    <w:p>
-      <w:pPr>
-        <w:rPr>
-          <w:rFonts w:cstheme="minorHAnsi"/>
-        </w:rPr>
-      </w:pPr>
-      <w:r>
-        <w:rPr>
-          <w:rFonts w:cstheme="minorHAnsi"/>
-        </w:rPr>
-        <w:tab/>
-      </w:r>
-      <w:r>
-        <w:rPr>
-          <w:rFonts w:cstheme="minorHAnsi"/>
-        </w:rPr>
-        <w:tab/>
-      </w:r>
-      <w:proofErr w:type="spellStart"/>
-      <w:r>
-        <w:rPr>
-          <w:rFonts w:cstheme="minorHAnsi"/>
-        </w:rPr>
-        <w:t>System.out.println</w:t>
-      </w:r>
-      <w:proofErr w:type="spellEnd"/>
-      <w:r>
-        <w:rPr>
-          <w:rFonts w:cstheme="minorHAnsi"/>
-        </w:rPr>
-        <w:t xml:space="preserve">("I1 </w:t>
-      </w:r>
-      <w:proofErr w:type="gramStart"/>
-      <w:r>
-        <w:rPr>
-          <w:rFonts w:cstheme="minorHAnsi"/>
-        </w:rPr>
-        <w:t>logging::</w:t>
-      </w:r>
-      <w:proofErr w:type="gramEnd"/>
-      <w:r>
-        <w:rPr>
-          <w:rFonts w:cstheme="minorHAnsi"/>
-        </w:rPr>
-        <w:t>"+str);</w:t>
-      </w:r>
-    </w:p>
-    <w:p>
-      <w:pPr>
-        <w:rPr>
-          <w:rFonts w:cstheme="minorHAnsi"/>
-        </w:rPr>
-      </w:pPr>
-      <w:r>
-        <w:rPr>
-          <w:rFonts w:cstheme="minorHAnsi"/>
-        </w:rPr>
-        <w:tab/>
-        <w:t>}</w:t>
-      </w:r>
-    </w:p>
-    <w:p>
-      <w:pPr>
-        <w:rPr>
-          <w:rFonts w:cstheme="minorHAnsi"/>
-        </w:rPr>
-      </w:pPr>
-      <w:r>
-        <w:rPr>
-          <w:rFonts w:cstheme="minorHAnsi"/>
-        </w:rPr>
-        <w:t>}</w:t>
-      </w:r>
-    </w:p>
-    <w:p>
-      <w:pPr>
-        <w:rPr>
-          <w:rFonts w:cstheme="minorHAnsi"/>
-        </w:rPr>
-      </w:pPr>
-      <w:r>
-        <w:rPr>
-          <w:rFonts w:cstheme="minorHAnsi"/>
-        </w:rPr>
-        <w:t>Java interface default methods are also referred to as Defender Methods or Virtual extension methods.</w:t>
-      </w:r>
-    </w:p>
-    <w:p>
-      <w:pPr>
-        <w:rPr>
-          <w:rFonts w:cstheme="minorHAnsi"/>
-        </w:rPr>
-      </w:pPr>
-      <w:r>
-        <w:rPr>
-          <w:rFonts w:cstheme="minorHAnsi"/>
-        </w:rPr>
-        <w:t>2. Static Method</w:t>
-      </w:r>
-    </w:p>
-    <w:p>
-      <w:pPr>
-        <w:jc w:val="both"/>
-        <w:rPr>
-          <w:rFonts w:cstheme="minorHAnsi"/>
-        </w:rPr>
-      </w:pPr>
-      <w:r>
-        <w:rPr>
-          <w:rFonts w:cstheme="minorHAnsi"/>
-        </w:rPr>
-        <w:t xml:space="preserve">Java interface static method is </w:t>
-      </w:r>
-      <w:proofErr w:type="gramStart"/>
-      <w:r>
-        <w:rPr>
-          <w:rFonts w:cstheme="minorHAnsi"/>
-        </w:rPr>
-        <w:t>similar to</w:t>
-      </w:r>
-      <w:proofErr w:type="gramEnd"/>
-      <w:r>
-        <w:rPr>
-          <w:rFonts w:cstheme="minorHAnsi"/>
-        </w:rPr>
-        <w:t xml:space="preserve"> default method except that we can’t override them in the implementation classes. </w:t>
-      </w:r>
-    </w:p>
-    <w:p>
-      <w:pPr>
-        <w:jc w:val="both"/>
-        <w:rPr>
-          <w:rFonts w:cstheme="minorHAnsi"/>
-        </w:rPr>
-      </w:pPr>
-      <w:r>
-        <w:rPr>
-          <w:rFonts w:cstheme="minorHAnsi"/>
-        </w:rPr>
-        <w:t>Java interface static method is part of interface, we can’t use it for implementation class objects.</w:t>
-      </w:r>
-    </w:p>
-    <w:p>
-      <w:pPr>
-        <w:jc w:val="both"/>
-        <w:rPr>
-          <w:rFonts w:cstheme="minorHAnsi"/>
-        </w:rPr>
-      </w:pPr>
-      <w:r>
-        <w:rPr>
-          <w:rFonts w:cstheme="minorHAnsi"/>
-        </w:rPr>
-        <w:t>Java interface static method helps us in providing security by not allowing implementation classes to override them.</w:t>
-      </w:r>
-    </w:p>
-    <w:p>
-      <w:pPr>
-        <w:jc w:val="both"/>
-        <w:rPr>
-          <w:rFonts w:cstheme="minorHAnsi"/>
-        </w:rPr>
-      </w:pPr>
-      <w:r>
-        <w:rPr>
-          <w:rFonts w:cstheme="minorHAnsi"/>
-        </w:rPr>
-        <w:t>We can’t define interface static method for Object class methods, we will get compiler error as “This static method cannot hide the instance method from Object”. This is because it’s not allowed in java, since Object is the base class for all the classes and we can’t have one class level static method and another instance method with same signature.</w:t>
-      </w:r>
-    </w:p>
-    <w:p>
-      <w:pPr>
-        <w:rPr>
-          <w:rFonts w:cstheme="minorHAnsi"/>
-          <w:b/>
-        </w:rPr>
-      </w:pPr>
-      <w:r>
-        <w:rPr>
-          <w:rFonts w:cstheme="minorHAnsi"/>
-          <w:b/>
-        </w:rPr>
-        <w:t>Java 8 Functional Interfaces</w:t>
-      </w:r>
-    </w:p>
-    <w:p>
-      <w:pPr>
-        <w:rPr>
-          <w:rFonts w:cstheme="minorHAnsi"/>
-        </w:rPr>
-      </w:pPr>
-      <w:r>
-        <w:rPr>
-          <w:rFonts w:cstheme="minorHAnsi"/>
-        </w:rPr>
-        <w:t xml:space="preserve">An interface with </w:t>
-      </w:r>
-      <w:r>
-        <w:rPr>
-          <w:rFonts w:cstheme="minorHAnsi"/>
-          <w:b/>
-        </w:rPr>
-        <w:t>exactly one abstract method</w:t>
-      </w:r>
-      <w:r>
-        <w:rPr>
-          <w:rFonts w:cstheme="minorHAnsi"/>
-        </w:rPr>
-        <w:t xml:space="preserve"> is called Functional Interface. </w:t>
-      </w:r>
-      <w:r>
-        <w:rPr>
-          <w:rFonts w:cstheme="minorHAnsi"/>
-          <w:b/>
-        </w:rPr>
-        <w:t>@</w:t>
-      </w:r>
-      <w:proofErr w:type="spellStart"/>
-      <w:r>
-        <w:rPr>
-          <w:rFonts w:cstheme="minorHAnsi"/>
-          <w:b/>
-        </w:rPr>
-        <w:t>FunctionalInterface</w:t>
-      </w:r>
-      <w:proofErr w:type="spellEnd"/>
-      <w:r>
-        <w:rPr>
-          <w:rFonts w:cstheme="minorHAnsi"/>
-          <w:b/>
-        </w:rPr>
-        <w:t xml:space="preserve"> annotation</w:t>
-      </w:r>
-      <w:r>
-        <w:rPr>
-          <w:rFonts w:cstheme="minorHAnsi"/>
-        </w:rPr>
-        <w:t xml:space="preserve"> is added so that we can mark an interface as functional interface.</w:t>
-      </w:r>
-    </w:p>
-    <w:p>
-      <w:pPr>
-        <w:rPr>
-          <w:rFonts w:cstheme="minorHAnsi"/>
-        </w:rPr>
-      </w:pPr>
-      <w:r>
-        <w:rPr>
-          <w:rFonts w:cstheme="minorHAnsi"/>
-        </w:rPr>
-        <w:t>It is not mandatory to use it, but it’s best practice to use it with functional interfaces to avoid addition of extra methods accidentally. If the interface is annotated with @</w:t>
-      </w:r>
-      <w:proofErr w:type="spellStart"/>
-      <w:r>
-        <w:rPr>
-          <w:rFonts w:cstheme="minorHAnsi"/>
-        </w:rPr>
-        <w:t>FunctionalInterface</w:t>
-      </w:r>
-      <w:proofErr w:type="spellEnd"/>
-      <w:r>
-        <w:rPr>
-          <w:rFonts w:cstheme="minorHAnsi"/>
-        </w:rPr>
-        <w:t xml:space="preserve"> annotation and we try to have more than one abstract method, it throws compiler error.</w:t>
-      </w:r>
-    </w:p>
-    <w:p>
-      <w:pPr>
-        <w:spacing w:line="240" w:lineRule="auto"/>
-        <w:rPr>
-          <w:rFonts w:cstheme="minorHAnsi"/>
-        </w:rPr>
-      </w:pPr>
-      <w:r>
-        <w:rPr>
-          <w:rFonts w:cstheme="minorHAnsi"/>
-        </w:rPr>
-        <w:t xml:space="preserve">Runnable r = new </w:t>
-      </w:r>
-      <w:proofErr w:type="gramStart"/>
-      <w:r>
-        <w:rPr>
-          <w:rFonts w:cstheme="minorHAnsi"/>
-        </w:rPr>
-        <w:t>Runnable(</w:t>
-      </w:r>
-      <w:proofErr w:type="gramEnd"/>
-      <w:r>
-        <w:rPr>
-          <w:rFonts w:cstheme="minorHAnsi"/>
-        </w:rPr>
-        <w:t>){</w:t>
-      </w:r>
-    </w:p>
-    <w:p>
-      <w:pPr>
-        <w:spacing w:line="240" w:lineRule="auto"/>
-        <w:rPr>
-          <w:rFonts w:cstheme="minorHAnsi"/>
-        </w:rPr>
-      </w:pPr>
-      <w:r>
-        <w:rPr>
-          <w:rFonts w:cstheme="minorHAnsi"/>
-        </w:rPr>
-        <w:tab/>
-      </w:r>
-      <w:r>
-        <w:rPr>
-          <w:rFonts w:cstheme="minorHAnsi"/>
-        </w:rPr>
-        <w:tab/>
-      </w:r>
-      <w:r>
-        <w:rPr>
-          <w:rFonts w:cstheme="minorHAnsi"/>
-        </w:rPr>
-        <w:tab/>
-        <w:t>@Override</w:t>
-      </w:r>
-    </w:p>
-    <w:p>
-      <w:pPr>
-        <w:spacing w:line="240" w:lineRule="auto"/>
-        <w:rPr>
-          <w:rFonts w:cstheme="minorHAnsi"/>
-        </w:rPr>
-      </w:pPr>
-      <w:r>
-        <w:rPr>
-          <w:rFonts w:cstheme="minorHAnsi"/>
-        </w:rPr>
-        <w:tab/>
-      </w:r>
-      <w:r>
-        <w:rPr>
-          <w:rFonts w:cstheme="minorHAnsi"/>
-        </w:rPr>
-        <w:tab/>
-      </w:r>
-      <w:r>
-        <w:rPr>
-          <w:rFonts w:cstheme="minorHAnsi"/>
-        </w:rPr>
-        <w:tab/>
-        <w:t xml:space="preserve">public void </w:t>
-      </w:r>
-      <w:proofErr w:type="gramStart"/>
-      <w:r>
-        <w:rPr>
-          <w:rFonts w:cstheme="minorHAnsi"/>
-        </w:rPr>
-        <w:t>run(</w:t>
-      </w:r>
-      <w:proofErr w:type="gramEnd"/>
-      <w:r>
-        <w:rPr>
-          <w:rFonts w:cstheme="minorHAnsi"/>
-        </w:rPr>
-        <w:t>) {</w:t>
-      </w:r>
-    </w:p>
-    <w:p>
-      <w:pPr>
-        <w:spacing w:line="240" w:lineRule="auto"/>
-        <w:rPr>
-          <w:rFonts w:cstheme="minorHAnsi"/>
-        </w:rPr>
-      </w:pPr>
-      <w:r>
-        <w:rPr>
-          <w:rFonts w:cstheme="minorHAnsi"/>
-        </w:rPr>
-        <w:tab/>
-      </w:r>
-      <w:r>
-        <w:rPr>
-          <w:rFonts w:cstheme="minorHAnsi"/>
-        </w:rPr>
-        <w:tab/>
-      </w:r>
-      <w:r>
-        <w:rPr>
-          <w:rFonts w:cstheme="minorHAnsi"/>
-        </w:rPr>
-        <w:tab/>
-      </w:r>
-      <w:r>
-        <w:rPr>
-          <w:rFonts w:cstheme="minorHAnsi"/>
-        </w:rPr>
-        <w:tab/>
-      </w:r>
-      <w:proofErr w:type="spellStart"/>
-      <w:r>
-        <w:rPr>
-          <w:rFonts w:cstheme="minorHAnsi"/>
-        </w:rPr>
-        <w:t>System.out.println</w:t>
-      </w:r>
-      <w:proofErr w:type="spellEnd"/>
-      <w:r>
-        <w:rPr>
-          <w:rFonts w:cstheme="minorHAnsi"/>
-        </w:rPr>
-        <w:t>("My Runnable");</w:t>
-      </w:r>
-    </w:p>
-    <w:p>
-      <w:pPr>
-        <w:spacing w:line="240" w:lineRule="auto"/>
-        <w:rPr>
-          <w:rFonts w:cstheme="minorHAnsi"/>
-        </w:rPr>
-      </w:pPr>
-      <w:r>
-        <w:rPr>
-          <w:rFonts w:cstheme="minorHAnsi"/>
-        </w:rPr>
-        <w:tab/>
-      </w:r>
-      <w:r>
-        <w:rPr>
-          <w:rFonts w:cstheme="minorHAnsi"/>
-        </w:rPr>
-        <w:tab/>
-      </w:r>
-      <w:r>
-        <w:rPr>
-          <w:rFonts w:cstheme="minorHAnsi"/>
-        </w:rPr>
-        <w:tab/>
-        <w:t>}};</w:t>
-      </w:r>
-    </w:p>
-    <w:p>
-      <w:pPr>
-        <w:rPr>
-          <w:rFonts w:cstheme="minorHAnsi"/>
-        </w:rPr>
-      </w:pPr>
-      <w:r>
-        <w:rPr>
-          <w:rFonts w:cstheme="minorHAnsi"/>
-        </w:rPr>
-        <w:t>The major benefit of java 8 functional interfaces is that we can use lambda expressions to instantiate them and avoid using bulky anonymous class implementation.</w:t>
-      </w:r>
-    </w:p>
-    <w:p>
-      <w:pPr>
-        <w:rPr>
-          <w:rFonts w:cstheme="minorHAnsi"/>
-        </w:rPr>
-      </w:pPr>
-      <w:proofErr w:type="spellStart"/>
-      <w:proofErr w:type="gramStart"/>
-      <w:r>
-        <w:rPr>
-          <w:rFonts w:cstheme="minorHAnsi"/>
-        </w:rPr>
-        <w:lastRenderedPageBreak/>
-        <w:t>java.lang</w:t>
-      </w:r>
-      <w:proofErr w:type="gramEnd"/>
-      <w:r>
-        <w:rPr>
-          <w:rFonts w:cstheme="minorHAnsi"/>
-        </w:rPr>
-        <w:t>.Runnable</w:t>
-      </w:r>
-      <w:proofErr w:type="spellEnd"/>
-      <w:r>
-        <w:rPr>
-          <w:rFonts w:cstheme="minorHAnsi"/>
-        </w:rPr>
-        <w:t xml:space="preserve"> is a great example of functional interface with single abstract method run().</w:t>
-      </w:r>
-    </w:p>
-    <w:p>
-      <w:pPr>
-        <w:rPr>
-          <w:rFonts w:cstheme="minorHAnsi"/>
-        </w:rPr>
-      </w:pPr>
-      <w:r>
-        <w:rPr>
-          <w:rFonts w:cstheme="minorHAnsi"/>
-          <w:b/>
-        </w:rPr>
-        <w:t>Lambda Expression</w:t>
-      </w:r>
-      <w:r>
-        <w:rPr>
-          <w:rFonts w:cstheme="minorHAnsi"/>
-        </w:rPr>
-        <w:t xml:space="preserve"> are the way through which we can visualize functional programming in the java </w:t>
-      </w:r>
-      <w:proofErr w:type="gramStart"/>
-      <w:r>
-        <w:rPr>
-          <w:rFonts w:cstheme="minorHAnsi"/>
-        </w:rPr>
-        <w:t>object oriented</w:t>
-      </w:r>
-      <w:proofErr w:type="gramEnd"/>
-      <w:r>
-        <w:rPr>
-          <w:rFonts w:cstheme="minorHAnsi"/>
-        </w:rPr>
-        <w:t xml:space="preserve"> world.</w:t>
-      </w:r>
-      <w:r>
-        <w:t xml:space="preserve"> </w:t>
-      </w:r>
-      <w:r>
-        <w:rPr>
-          <w:rFonts w:cstheme="minorHAnsi"/>
-        </w:rPr>
-        <w:t xml:space="preserve">Since there is </w:t>
-      </w:r>
-      <w:r>
-        <w:rPr>
-          <w:rFonts w:cstheme="minorHAnsi"/>
-          <w:b/>
-        </w:rPr>
-        <w:t>only one abstract function in the functional interfaces</w:t>
-      </w:r>
-      <w:r>
-        <w:rPr>
-          <w:rFonts w:cstheme="minorHAnsi"/>
-        </w:rPr>
-        <w:t xml:space="preserve">, there is no confusion in applying the lambda expression to the method. Lambda Expressions syntax is </w:t>
-      </w:r>
-      <w:r>
-        <w:rPr>
-          <w:rFonts w:cstheme="minorHAnsi"/>
-          <w:b/>
-        </w:rPr>
-        <w:t>(argument) -&gt; (body)</w:t>
-      </w:r>
-      <w:r>
-        <w:rPr>
-          <w:rFonts w:cstheme="minorHAnsi"/>
-        </w:rPr>
-        <w:t>.</w:t>
-      </w:r>
-    </w:p>
-    <w:p>
-      <w:pPr>
-        <w:rPr>
-          <w:rFonts w:cstheme="minorHAnsi"/>
-        </w:rPr>
-      </w:pPr>
-      <w:r>
-        <w:rPr>
-          <w:rFonts w:cstheme="minorHAnsi"/>
-        </w:rPr>
-        <w:t xml:space="preserve">Runnable r1 = () -&gt; </w:t>
-      </w:r>
-      <w:proofErr w:type="spellStart"/>
-      <w:r>
-        <w:rPr>
-          <w:rFonts w:cstheme="minorHAnsi"/>
-        </w:rPr>
-        <w:t>System.out.println</w:t>
-      </w:r>
-      <w:proofErr w:type="spellEnd"/>
-      <w:r>
-        <w:rPr>
-          <w:rFonts w:cstheme="minorHAnsi"/>
-        </w:rPr>
-        <w:t>("My Runnable");</w:t>
-      </w:r>
-    </w:p>
-    <w:p>
-      <w:pPr>
-        <w:rPr>
-          <w:rFonts w:cstheme="minorHAnsi"/>
-        </w:rPr>
-      </w:pPr>
-      <w:r>
-        <w:rPr>
-          <w:rFonts w:cstheme="minorHAnsi"/>
-        </w:rPr>
-        <w:t xml:space="preserve">Runnable is a functional interface, that’s why we can use lambda expression to create </w:t>
-      </w:r>
-      <w:proofErr w:type="gramStart"/>
-      <w:r>
-        <w:rPr>
-          <w:rFonts w:cstheme="minorHAnsi"/>
-        </w:rPr>
-        <w:t>it’s</w:t>
-      </w:r>
-      <w:proofErr w:type="gramEnd"/>
-      <w:r>
-        <w:rPr>
-          <w:rFonts w:cstheme="minorHAnsi"/>
-        </w:rPr>
-        <w:t xml:space="preserve"> instance.</w:t>
-      </w:r>
       <w:r>
         <w:rPr>
           <w:rFonts w:cstheme="minorHAnsi"/>

</xml_diff>

<commit_message>
Some changes after reading
</commit_message>
<xml_diff>
--- a/Java.docx
+++ b/Java.docx
@@ -1470,7 +1470,7 @@
         </w:rPr>
         <w:t>GarbageCollection:</w:t>
       </w:r>
-      <w:hyperlink r:id="rId5" w:history="1">
+      <w:hyperlink r:id="rId7" w:history="1">
         <w:r>
           <w:rPr>
             <w:rStyle w:val="Hyperlink"/>
@@ -2188,7 +2188,7 @@
         </w:rPr>
         <w:t xml:space="preserve">Composition over Inheritance: </w:t>
       </w:r>
-      <w:hyperlink r:id="rId6" w:history="1">
+      <w:hyperlink r:id="rId8" w:history="1">
         <w:r>
           <w:rPr>
             <w:rStyle w:val="Hyperlink"/>
@@ -3313,6 +3313,49 @@
         <w:jc w:val="both"/>
         <w:rPr>
           <w:rFonts w:cstheme="minorHAnsi"/>
+        </w:rPr>
+      </w:pPr>
+      <w:r>
+        <w:rPr>
+          <w:rFonts w:cstheme="minorHAnsi"/>
+        </w:rPr>
+        <w:t>JVM is provides an interface to convert byte code into machine readable (machine dependent) code.</w:t>
+      </w:r>
+    </w:p>
+    <w:p>
+      <w:pPr>
+        <w:jc w:val="both"/>
+        <w:rPr>
+          <w:rFonts w:cstheme="minorHAnsi"/>
+        </w:rPr>
+      </w:pPr>
+      <w:r>
+        <w:rPr>
+          <w:rFonts w:cstheme="minorHAnsi"/>
+        </w:rPr>
+        <w:lastRenderedPageBreak/>
+        <w:t>JRE is the implementation of JVM. JRE is required to execute any Java program. JRE doesn’t contain other development tools like java compiler, debugger etc.</w:t>
+      </w:r>
+    </w:p>
+    <w:p>
+      <w:pPr>
+        <w:jc w:val="both"/>
+        <w:rPr>
+          <w:rFonts w:cstheme="minorHAnsi"/>
+        </w:rPr>
+      </w:pPr>
+      <w:r>
+        <w:rPr>
+          <w:rFonts w:cstheme="minorHAnsi"/>
+        </w:rPr>
+        <w:t>JDK has all those tools along with JVM in it. JVM takes care of the execution part in JDK.</w:t>
+      </w:r>
+    </w:p>
+    <w:p>
+      <w:pPr>
+        <w:jc w:val="both"/>
+        <w:rPr>
+          <w:rFonts w:cstheme="minorHAnsi"/>
           <w:b/>
         </w:rPr>
       </w:pPr>
@@ -3325,11 +3368,360 @@
           <w:b/>
         </w:rPr>
       </w:pPr>
+      <w:proofErr w:type="spellStart"/>
       <w:r>
         <w:rPr>
           <w:rFonts w:cstheme="minorHAnsi"/>
           <w:b/>
         </w:rPr>
+        <w:t>Enum</w:t>
+      </w:r>
+      <w:proofErr w:type="spellEnd"/>
+    </w:p>
+    <w:p>
+      <w:pPr>
+        <w:jc w:val="both"/>
+        <w:rPr>
+          <w:rFonts w:cstheme="minorHAnsi"/>
+        </w:rPr>
+      </w:pPr>
+      <w:proofErr w:type="spellStart"/>
+      <w:r>
+        <w:rPr>
+          <w:rFonts w:cstheme="minorHAnsi"/>
+        </w:rPr>
+        <w:t>Enum</w:t>
+      </w:r>
+      <w:proofErr w:type="spellEnd"/>
+      <w:r>
+        <w:rPr>
+          <w:rFonts w:cstheme="minorHAnsi"/>
+        </w:rPr>
+        <w:t xml:space="preserve"> </w:t>
+      </w:r>
+      <w:proofErr w:type="spellStart"/>
+      <w:r>
+        <w:rPr>
+          <w:rFonts w:cstheme="minorHAnsi"/>
+        </w:rPr>
+        <w:t>constuctors</w:t>
+      </w:r>
+      <w:proofErr w:type="spellEnd"/>
+      <w:r>
+        <w:rPr>
+          <w:rFonts w:cstheme="minorHAnsi"/>
+        </w:rPr>
+        <w:t xml:space="preserve"> should always be </w:t>
+      </w:r>
+      <w:r>
+        <w:rPr>
+          <w:rFonts w:cstheme="minorHAnsi"/>
+        </w:rPr>
+        <w:t>private.</w:t>
+      </w:r>
+    </w:p>
+    <w:p>
+      <w:pPr>
+        <w:jc w:val="both"/>
+        <w:rPr>
+          <w:rFonts w:cstheme="minorHAnsi"/>
+        </w:rPr>
+      </w:pPr>
+      <w:r>
+        <w:rPr>
+          <w:rFonts w:cstheme="minorHAnsi"/>
+        </w:rPr>
+        <w:t xml:space="preserve">All java </w:t>
+      </w:r>
+      <w:proofErr w:type="spellStart"/>
+      <w:r>
+        <w:rPr>
+          <w:rFonts w:cstheme="minorHAnsi"/>
+        </w:rPr>
+        <w:t>enum</w:t>
+      </w:r>
+      <w:proofErr w:type="spellEnd"/>
+      <w:r>
+        <w:rPr>
+          <w:rFonts w:cstheme="minorHAnsi"/>
+        </w:rPr>
+        <w:t xml:space="preserve"> implicitly extends </w:t>
+      </w:r>
+      <w:proofErr w:type="spellStart"/>
+      <w:proofErr w:type="gramStart"/>
+      <w:r>
+        <w:rPr>
+          <w:rFonts w:cstheme="minorHAnsi"/>
+        </w:rPr>
+        <w:t>java.lang</w:t>
+      </w:r>
+      <w:proofErr w:type="gramEnd"/>
+      <w:r>
+        <w:rPr>
+          <w:rFonts w:cstheme="minorHAnsi"/>
+        </w:rPr>
+        <w:t>.Enum</w:t>
+      </w:r>
+      <w:proofErr w:type="spellEnd"/>
+      <w:r>
+        <w:rPr>
+          <w:rFonts w:cstheme="minorHAnsi"/>
+        </w:rPr>
+        <w:t xml:space="preserve"> class that extends Object class and implements Serializable and Comparable interfaces. </w:t>
+      </w:r>
+      <w:proofErr w:type="gramStart"/>
+      <w:r>
+        <w:rPr>
+          <w:rFonts w:cstheme="minorHAnsi"/>
+        </w:rPr>
+        <w:t>So</w:t>
+      </w:r>
+      <w:proofErr w:type="gramEnd"/>
+      <w:r>
+        <w:rPr>
+          <w:rFonts w:cstheme="minorHAnsi"/>
+        </w:rPr>
+        <w:t xml:space="preserve"> we can’t extend any class in </w:t>
+      </w:r>
+      <w:proofErr w:type="spellStart"/>
+      <w:r>
+        <w:rPr>
+          <w:rFonts w:cstheme="minorHAnsi"/>
+        </w:rPr>
+        <w:t>enum</w:t>
+      </w:r>
+      <w:proofErr w:type="spellEnd"/>
+      <w:r>
+        <w:rPr>
+          <w:rFonts w:cstheme="minorHAnsi"/>
+        </w:rPr>
+        <w:t>.</w:t>
+      </w:r>
+    </w:p>
+    <w:p>
+      <w:pPr>
+        <w:jc w:val="both"/>
+        <w:rPr>
+          <w:rFonts w:cstheme="minorHAnsi"/>
+        </w:rPr>
+      </w:pPr>
+      <w:r>
+        <w:rPr>
+          <w:rFonts w:cstheme="minorHAnsi"/>
+        </w:rPr>
+        <w:t xml:space="preserve">We can’t create instance of </w:t>
+      </w:r>
+      <w:proofErr w:type="spellStart"/>
+      <w:r>
+        <w:rPr>
+          <w:rFonts w:cstheme="minorHAnsi"/>
+        </w:rPr>
+        <w:t>enum</w:t>
+      </w:r>
+      <w:proofErr w:type="spellEnd"/>
+      <w:r>
+        <w:rPr>
+          <w:rFonts w:cstheme="minorHAnsi"/>
+        </w:rPr>
+        <w:t xml:space="preserve"> using new operator.</w:t>
+      </w:r>
+    </w:p>
+    <w:p>
+      <w:pPr>
+        <w:jc w:val="both"/>
+        <w:rPr>
+          <w:rFonts w:cstheme="minorHAnsi"/>
+        </w:rPr>
+      </w:pPr>
+      <w:r>
+        <w:rPr>
+          <w:rFonts w:cstheme="minorHAnsi"/>
+        </w:rPr>
+        <w:t xml:space="preserve">We can declare abstract methods in java </w:t>
+      </w:r>
+      <w:proofErr w:type="spellStart"/>
+      <w:r>
+        <w:rPr>
+          <w:rFonts w:cstheme="minorHAnsi"/>
+        </w:rPr>
+        <w:t>enum</w:t>
+      </w:r>
+      <w:proofErr w:type="spellEnd"/>
+      <w:r>
+        <w:rPr>
+          <w:rFonts w:cstheme="minorHAnsi"/>
+        </w:rPr>
+        <w:t xml:space="preserve">, then all the </w:t>
+      </w:r>
+      <w:proofErr w:type="spellStart"/>
+      <w:r>
+        <w:rPr>
+          <w:rFonts w:cstheme="minorHAnsi"/>
+        </w:rPr>
+        <w:t>enum</w:t>
+      </w:r>
+      <w:proofErr w:type="spellEnd"/>
+      <w:r>
+        <w:rPr>
+          <w:rFonts w:cstheme="minorHAnsi"/>
+        </w:rPr>
+        <w:t xml:space="preserve"> fields must implement the abstract method.</w:t>
+      </w:r>
+    </w:p>
+    <w:p>
+      <w:pPr>
+        <w:jc w:val="both"/>
+        <w:rPr>
+          <w:rFonts w:cstheme="minorHAnsi"/>
+        </w:rPr>
+      </w:pPr>
+      <w:proofErr w:type="spellStart"/>
+      <w:r>
+        <w:rPr>
+          <w:rFonts w:cstheme="minorHAnsi"/>
+        </w:rPr>
+        <w:t>Enums</w:t>
+      </w:r>
+      <w:proofErr w:type="spellEnd"/>
+      <w:r>
+        <w:rPr>
+          <w:rFonts w:cstheme="minorHAnsi"/>
+        </w:rPr>
+        <w:t xml:space="preserve"> can be used in switch statement</w:t>
+      </w:r>
+      <w:r>
+        <w:rPr>
+          <w:rFonts w:cstheme="minorHAnsi"/>
+        </w:rPr>
+        <w:t>.</w:t>
+      </w:r>
+    </w:p>
+    <w:p>
+      <w:pPr>
+        <w:jc w:val="both"/>
+        <w:rPr>
+          <w:rFonts w:cstheme="minorHAnsi"/>
+        </w:rPr>
+      </w:pPr>
+      <w:r>
+        <w:rPr>
+          <w:rFonts w:cstheme="minorHAnsi"/>
+        </w:rPr>
+        <w:t xml:space="preserve">We can extend existing </w:t>
+      </w:r>
+      <w:proofErr w:type="spellStart"/>
+      <w:r>
+        <w:rPr>
+          <w:rFonts w:cstheme="minorHAnsi"/>
+        </w:rPr>
+        <w:t>enum</w:t>
+      </w:r>
+      <w:proofErr w:type="spellEnd"/>
+      <w:r>
+        <w:rPr>
+          <w:rFonts w:cstheme="minorHAnsi"/>
+        </w:rPr>
+        <w:t xml:space="preserve"> without breaking any existing functionality.</w:t>
+      </w:r>
+    </w:p>
+    <w:p>
+      <w:pPr>
+        <w:jc w:val="both"/>
+        <w:rPr>
+          <w:rFonts w:cstheme="minorHAnsi"/>
+        </w:rPr>
+      </w:pPr>
+      <w:proofErr w:type="spellStart"/>
+      <w:r>
+        <w:rPr>
+          <w:rFonts w:cstheme="minorHAnsi"/>
+        </w:rPr>
+        <w:t>Enum</w:t>
+      </w:r>
+      <w:proofErr w:type="spellEnd"/>
+      <w:r>
+        <w:rPr>
+          <w:rFonts w:cstheme="minorHAnsi"/>
+        </w:rPr>
+        <w:t xml:space="preserve"> constants are implicitly static and final</w:t>
+      </w:r>
+      <w:r>
+        <w:rPr>
+          <w:rFonts w:cstheme="minorHAnsi"/>
+        </w:rPr>
+        <w:t>.</w:t>
+      </w:r>
+    </w:p>
+    <w:p>
+      <w:pPr>
+        <w:jc w:val="both"/>
+        <w:rPr>
+          <w:rFonts w:cstheme="minorHAnsi"/>
+        </w:rPr>
+      </w:pPr>
+      <w:r>
+        <w:rPr>
+          <w:rFonts w:cstheme="minorHAnsi"/>
+        </w:rPr>
+        <w:t xml:space="preserve">Since </w:t>
+      </w:r>
+      <w:proofErr w:type="spellStart"/>
+      <w:r>
+        <w:rPr>
+          <w:rFonts w:cstheme="minorHAnsi"/>
+        </w:rPr>
+        <w:t>enum</w:t>
+      </w:r>
+      <w:proofErr w:type="spellEnd"/>
+      <w:r>
+        <w:rPr>
+          <w:rFonts w:cstheme="minorHAnsi"/>
+        </w:rPr>
+        <w:t xml:space="preserve"> constants are final, we can safely compare them using “==” and </w:t>
+      </w:r>
+      <w:proofErr w:type="gramStart"/>
+      <w:r>
+        <w:rPr>
+          <w:rFonts w:cstheme="minorHAnsi"/>
+        </w:rPr>
+        <w:t>equals(</w:t>
+      </w:r>
+      <w:proofErr w:type="gramEnd"/>
+      <w:r>
+        <w:rPr>
+          <w:rFonts w:cstheme="minorHAnsi"/>
+        </w:rPr>
+        <w:t>) methods. Both will have the same result.</w:t>
+      </w:r>
+    </w:p>
+    <w:p>
+      <w:pPr>
+        <w:jc w:val="both"/>
+        <w:rPr>
+          <w:rFonts w:cstheme="minorHAnsi"/>
+        </w:rPr>
+      </w:pPr>
+      <w:r>
+        <w:rPr>
+          <w:rFonts w:cstheme="minorHAnsi"/>
+        </w:rPr>
+        <w:br w:type="page"/>
+      </w:r>
+    </w:p>
+    <w:p>
+      <w:pPr>
+        <w:jc w:val="both"/>
+        <w:rPr>
+          <w:rFonts w:cstheme="minorHAnsi"/>
+          <w:b/>
+        </w:rPr>
+      </w:pPr>
+      <w:r>
+        <w:rPr>
+          <w:rFonts w:cstheme="minorHAnsi"/>
+          <w:b/>
+        </w:rPr>
+        <w:lastRenderedPageBreak/>
         <w:t>Java 8 Interface changes</w:t>
       </w:r>
     </w:p>
@@ -3337,28 +3729,16 @@
       <w:pPr>
         <w:rPr>
           <w:rFonts w:cstheme="minorHAnsi"/>
-        </w:rPr>
-      </w:pPr>
-      <w:r>
-        <w:rPr>
-          <w:rFonts w:cstheme="minorHAnsi"/>
-        </w:rPr>
-        <w:lastRenderedPageBreak/>
-        <w:t xml:space="preserve">1. </w:t>
-      </w:r>
-      <w:r>
-        <w:rPr>
-          <w:rFonts w:cstheme="minorHAnsi"/>
-        </w:rPr>
-        <w:t>Default Method</w:t>
-      </w:r>
-    </w:p>
-    <w:p>
-      <w:pPr>
-        <w:rPr>
-          <w:rFonts w:cstheme="minorHAnsi"/>
-        </w:rPr>
-      </w:pPr>
+          <w:b/>
+        </w:rPr>
+      </w:pPr>
+      <w:r>
+        <w:rPr>
+          <w:rFonts w:cstheme="minorHAnsi"/>
+          <w:b/>
+        </w:rPr>
+        <w:t>1. Default Method</w:t>
+      </w:r>
     </w:p>
     <w:p>
       <w:pPr>
@@ -3506,11 +3886,13 @@
       <w:pPr>
         <w:rPr>
           <w:rFonts w:cstheme="minorHAnsi"/>
-        </w:rPr>
-      </w:pPr>
-      <w:r>
-        <w:rPr>
-          <w:rFonts w:cstheme="minorHAnsi"/>
+          <w:b/>
+        </w:rPr>
+      </w:pPr>
+      <w:r>
+        <w:rPr>
+          <w:rFonts w:cstheme="minorHAnsi"/>
+          <w:b/>
         </w:rPr>
         <w:t>2. Static Method</w:t>
       </w:r>
@@ -4088,13 +4470,239 @@
     </w:p>
     <w:p>
       <w:pPr>
-        <w:jc w:val="both"/>
-        <w:rPr>
-          <w:rFonts w:cstheme="minorHAnsi"/>
-        </w:rPr>
-      </w:pPr>
+        <w:rPr>
+          <w:rFonts w:cstheme="minorHAnsi"/>
+        </w:rPr>
+      </w:pPr>
+      <w:r>
+        <w:rPr>
+          <w:rFonts w:cstheme="minorHAnsi"/>
+        </w:rPr>
+        <w:br w:type="page"/>
+      </w:r>
+    </w:p>
+    <w:p>
+      <w:pPr>
+        <w:jc w:val="both"/>
+        <w:rPr>
+          <w:rFonts w:cstheme="minorHAnsi"/>
+        </w:rPr>
+      </w:pPr>
+      <w:r>
+        <w:rPr>
+          <w:rFonts w:cstheme="minorHAnsi"/>
+        </w:rPr>
+        <w:lastRenderedPageBreak/>
+        <w:t>Multi-threading</w:t>
+      </w:r>
+    </w:p>
+    <w:p>
+      <w:pPr>
+        <w:jc w:val="both"/>
+        <w:rPr>
+          <w:rFonts w:cstheme="minorHAnsi"/>
+        </w:rPr>
+      </w:pPr>
+      <w:r>
+        <w:rPr>
+          <w:rFonts w:cstheme="minorHAnsi"/>
+        </w:rPr>
+        <w:t>2 ways to create thread:</w:t>
+      </w:r>
+    </w:p>
+    <w:p>
+      <w:pPr>
+        <w:pStyle w:val="ListParagraph"/>
+        <w:numPr>
+          <w:ilvl w:val="0"/>
+          <w:numId w:val="17"/>
+        </w:numPr>
+        <w:jc w:val="both"/>
+        <w:rPr>
+          <w:rFonts w:cstheme="minorHAnsi"/>
+        </w:rPr>
+      </w:pPr>
+      <w:r>
+        <w:rPr>
+          <w:rFonts w:cstheme="minorHAnsi"/>
+        </w:rPr>
+        <w:t xml:space="preserve">Implementing the </w:t>
+      </w:r>
+      <w:proofErr w:type="spellStart"/>
+      <w:proofErr w:type="gramStart"/>
+      <w:r>
+        <w:rPr>
+          <w:rFonts w:cstheme="minorHAnsi"/>
+        </w:rPr>
+        <w:t>java.lang</w:t>
+      </w:r>
+      <w:proofErr w:type="gramEnd"/>
+      <w:r>
+        <w:rPr>
+          <w:rFonts w:cstheme="minorHAnsi"/>
+        </w:rPr>
+        <w:t>.Runnable</w:t>
+      </w:r>
+      <w:proofErr w:type="spellEnd"/>
+      <w:r>
+        <w:rPr>
+          <w:rFonts w:cstheme="minorHAnsi"/>
+        </w:rPr>
+        <w:t xml:space="preserve"> interface.</w:t>
+      </w:r>
+    </w:p>
+    <w:p>
+      <w:pPr>
+        <w:pStyle w:val="ListParagraph"/>
+        <w:numPr>
+          <w:ilvl w:val="0"/>
+          <w:numId w:val="17"/>
+        </w:numPr>
+        <w:jc w:val="both"/>
+        <w:rPr>
+          <w:rFonts w:cstheme="minorHAnsi"/>
+        </w:rPr>
+      </w:pPr>
+      <w:r>
+        <w:rPr>
+          <w:rFonts w:cstheme="minorHAnsi"/>
+        </w:rPr>
+        <w:t xml:space="preserve">Extending the </w:t>
+      </w:r>
+      <w:proofErr w:type="spellStart"/>
+      <w:proofErr w:type="gramStart"/>
+      <w:r>
+        <w:rPr>
+          <w:rFonts w:cstheme="minorHAnsi"/>
+        </w:rPr>
+        <w:t>java.lang</w:t>
+      </w:r>
+      <w:proofErr w:type="gramEnd"/>
+      <w:r>
+        <w:rPr>
+          <w:rFonts w:cstheme="minorHAnsi"/>
+        </w:rPr>
+        <w:t>.Thread</w:t>
+      </w:r>
+      <w:proofErr w:type="spellEnd"/>
+      <w:r>
+        <w:rPr>
+          <w:rFonts w:cstheme="minorHAnsi"/>
+        </w:rPr>
+        <w:t xml:space="preserve"> class.</w:t>
+      </w:r>
       <w:bookmarkStart w:id="0" w:name="_GoBack"/>
       <w:bookmarkEnd w:id="0"/>
+    </w:p>
+    <w:p>
+      <w:pPr>
+        <w:jc w:val="both"/>
+        <w:rPr>
+          <w:rFonts w:cstheme="minorHAnsi"/>
+        </w:rPr>
+      </w:pPr>
+      <w:r>
+        <w:rPr>
+          <w:rFonts w:cstheme="minorHAnsi"/>
+        </w:rPr>
+        <w:t xml:space="preserve">Every java application has at least one thread – main thread. Although there are so many other java threads running in background like memory management, system management, signal processing etc. But from application point of view – </w:t>
+      </w:r>
+      <w:r>
+        <w:rPr>
+          <w:rFonts w:cstheme="minorHAnsi"/>
+          <w:b/>
+        </w:rPr>
+        <w:t>main is the first java thread</w:t>
+      </w:r>
+      <w:r>
+        <w:rPr>
+          <w:rFonts w:cstheme="minorHAnsi"/>
+        </w:rPr>
+        <w:t xml:space="preserve"> and we can create multiple threads from it.</w:t>
+      </w:r>
+    </w:p>
+    <w:p>
+      <w:pPr>
+        <w:jc w:val="both"/>
+        <w:rPr>
+          <w:rFonts w:cstheme="minorHAnsi"/>
+        </w:rPr>
+      </w:pPr>
+      <w:r>
+        <w:rPr>
+          <w:rFonts w:cstheme="minorHAnsi"/>
+        </w:rPr>
+        <w:t xml:space="preserve">Multithreading refers to two or more threads executing concurrently in a single program. </w:t>
+      </w:r>
+      <w:r>
+        <w:rPr>
+          <w:rFonts w:cstheme="minorHAnsi"/>
+          <w:b/>
+        </w:rPr>
+        <w:t>A computer single core processor can execute only one thread at a time</w:t>
+      </w:r>
+      <w:r>
+        <w:rPr>
+          <w:rFonts w:cstheme="minorHAnsi"/>
+        </w:rPr>
+        <w:t xml:space="preserve"> and time slicing is the OS feature to share processor time between different processes and threads.</w:t>
+      </w:r>
+    </w:p>
+    <w:p>
+      <w:pPr>
+        <w:jc w:val="both"/>
+        <w:rPr>
+          <w:rFonts w:cstheme="minorHAnsi"/>
+        </w:rPr>
+      </w:pPr>
+      <w:r>
+        <w:rPr>
+          <w:rFonts w:cstheme="minorHAnsi"/>
+        </w:rPr>
+        <w:t>Threads share their parent process data and code</w:t>
+      </w:r>
+      <w:r>
+        <w:rPr>
+          <w:rFonts w:cstheme="minorHAnsi"/>
+        </w:rPr>
+        <w:t>.</w:t>
+      </w:r>
+    </w:p>
+    <w:p>
+      <w:pPr>
+        <w:jc w:val="both"/>
+        <w:rPr>
+          <w:rFonts w:cstheme="minorHAnsi"/>
+        </w:rPr>
+      </w:pPr>
+      <w:r>
+        <w:rPr>
+          <w:rFonts w:cstheme="minorHAnsi"/>
+        </w:rPr>
+        <w:t>Context switching between threads is usually less expensive than between processes.</w:t>
+      </w:r>
+    </w:p>
+    <w:p>
+      <w:pPr>
+        <w:jc w:val="both"/>
+        <w:rPr>
+          <w:rFonts w:cstheme="minorHAnsi"/>
+        </w:rPr>
+      </w:pPr>
+      <w:r>
+        <w:rPr>
+          <w:rFonts w:cstheme="minorHAnsi"/>
+        </w:rPr>
+        <w:t>Thread intercommunication is relatively easy than process communication.</w:t>
+      </w:r>
+    </w:p>
+    <w:p>
+      <w:pPr>
+        <w:jc w:val="both"/>
+        <w:rPr>
+          <w:rFonts w:cstheme="minorHAnsi"/>
+        </w:rPr>
+      </w:pPr>
       <w:r>
         <w:rPr>
           <w:rFonts w:cstheme="minorHAnsi"/>
@@ -4177,7 +4785,7 @@
                     </pic:cNvPicPr>
                   </pic:nvPicPr>
                   <pic:blipFill>
-                    <a:blip r:embed="rId7">
+                    <a:blip r:embed="rId9">
                       <a:extLst>
                         <a:ext uri="{28A0092B-C50C-407E-A947-70E740481C1C}">
                           <a14:useLocalDpi xmlns:a14="http://schemas.microsoft.com/office/drawing/2010/main" val="0"/>
@@ -14686,12 +15294,175 @@
 </w:document>
 </file>
 
+<file path=word/endnotes.xml><?xml version="1.0" encoding="utf-8"?>
+<w:endnotes xmlns:wpc="http://schemas.microsoft.com/office/word/2010/wordprocessingCanvas" xmlns:cx="http://schemas.microsoft.com/office/drawing/2014/chartex" xmlns:cx1="http://schemas.microsoft.com/office/drawing/2015/9/8/chartex" xmlns:cx2="http://schemas.microsoft.com/office/drawing/2015/10/21/chartex" xmlns:cx3="http://schemas.microsoft.com/office/drawing/2016/5/9/chartex" xmlns:cx4="http://schemas.microsoft.com/office/drawing/2016/5/10/chartex" xmlns:cx5="http://schemas.microsoft.com/office/drawing/2016/5/11/chartex" xmlns:cx6="http://schemas.microsoft.com/office/drawing/2016/5/12/chartex" xmlns:cx7="http://schemas.microsoft.com/office/drawing/2016/5/13/chartex" xmlns:cx8="http://schemas.microsoft.com/office/drawing/2016/5/14/chartex" xmlns:mc="http://schemas.openxmlformats.org/markup-compatibility/2006" xmlns:aink="http://schemas.microsoft.com/office/drawing/2016/ink" xmlns:am3d="http://schemas.microsoft.com/office/drawing/2017/model3d" xmlns:o="urn:schemas-microsoft-com:office:office" xmlns:r="http://schemas.openxmlformats.org/officeDocument/2006/relationships" xmlns:m="http://schemas.openxmlformats.org/officeDocument/2006/math" xmlns:v="urn:schemas-microsoft-com:vml" xmlns:wp14="http://schemas.microsoft.com/office/word/2010/wordprocessingDrawing" xmlns:wp="http://schemas.openxmlformats.org/drawingml/2006/wordprocessingDrawing" xmlns:w10="urn:schemas-microsoft-com:office:word" xmlns:w="http://schemas.openxmlformats.org/wordprocessingml/2006/main" xmlns:w14="http://schemas.microsoft.com/office/word/2010/wordml" xmlns:w15="http://schemas.microsoft.com/office/word/2012/wordml" xmlns:w16cid="http://schemas.microsoft.com/office/word/2016/wordml/cid" xmlns:w16se="http://schemas.microsoft.com/office/word/2015/wordml/symex" xmlns:wpg="http://schemas.microsoft.com/office/word/2010/wordprocessingGroup" xmlns:wpi="http://schemas.microsoft.com/office/word/2010/wordprocessingInk" xmlns:wne="http://schemas.microsoft.com/office/word/2006/wordml" xmlns:wps="http://schemas.microsoft.com/office/word/2010/wordprocessingShape" mc:Ignorable="w14 w15 w16se w16cid wp14">
+  <w:endnote w:type="separator" w:id="-1">
+    <w:p>
+      <w:pPr>
+        <w:spacing w:after="0" w:line="240" w:lineRule="auto"/>
+      </w:pPr>
+      <w:r>
+        <w:separator/>
+      </w:r>
+    </w:p>
+  </w:endnote>
+  <w:endnote w:type="continuationSeparator" w:id="0">
+    <w:p>
+      <w:pPr>
+        <w:spacing w:after="0" w:line="240" w:lineRule="auto"/>
+      </w:pPr>
+      <w:r>
+        <w:continuationSeparator/>
+      </w:r>
+    </w:p>
+  </w:endnote>
+</w:endnotes>
+</file>
+
+<file path=word/footnotes.xml><?xml version="1.0" encoding="utf-8"?>
+<w:footnotes xmlns:wpc="http://schemas.microsoft.com/office/word/2010/wordprocessingCanvas" xmlns:cx="http://schemas.microsoft.com/office/drawing/2014/chartex" xmlns:cx1="http://schemas.microsoft.com/office/drawing/2015/9/8/chartex" xmlns:cx2="http://schemas.microsoft.com/office/drawing/2015/10/21/chartex" xmlns:cx3="http://schemas.microsoft.com/office/drawing/2016/5/9/chartex" xmlns:cx4="http://schemas.microsoft.com/office/drawing/2016/5/10/chartex" xmlns:cx5="http://schemas.microsoft.com/office/drawing/2016/5/11/chartex" xmlns:cx6="http://schemas.microsoft.com/office/drawing/2016/5/12/chartex" xmlns:cx7="http://schemas.microsoft.com/office/drawing/2016/5/13/chartex" xmlns:cx8="http://schemas.microsoft.com/office/drawing/2016/5/14/chartex" xmlns:mc="http://schemas.openxmlformats.org/markup-compatibility/2006" xmlns:aink="http://schemas.microsoft.com/office/drawing/2016/ink" xmlns:am3d="http://schemas.microsoft.com/office/drawing/2017/model3d" xmlns:o="urn:schemas-microsoft-com:office:office" xmlns:r="http://schemas.openxmlformats.org/officeDocument/2006/relationships" xmlns:m="http://schemas.openxmlformats.org/officeDocument/2006/math" xmlns:v="urn:schemas-microsoft-com:vml" xmlns:wp14="http://schemas.microsoft.com/office/word/2010/wordprocessingDrawing" xmlns:wp="http://schemas.openxmlformats.org/drawingml/2006/wordprocessingDrawing" xmlns:w10="urn:schemas-microsoft-com:office:word" xmlns:w="http://schemas.openxmlformats.org/wordprocessingml/2006/main" xmlns:w14="http://schemas.microsoft.com/office/word/2010/wordml" xmlns:w15="http://schemas.microsoft.com/office/word/2012/wordml" xmlns:w16cid="http://schemas.microsoft.com/office/word/2016/wordml/cid" xmlns:w16se="http://schemas.microsoft.com/office/word/2015/wordml/symex" xmlns:wpg="http://schemas.microsoft.com/office/word/2010/wordprocessingGroup" xmlns:wpi="http://schemas.microsoft.com/office/word/2010/wordprocessingInk" xmlns:wne="http://schemas.microsoft.com/office/word/2006/wordml" xmlns:wps="http://schemas.microsoft.com/office/word/2010/wordprocessingShape" mc:Ignorable="w14 w15 w16se w16cid wp14">
+  <w:footnote w:type="separator" w:id="-1">
+    <w:p>
+      <w:pPr>
+        <w:spacing w:after="0" w:line="240" w:lineRule="auto"/>
+      </w:pPr>
+      <w:r>
+        <w:separator/>
+      </w:r>
+    </w:p>
+  </w:footnote>
+  <w:footnote w:type="continuationSeparator" w:id="0">
+    <w:p>
+      <w:pPr>
+        <w:spacing w:after="0" w:line="240" w:lineRule="auto"/>
+      </w:pPr>
+      <w:r>
+        <w:continuationSeparator/>
+      </w:r>
+    </w:p>
+  </w:footnote>
+</w:footnotes>
+</file>
+
 <file path=word/numbering.xml><?xml version="1.0" encoding="utf-8"?>
 <w:numbering xmlns:wpc="http://schemas.microsoft.com/office/word/2010/wordprocessingCanvas" xmlns:cx="http://schemas.microsoft.com/office/drawing/2014/chartex" xmlns:cx1="http://schemas.microsoft.com/office/drawing/2015/9/8/chartex" xmlns:cx2="http://schemas.microsoft.com/office/drawing/2015/10/21/chartex" xmlns:cx3="http://schemas.microsoft.com/office/drawing/2016/5/9/chartex" xmlns:cx4="http://schemas.microsoft.com/office/drawing/2016/5/10/chartex" xmlns:cx5="http://schemas.microsoft.com/office/drawing/2016/5/11/chartex" xmlns:cx6="http://schemas.microsoft.com/office/drawing/2016/5/12/chartex" xmlns:cx7="http://schemas.microsoft.com/office/drawing/2016/5/13/chartex" xmlns:cx8="http://schemas.microsoft.com/office/drawing/2016/5/14/chartex" xmlns:mc="http://schemas.openxmlformats.org/markup-compatibility/2006" xmlns:aink="http://schemas.microsoft.com/office/drawing/2016/ink" xmlns:am3d="http://schemas.microsoft.com/office/drawing/2017/model3d" xmlns:o="urn:schemas-microsoft-com:office:office" xmlns:r="http://schemas.openxmlformats.org/officeDocument/2006/relationships" xmlns:m="http://schemas.openxmlformats.org/officeDocument/2006/math" xmlns:v="urn:schemas-microsoft-com:vml" xmlns:wp14="http://schemas.microsoft.com/office/word/2010/wordprocessingDrawing" xmlns:wp="http://schemas.openxmlformats.org/drawingml/2006/wordprocessingDrawing" xmlns:w10="urn:schemas-microsoft-com:office:word" xmlns:w="http://schemas.openxmlformats.org/wordprocessingml/2006/main" xmlns:w14="http://schemas.microsoft.com/office/word/2010/wordml" xmlns:w15="http://schemas.microsoft.com/office/word/2012/wordml" xmlns:w16cid="http://schemas.microsoft.com/office/word/2016/wordml/cid" xmlns:w16se="http://schemas.microsoft.com/office/word/2015/wordml/symex" xmlns:wpg="http://schemas.microsoft.com/office/word/2010/wordprocessingGroup" xmlns:wpi="http://schemas.microsoft.com/office/word/2010/wordprocessingInk" xmlns:wne="http://schemas.microsoft.com/office/word/2006/wordml" xmlns:wps="http://schemas.microsoft.com/office/word/2010/wordprocessingShape" mc:Ignorable="w14 w15 w16se w16cid wp14">
   <w:abstractNum w:abstractNumId="0" w15:restartNumberingAfterBreak="0">
-    <w:nsid w:val="170834EF"/>
+    <w:nsid w:val="0FB83654"/>
     <w:multiLevelType w:val="hybridMultilevel"/>
-    <w:tmpl w:val="6AB8AD58"/>
+    <w:tmpl w:val="D5D83674"/>
+    <w:lvl w:ilvl="0" w:tplc="0409000D">
+      <w:start w:val="1"/>
+      <w:numFmt w:val="bullet"/>
+      <w:lvlText w:val=""/>
+      <w:lvlJc w:val="left"/>
+      <w:pPr>
+        <w:ind w:left="360" w:hanging="360"/>
+      </w:pPr>
+      <w:rPr>
+        <w:rFonts w:ascii="Wingdings" w:hAnsi="Wingdings" w:hint="default"/>
+      </w:rPr>
+    </w:lvl>
+    <w:lvl w:ilvl="1" w:tplc="04090003" w:tentative="1">
+      <w:start w:val="1"/>
+      <w:numFmt w:val="bullet"/>
+      <w:lvlText w:val="o"/>
+      <w:lvlJc w:val="left"/>
+      <w:pPr>
+        <w:ind w:left="1080" w:hanging="360"/>
+      </w:pPr>
+      <w:rPr>
+        <w:rFonts w:ascii="Courier New" w:hAnsi="Courier New" w:cs="Courier New" w:hint="default"/>
+      </w:rPr>
+    </w:lvl>
+    <w:lvl w:ilvl="2" w:tplc="04090005" w:tentative="1">
+      <w:start w:val="1"/>
+      <w:numFmt w:val="bullet"/>
+      <w:lvlText w:val=""/>
+      <w:lvlJc w:val="left"/>
+      <w:pPr>
+        <w:ind w:left="1800" w:hanging="360"/>
+      </w:pPr>
+      <w:rPr>
+        <w:rFonts w:ascii="Wingdings" w:hAnsi="Wingdings" w:hint="default"/>
+      </w:rPr>
+    </w:lvl>
+    <w:lvl w:ilvl="3" w:tplc="04090001" w:tentative="1">
+      <w:start w:val="1"/>
+      <w:numFmt w:val="bullet"/>
+      <w:lvlText w:val=""/>
+      <w:lvlJc w:val="left"/>
+      <w:pPr>
+        <w:ind w:left="2520" w:hanging="360"/>
+      </w:pPr>
+      <w:rPr>
+        <w:rFonts w:ascii="Symbol" w:hAnsi="Symbol" w:hint="default"/>
+      </w:rPr>
+    </w:lvl>
+    <w:lvl w:ilvl="4" w:tplc="04090003" w:tentative="1">
+      <w:start w:val="1"/>
+      <w:numFmt w:val="bullet"/>
+      <w:lvlText w:val="o"/>
+      <w:lvlJc w:val="left"/>
+      <w:pPr>
+        <w:ind w:left="3240" w:hanging="360"/>
+      </w:pPr>
+      <w:rPr>
+        <w:rFonts w:ascii="Courier New" w:hAnsi="Courier New" w:cs="Courier New" w:hint="default"/>
+      </w:rPr>
+    </w:lvl>
+    <w:lvl w:ilvl="5" w:tplc="04090005" w:tentative="1">
+      <w:start w:val="1"/>
+      <w:numFmt w:val="bullet"/>
+      <w:lvlText w:val=""/>
+      <w:lvlJc w:val="left"/>
+      <w:pPr>
+        <w:ind w:left="3960" w:hanging="360"/>
+      </w:pPr>
+      <w:rPr>
+        <w:rFonts w:ascii="Wingdings" w:hAnsi="Wingdings" w:hint="default"/>
+      </w:rPr>
+    </w:lvl>
+    <w:lvl w:ilvl="6" w:tplc="04090001" w:tentative="1">
+      <w:start w:val="1"/>
+      <w:numFmt w:val="bullet"/>
+      <w:lvlText w:val=""/>
+      <w:lvlJc w:val="left"/>
+      <w:pPr>
+        <w:ind w:left="4680" w:hanging="360"/>
+      </w:pPr>
+      <w:rPr>
+        <w:rFonts w:ascii="Symbol" w:hAnsi="Symbol" w:hint="default"/>
+      </w:rPr>
+    </w:lvl>
+    <w:lvl w:ilvl="7" w:tplc="04090003" w:tentative="1">
+      <w:start w:val="1"/>
+      <w:numFmt w:val="bullet"/>
+      <w:lvlText w:val="o"/>
+      <w:lvlJc w:val="left"/>
+      <w:pPr>
+        <w:ind w:left="5400" w:hanging="360"/>
+      </w:pPr>
+      <w:rPr>
+        <w:rFonts w:ascii="Courier New" w:hAnsi="Courier New" w:cs="Courier New" w:hint="default"/>
+      </w:rPr>
+    </w:lvl>
+    <w:lvl w:ilvl="8" w:tplc="04090005" w:tentative="1">
+      <w:start w:val="1"/>
+      <w:numFmt w:val="bullet"/>
+      <w:lvlText w:val=""/>
+      <w:lvlJc w:val="left"/>
+      <w:pPr>
+        <w:ind w:left="6120" w:hanging="360"/>
+      </w:pPr>
+      <w:rPr>
+        <w:rFonts w:ascii="Wingdings" w:hAnsi="Wingdings" w:hint="default"/>
+      </w:rPr>
+    </w:lvl>
+  </w:abstractNum>
+  <w:abstractNum w:abstractNumId="1" w15:restartNumberingAfterBreak="0">
+    <w:nsid w:val="1428099E"/>
+    <w:multiLevelType w:val="hybridMultilevel"/>
+    <w:tmpl w:val="CD92070C"/>
     <w:lvl w:ilvl="0" w:tplc="0409000F">
       <w:start w:val="1"/>
       <w:numFmt w:val="decimal"/>
@@ -14777,103 +15548,17 @@
       </w:pPr>
     </w:lvl>
   </w:abstractNum>
-  <w:abstractNum w:abstractNumId="1" w15:restartNumberingAfterBreak="0">
-    <w:nsid w:val="19285493"/>
+  <w:abstractNum w:abstractNumId="2" w15:restartNumberingAfterBreak="0">
+    <w:nsid w:val="170834EF"/>
     <w:multiLevelType w:val="hybridMultilevel"/>
-    <w:tmpl w:val="97E6D43C"/>
+    <w:tmpl w:val="6AB8AD58"/>
     <w:lvl w:ilvl="0" w:tplc="0409000F">
       <w:start w:val="1"/>
       <w:numFmt w:val="decimal"/>
       <w:lvlText w:val="%1."/>
       <w:lvlJc w:val="left"/>
       <w:pPr>
-        <w:ind w:left="360" w:hanging="360"/>
-      </w:pPr>
-    </w:lvl>
-    <w:lvl w:ilvl="1" w:tplc="04090019" w:tentative="1">
-      <w:start w:val="1"/>
-      <w:numFmt w:val="lowerLetter"/>
-      <w:lvlText w:val="%2."/>
-      <w:lvlJc w:val="left"/>
-      <w:pPr>
-        <w:ind w:left="1080" w:hanging="360"/>
-      </w:pPr>
-    </w:lvl>
-    <w:lvl w:ilvl="2" w:tplc="0409001B" w:tentative="1">
-      <w:start w:val="1"/>
-      <w:numFmt w:val="lowerRoman"/>
-      <w:lvlText w:val="%3."/>
-      <w:lvlJc w:val="right"/>
-      <w:pPr>
-        <w:ind w:left="1800" w:hanging="180"/>
-      </w:pPr>
-    </w:lvl>
-    <w:lvl w:ilvl="3" w:tplc="0409000F" w:tentative="1">
-      <w:start w:val="1"/>
-      <w:numFmt w:val="decimal"/>
-      <w:lvlText w:val="%4."/>
-      <w:lvlJc w:val="left"/>
-      <w:pPr>
-        <w:ind w:left="2520" w:hanging="360"/>
-      </w:pPr>
-    </w:lvl>
-    <w:lvl w:ilvl="4" w:tplc="04090019" w:tentative="1">
-      <w:start w:val="1"/>
-      <w:numFmt w:val="lowerLetter"/>
-      <w:lvlText w:val="%5."/>
-      <w:lvlJc w:val="left"/>
-      <w:pPr>
-        <w:ind w:left="3240" w:hanging="360"/>
-      </w:pPr>
-    </w:lvl>
-    <w:lvl w:ilvl="5" w:tplc="0409001B" w:tentative="1">
-      <w:start w:val="1"/>
-      <w:numFmt w:val="lowerRoman"/>
-      <w:lvlText w:val="%6."/>
-      <w:lvlJc w:val="right"/>
-      <w:pPr>
-        <w:ind w:left="3960" w:hanging="180"/>
-      </w:pPr>
-    </w:lvl>
-    <w:lvl w:ilvl="6" w:tplc="0409000F" w:tentative="1">
-      <w:start w:val="1"/>
-      <w:numFmt w:val="decimal"/>
-      <w:lvlText w:val="%7."/>
-      <w:lvlJc w:val="left"/>
-      <w:pPr>
-        <w:ind w:left="4680" w:hanging="360"/>
-      </w:pPr>
-    </w:lvl>
-    <w:lvl w:ilvl="7" w:tplc="04090019" w:tentative="1">
-      <w:start w:val="1"/>
-      <w:numFmt w:val="lowerLetter"/>
-      <w:lvlText w:val="%8."/>
-      <w:lvlJc w:val="left"/>
-      <w:pPr>
-        <w:ind w:left="5400" w:hanging="360"/>
-      </w:pPr>
-    </w:lvl>
-    <w:lvl w:ilvl="8" w:tplc="0409001B" w:tentative="1">
-      <w:start w:val="1"/>
-      <w:numFmt w:val="lowerRoman"/>
-      <w:lvlText w:val="%9."/>
-      <w:lvlJc w:val="right"/>
-      <w:pPr>
-        <w:ind w:left="6120" w:hanging="180"/>
-      </w:pPr>
-    </w:lvl>
-  </w:abstractNum>
-  <w:abstractNum w:abstractNumId="2" w15:restartNumberingAfterBreak="0">
-    <w:nsid w:val="1DCB23A3"/>
-    <w:multiLevelType w:val="hybridMultilevel"/>
-    <w:tmpl w:val="DA522948"/>
-    <w:lvl w:ilvl="0" w:tplc="0409000F">
-      <w:start w:val="1"/>
-      <w:numFmt w:val="decimal"/>
-      <w:lvlText w:val="%1."/>
-      <w:lvlJc w:val="left"/>
-      <w:pPr>
-        <w:ind w:left="360" w:hanging="360"/>
+        <w:ind w:left="720" w:hanging="360"/>
       </w:pPr>
       <w:rPr>
         <w:rFonts w:hint="default"/>
@@ -14885,7 +15570,7 @@
       <w:lvlText w:val="%2."/>
       <w:lvlJc w:val="left"/>
       <w:pPr>
-        <w:ind w:left="1080" w:hanging="360"/>
+        <w:ind w:left="1440" w:hanging="360"/>
       </w:pPr>
     </w:lvl>
     <w:lvl w:ilvl="2" w:tplc="0409001B" w:tentative="1">
@@ -14894,7 +15579,7 @@
       <w:lvlText w:val="%3."/>
       <w:lvlJc w:val="right"/>
       <w:pPr>
-        <w:ind w:left="1800" w:hanging="180"/>
+        <w:ind w:left="2160" w:hanging="180"/>
       </w:pPr>
     </w:lvl>
     <w:lvl w:ilvl="3" w:tplc="0409000F" w:tentative="1">
@@ -14903,7 +15588,7 @@
       <w:lvlText w:val="%4."/>
       <w:lvlJc w:val="left"/>
       <w:pPr>
-        <w:ind w:left="2520" w:hanging="360"/>
+        <w:ind w:left="2880" w:hanging="360"/>
       </w:pPr>
     </w:lvl>
     <w:lvl w:ilvl="4" w:tplc="04090019" w:tentative="1">
@@ -14912,7 +15597,7 @@
       <w:lvlText w:val="%5."/>
       <w:lvlJc w:val="left"/>
       <w:pPr>
-        <w:ind w:left="3240" w:hanging="360"/>
+        <w:ind w:left="3600" w:hanging="360"/>
       </w:pPr>
     </w:lvl>
     <w:lvl w:ilvl="5" w:tplc="0409001B" w:tentative="1">
@@ -14921,7 +15606,7 @@
       <w:lvlText w:val="%6."/>
       <w:lvlJc w:val="right"/>
       <w:pPr>
-        <w:ind w:left="3960" w:hanging="180"/>
+        <w:ind w:left="4320" w:hanging="180"/>
       </w:pPr>
     </w:lvl>
     <w:lvl w:ilvl="6" w:tplc="0409000F" w:tentative="1">
@@ -14930,7 +15615,7 @@
       <w:lvlText w:val="%7."/>
       <w:lvlJc w:val="left"/>
       <w:pPr>
-        <w:ind w:left="4680" w:hanging="360"/>
+        <w:ind w:left="5040" w:hanging="360"/>
       </w:pPr>
     </w:lvl>
     <w:lvl w:ilvl="7" w:tplc="04090019" w:tentative="1">
@@ -14939,7 +15624,7 @@
       <w:lvlText w:val="%8."/>
       <w:lvlJc w:val="left"/>
       <w:pPr>
-        <w:ind w:left="5400" w:hanging="360"/>
+        <w:ind w:left="5760" w:hanging="360"/>
       </w:pPr>
     </w:lvl>
     <w:lvl w:ilvl="8" w:tplc="0409001B" w:tentative="1">
@@ -14948,11 +15633,186 @@
       <w:lvlText w:val="%9."/>
       <w:lvlJc w:val="right"/>
       <w:pPr>
-        <w:ind w:left="6120" w:hanging="180"/>
+        <w:ind w:left="6480" w:hanging="180"/>
       </w:pPr>
     </w:lvl>
   </w:abstractNum>
   <w:abstractNum w:abstractNumId="3" w15:restartNumberingAfterBreak="0">
+    <w:nsid w:val="19285493"/>
+    <w:multiLevelType w:val="hybridMultilevel"/>
+    <w:tmpl w:val="97E6D43C"/>
+    <w:lvl w:ilvl="0" w:tplc="0409000F">
+      <w:start w:val="1"/>
+      <w:numFmt w:val="decimal"/>
+      <w:lvlText w:val="%1."/>
+      <w:lvlJc w:val="left"/>
+      <w:pPr>
+        <w:ind w:left="360" w:hanging="360"/>
+      </w:pPr>
+    </w:lvl>
+    <w:lvl w:ilvl="1" w:tplc="04090019" w:tentative="1">
+      <w:start w:val="1"/>
+      <w:numFmt w:val="lowerLetter"/>
+      <w:lvlText w:val="%2."/>
+      <w:lvlJc w:val="left"/>
+      <w:pPr>
+        <w:ind w:left="1080" w:hanging="360"/>
+      </w:pPr>
+    </w:lvl>
+    <w:lvl w:ilvl="2" w:tplc="0409001B" w:tentative="1">
+      <w:start w:val="1"/>
+      <w:numFmt w:val="lowerRoman"/>
+      <w:lvlText w:val="%3."/>
+      <w:lvlJc w:val="right"/>
+      <w:pPr>
+        <w:ind w:left="1800" w:hanging="180"/>
+      </w:pPr>
+    </w:lvl>
+    <w:lvl w:ilvl="3" w:tplc="0409000F" w:tentative="1">
+      <w:start w:val="1"/>
+      <w:numFmt w:val="decimal"/>
+      <w:lvlText w:val="%4."/>
+      <w:lvlJc w:val="left"/>
+      <w:pPr>
+        <w:ind w:left="2520" w:hanging="360"/>
+      </w:pPr>
+    </w:lvl>
+    <w:lvl w:ilvl="4" w:tplc="04090019" w:tentative="1">
+      <w:start w:val="1"/>
+      <w:numFmt w:val="lowerLetter"/>
+      <w:lvlText w:val="%5."/>
+      <w:lvlJc w:val="left"/>
+      <w:pPr>
+        <w:ind w:left="3240" w:hanging="360"/>
+      </w:pPr>
+    </w:lvl>
+    <w:lvl w:ilvl="5" w:tplc="0409001B" w:tentative="1">
+      <w:start w:val="1"/>
+      <w:numFmt w:val="lowerRoman"/>
+      <w:lvlText w:val="%6."/>
+      <w:lvlJc w:val="right"/>
+      <w:pPr>
+        <w:ind w:left="3960" w:hanging="180"/>
+      </w:pPr>
+    </w:lvl>
+    <w:lvl w:ilvl="6" w:tplc="0409000F" w:tentative="1">
+      <w:start w:val="1"/>
+      <w:numFmt w:val="decimal"/>
+      <w:lvlText w:val="%7."/>
+      <w:lvlJc w:val="left"/>
+      <w:pPr>
+        <w:ind w:left="4680" w:hanging="360"/>
+      </w:pPr>
+    </w:lvl>
+    <w:lvl w:ilvl="7" w:tplc="04090019" w:tentative="1">
+      <w:start w:val="1"/>
+      <w:numFmt w:val="lowerLetter"/>
+      <w:lvlText w:val="%8."/>
+      <w:lvlJc w:val="left"/>
+      <w:pPr>
+        <w:ind w:left="5400" w:hanging="360"/>
+      </w:pPr>
+    </w:lvl>
+    <w:lvl w:ilvl="8" w:tplc="0409001B" w:tentative="1">
+      <w:start w:val="1"/>
+      <w:numFmt w:val="lowerRoman"/>
+      <w:lvlText w:val="%9."/>
+      <w:lvlJc w:val="right"/>
+      <w:pPr>
+        <w:ind w:left="6120" w:hanging="180"/>
+      </w:pPr>
+    </w:lvl>
+  </w:abstractNum>
+  <w:abstractNum w:abstractNumId="4" w15:restartNumberingAfterBreak="0">
+    <w:nsid w:val="1DCB23A3"/>
+    <w:multiLevelType w:val="hybridMultilevel"/>
+    <w:tmpl w:val="DA522948"/>
+    <w:lvl w:ilvl="0" w:tplc="0409000F">
+      <w:start w:val="1"/>
+      <w:numFmt w:val="decimal"/>
+      <w:lvlText w:val="%1."/>
+      <w:lvlJc w:val="left"/>
+      <w:pPr>
+        <w:ind w:left="360" w:hanging="360"/>
+      </w:pPr>
+      <w:rPr>
+        <w:rFonts w:hint="default"/>
+      </w:rPr>
+    </w:lvl>
+    <w:lvl w:ilvl="1" w:tplc="04090019" w:tentative="1">
+      <w:start w:val="1"/>
+      <w:numFmt w:val="lowerLetter"/>
+      <w:lvlText w:val="%2."/>
+      <w:lvlJc w:val="left"/>
+      <w:pPr>
+        <w:ind w:left="1080" w:hanging="360"/>
+      </w:pPr>
+    </w:lvl>
+    <w:lvl w:ilvl="2" w:tplc="0409001B" w:tentative="1">
+      <w:start w:val="1"/>
+      <w:numFmt w:val="lowerRoman"/>
+      <w:lvlText w:val="%3."/>
+      <w:lvlJc w:val="right"/>
+      <w:pPr>
+        <w:ind w:left="1800" w:hanging="180"/>
+      </w:pPr>
+    </w:lvl>
+    <w:lvl w:ilvl="3" w:tplc="0409000F" w:tentative="1">
+      <w:start w:val="1"/>
+      <w:numFmt w:val="decimal"/>
+      <w:lvlText w:val="%4."/>
+      <w:lvlJc w:val="left"/>
+      <w:pPr>
+        <w:ind w:left="2520" w:hanging="360"/>
+      </w:pPr>
+    </w:lvl>
+    <w:lvl w:ilvl="4" w:tplc="04090019" w:tentative="1">
+      <w:start w:val="1"/>
+      <w:numFmt w:val="lowerLetter"/>
+      <w:lvlText w:val="%5."/>
+      <w:lvlJc w:val="left"/>
+      <w:pPr>
+        <w:ind w:left="3240" w:hanging="360"/>
+      </w:pPr>
+    </w:lvl>
+    <w:lvl w:ilvl="5" w:tplc="0409001B" w:tentative="1">
+      <w:start w:val="1"/>
+      <w:numFmt w:val="lowerRoman"/>
+      <w:lvlText w:val="%6."/>
+      <w:lvlJc w:val="right"/>
+      <w:pPr>
+        <w:ind w:left="3960" w:hanging="180"/>
+      </w:pPr>
+    </w:lvl>
+    <w:lvl w:ilvl="6" w:tplc="0409000F" w:tentative="1">
+      <w:start w:val="1"/>
+      <w:numFmt w:val="decimal"/>
+      <w:lvlText w:val="%7."/>
+      <w:lvlJc w:val="left"/>
+      <w:pPr>
+        <w:ind w:left="4680" w:hanging="360"/>
+      </w:pPr>
+    </w:lvl>
+    <w:lvl w:ilvl="7" w:tplc="04090019" w:tentative="1">
+      <w:start w:val="1"/>
+      <w:numFmt w:val="lowerLetter"/>
+      <w:lvlText w:val="%8."/>
+      <w:lvlJc w:val="left"/>
+      <w:pPr>
+        <w:ind w:left="5400" w:hanging="360"/>
+      </w:pPr>
+    </w:lvl>
+    <w:lvl w:ilvl="8" w:tplc="0409001B" w:tentative="1">
+      <w:start w:val="1"/>
+      <w:numFmt w:val="lowerRoman"/>
+      <w:lvlText w:val="%9."/>
+      <w:lvlJc w:val="right"/>
+      <w:pPr>
+        <w:ind w:left="6120" w:hanging="180"/>
+      </w:pPr>
+    </w:lvl>
+  </w:abstractNum>
+  <w:abstractNum w:abstractNumId="5" w15:restartNumberingAfterBreak="0">
     <w:nsid w:val="1ED57B1B"/>
     <w:multiLevelType w:val="hybridMultilevel"/>
     <w:tmpl w:val="6608D236"/>
@@ -15041,7 +15901,7 @@
       </w:pPr>
     </w:lvl>
   </w:abstractNum>
-  <w:abstractNum w:abstractNumId="4" w15:restartNumberingAfterBreak="0">
+  <w:abstractNum w:abstractNumId="6" w15:restartNumberingAfterBreak="0">
     <w:nsid w:val="2ACB6ADF"/>
     <w:multiLevelType w:val="hybridMultilevel"/>
     <w:tmpl w:val="1FBCDF78"/>
@@ -15130,7 +15990,7 @@
       </w:pPr>
     </w:lvl>
   </w:abstractNum>
-  <w:abstractNum w:abstractNumId="5" w15:restartNumberingAfterBreak="0">
+  <w:abstractNum w:abstractNumId="7" w15:restartNumberingAfterBreak="0">
     <w:nsid w:val="370E5CAA"/>
     <w:multiLevelType w:val="hybridMultilevel"/>
     <w:tmpl w:val="8430AE04"/>
@@ -15243,7 +16103,7 @@
       </w:rPr>
     </w:lvl>
   </w:abstractNum>
-  <w:abstractNum w:abstractNumId="6" w15:restartNumberingAfterBreak="0">
+  <w:abstractNum w:abstractNumId="8" w15:restartNumberingAfterBreak="0">
     <w:nsid w:val="3B5328F7"/>
     <w:multiLevelType w:val="hybridMultilevel"/>
     <w:tmpl w:val="D3AACB32"/>
@@ -15332,7 +16192,120 @@
       </w:pPr>
     </w:lvl>
   </w:abstractNum>
-  <w:abstractNum w:abstractNumId="7" w15:restartNumberingAfterBreak="0">
+  <w:abstractNum w:abstractNumId="9" w15:restartNumberingAfterBreak="0">
+    <w:nsid w:val="44437CDA"/>
+    <w:multiLevelType w:val="hybridMultilevel"/>
+    <w:tmpl w:val="27B829AC"/>
+    <w:lvl w:ilvl="0" w:tplc="0409000B">
+      <w:start w:val="1"/>
+      <w:numFmt w:val="bullet"/>
+      <w:lvlText w:val=""/>
+      <w:lvlJc w:val="left"/>
+      <w:pPr>
+        <w:ind w:left="360" w:hanging="360"/>
+      </w:pPr>
+      <w:rPr>
+        <w:rFonts w:ascii="Wingdings" w:hAnsi="Wingdings" w:hint="default"/>
+      </w:rPr>
+    </w:lvl>
+    <w:lvl w:ilvl="1" w:tplc="04090003" w:tentative="1">
+      <w:start w:val="1"/>
+      <w:numFmt w:val="bullet"/>
+      <w:lvlText w:val="o"/>
+      <w:lvlJc w:val="left"/>
+      <w:pPr>
+        <w:ind w:left="1080" w:hanging="360"/>
+      </w:pPr>
+      <w:rPr>
+        <w:rFonts w:ascii="Courier New" w:hAnsi="Courier New" w:cs="Courier New" w:hint="default"/>
+      </w:rPr>
+    </w:lvl>
+    <w:lvl w:ilvl="2" w:tplc="04090005" w:tentative="1">
+      <w:start w:val="1"/>
+      <w:numFmt w:val="bullet"/>
+      <w:lvlText w:val=""/>
+      <w:lvlJc w:val="left"/>
+      <w:pPr>
+        <w:ind w:left="1800" w:hanging="360"/>
+      </w:pPr>
+      <w:rPr>
+        <w:rFonts w:ascii="Wingdings" w:hAnsi="Wingdings" w:hint="default"/>
+      </w:rPr>
+    </w:lvl>
+    <w:lvl w:ilvl="3" w:tplc="04090001" w:tentative="1">
+      <w:start w:val="1"/>
+      <w:numFmt w:val="bullet"/>
+      <w:lvlText w:val=""/>
+      <w:lvlJc w:val="left"/>
+      <w:pPr>
+        <w:ind w:left="2520" w:hanging="360"/>
+      </w:pPr>
+      <w:rPr>
+        <w:rFonts w:ascii="Symbol" w:hAnsi="Symbol" w:hint="default"/>
+      </w:rPr>
+    </w:lvl>
+    <w:lvl w:ilvl="4" w:tplc="04090003" w:tentative="1">
+      <w:start w:val="1"/>
+      <w:numFmt w:val="bullet"/>
+      <w:lvlText w:val="o"/>
+      <w:lvlJc w:val="left"/>
+      <w:pPr>
+        <w:ind w:left="3240" w:hanging="360"/>
+      </w:pPr>
+      <w:rPr>
+        <w:rFonts w:ascii="Courier New" w:hAnsi="Courier New" w:cs="Courier New" w:hint="default"/>
+      </w:rPr>
+    </w:lvl>
+    <w:lvl w:ilvl="5" w:tplc="04090005" w:tentative="1">
+      <w:start w:val="1"/>
+      <w:numFmt w:val="bullet"/>
+      <w:lvlText w:val=""/>
+      <w:lvlJc w:val="left"/>
+      <w:pPr>
+        <w:ind w:left="3960" w:hanging="360"/>
+      </w:pPr>
+      <w:rPr>
+        <w:rFonts w:ascii="Wingdings" w:hAnsi="Wingdings" w:hint="default"/>
+      </w:rPr>
+    </w:lvl>
+    <w:lvl w:ilvl="6" w:tplc="04090001" w:tentative="1">
+      <w:start w:val="1"/>
+      <w:numFmt w:val="bullet"/>
+      <w:lvlText w:val=""/>
+      <w:lvlJc w:val="left"/>
+      <w:pPr>
+        <w:ind w:left="4680" w:hanging="360"/>
+      </w:pPr>
+      <w:rPr>
+        <w:rFonts w:ascii="Symbol" w:hAnsi="Symbol" w:hint="default"/>
+      </w:rPr>
+    </w:lvl>
+    <w:lvl w:ilvl="7" w:tplc="04090003" w:tentative="1">
+      <w:start w:val="1"/>
+      <w:numFmt w:val="bullet"/>
+      <w:lvlText w:val="o"/>
+      <w:lvlJc w:val="left"/>
+      <w:pPr>
+        <w:ind w:left="5400" w:hanging="360"/>
+      </w:pPr>
+      <w:rPr>
+        <w:rFonts w:ascii="Courier New" w:hAnsi="Courier New" w:cs="Courier New" w:hint="default"/>
+      </w:rPr>
+    </w:lvl>
+    <w:lvl w:ilvl="8" w:tplc="04090005" w:tentative="1">
+      <w:start w:val="1"/>
+      <w:numFmt w:val="bullet"/>
+      <w:lvlText w:val=""/>
+      <w:lvlJc w:val="left"/>
+      <w:pPr>
+        <w:ind w:left="6120" w:hanging="360"/>
+      </w:pPr>
+      <w:rPr>
+        <w:rFonts w:ascii="Wingdings" w:hAnsi="Wingdings" w:hint="default"/>
+      </w:rPr>
+    </w:lvl>
+  </w:abstractNum>
+  <w:abstractNum w:abstractNumId="10" w15:restartNumberingAfterBreak="0">
     <w:nsid w:val="4B832CD5"/>
     <w:multiLevelType w:val="hybridMultilevel"/>
     <w:tmpl w:val="228243DA"/>
@@ -15445,7 +16418,7 @@
       </w:rPr>
     </w:lvl>
   </w:abstractNum>
-  <w:abstractNum w:abstractNumId="8" w15:restartNumberingAfterBreak="0">
+  <w:abstractNum w:abstractNumId="11" w15:restartNumberingAfterBreak="0">
     <w:nsid w:val="58F91C92"/>
     <w:multiLevelType w:val="hybridMultilevel"/>
     <w:tmpl w:val="9642CD88"/>
@@ -15558,7 +16531,7 @@
       </w:rPr>
     </w:lvl>
   </w:abstractNum>
-  <w:abstractNum w:abstractNumId="9" w15:restartNumberingAfterBreak="0">
+  <w:abstractNum w:abstractNumId="12" w15:restartNumberingAfterBreak="0">
     <w:nsid w:val="5960000B"/>
     <w:multiLevelType w:val="hybridMultilevel"/>
     <w:tmpl w:val="CD2CAB0A"/>
@@ -15644,7 +16617,7 @@
       </w:pPr>
     </w:lvl>
   </w:abstractNum>
-  <w:abstractNum w:abstractNumId="10" w15:restartNumberingAfterBreak="0">
+  <w:abstractNum w:abstractNumId="13" w15:restartNumberingAfterBreak="0">
     <w:nsid w:val="5EB16B53"/>
     <w:multiLevelType w:val="hybridMultilevel"/>
     <w:tmpl w:val="39A86ABA"/>
@@ -15733,7 +16706,7 @@
       </w:pPr>
     </w:lvl>
   </w:abstractNum>
-  <w:abstractNum w:abstractNumId="11" w15:restartNumberingAfterBreak="0">
+  <w:abstractNum w:abstractNumId="14" w15:restartNumberingAfterBreak="0">
     <w:nsid w:val="646670AE"/>
     <w:multiLevelType w:val="hybridMultilevel"/>
     <w:tmpl w:val="0AC8DB48"/>
@@ -15846,7 +16819,7 @@
       </w:rPr>
     </w:lvl>
   </w:abstractNum>
-  <w:abstractNum w:abstractNumId="12" w15:restartNumberingAfterBreak="0">
+  <w:abstractNum w:abstractNumId="15" w15:restartNumberingAfterBreak="0">
     <w:nsid w:val="7C3B4618"/>
     <w:multiLevelType w:val="hybridMultilevel"/>
     <w:tmpl w:val="51300DA2"/>
@@ -15935,7 +16908,7 @@
       </w:pPr>
     </w:lvl>
   </w:abstractNum>
-  <w:abstractNum w:abstractNumId="13" w15:restartNumberingAfterBreak="0">
+  <w:abstractNum w:abstractNumId="16" w15:restartNumberingAfterBreak="0">
     <w:nsid w:val="7C4251B3"/>
     <w:multiLevelType w:val="hybridMultilevel"/>
     <w:tmpl w:val="31D4E4CA"/>
@@ -16049,46 +17022,55 @@
     </w:lvl>
   </w:abstractNum>
   <w:num w:numId="1">
+    <w:abstractNumId w:val="16"/>
+  </w:num>
+  <w:num w:numId="2">
+    <w:abstractNumId w:val="8"/>
+  </w:num>
+  <w:num w:numId="3">
+    <w:abstractNumId w:val="12"/>
+  </w:num>
+  <w:num w:numId="4">
+    <w:abstractNumId w:val="3"/>
+  </w:num>
+  <w:num w:numId="5">
+    <w:abstractNumId w:val="6"/>
+  </w:num>
+  <w:num w:numId="6">
+    <w:abstractNumId w:val="4"/>
+  </w:num>
+  <w:num w:numId="7">
+    <w:abstractNumId w:val="10"/>
+  </w:num>
+  <w:num w:numId="8">
+    <w:abstractNumId w:val="11"/>
+  </w:num>
+  <w:num w:numId="9">
+    <w:abstractNumId w:val="5"/>
+  </w:num>
+  <w:num w:numId="10">
+    <w:abstractNumId w:val="7"/>
+  </w:num>
+  <w:num w:numId="11">
+    <w:abstractNumId w:val="14"/>
+  </w:num>
+  <w:num w:numId="12">
+    <w:abstractNumId w:val="2"/>
+  </w:num>
+  <w:num w:numId="13">
     <w:abstractNumId w:val="13"/>
   </w:num>
-  <w:num w:numId="2">
-    <w:abstractNumId w:val="6"/>
+  <w:num w:numId="14">
+    <w:abstractNumId w:val="15"/>
   </w:num>
-  <w:num w:numId="3">
+  <w:num w:numId="15">
+    <w:abstractNumId w:val="1"/>
+  </w:num>
+  <w:num w:numId="16">
     <w:abstractNumId w:val="9"/>
   </w:num>
-  <w:num w:numId="4">
-    <w:abstractNumId w:val="1"/>
-  </w:num>
-  <w:num w:numId="5">
-    <w:abstractNumId w:val="4"/>
-  </w:num>
-  <w:num w:numId="6">
-    <w:abstractNumId w:val="2"/>
-  </w:num>
-  <w:num w:numId="7">
-    <w:abstractNumId w:val="7"/>
-  </w:num>
-  <w:num w:numId="8">
-    <w:abstractNumId w:val="8"/>
-  </w:num>
-  <w:num w:numId="9">
-    <w:abstractNumId w:val="3"/>
-  </w:num>
-  <w:num w:numId="10">
-    <w:abstractNumId w:val="5"/>
-  </w:num>
-  <w:num w:numId="11">
-    <w:abstractNumId w:val="11"/>
-  </w:num>
-  <w:num w:numId="12">
+  <w:num w:numId="17">
     <w:abstractNumId w:val="0"/>
-  </w:num>
-  <w:num w:numId="13">
-    <w:abstractNumId w:val="10"/>
-  </w:num>
-  <w:num w:numId="14">
-    <w:abstractNumId w:val="12"/>
   </w:num>
 </w:numbering>
 </file>
@@ -16675,6 +17657,50 @@
       <w:u w:val="single"/>
     </w:rPr>
   </w:style>
+  <w:style w:type="paragraph" w:styleId="Header">
+    <w:name w:val="header"/>
+    <w:basedOn w:val="Normal"/>
+    <w:link w:val="HeaderChar"/>
+    <w:uiPriority w:val="99"/>
+    <w:unhideWhenUsed/>
+    <w:rsid w:val="001676E8"/>
+    <w:pPr>
+      <w:tabs>
+        <w:tab w:val="center" w:pos="4680"/>
+        <w:tab w:val="right" w:pos="9360"/>
+      </w:tabs>
+      <w:spacing w:after="0" w:line="240" w:lineRule="auto"/>
+    </w:pPr>
+  </w:style>
+  <w:style w:type="character" w:customStyle="1" w:styleId="HeaderChar">
+    <w:name w:val="Header Char"/>
+    <w:basedOn w:val="DefaultParagraphFont"/>
+    <w:link w:val="Header"/>
+    <w:uiPriority w:val="99"/>
+    <w:rsid w:val="001676E8"/>
+  </w:style>
+  <w:style w:type="paragraph" w:styleId="Footer">
+    <w:name w:val="footer"/>
+    <w:basedOn w:val="Normal"/>
+    <w:link w:val="FooterChar"/>
+    <w:uiPriority w:val="99"/>
+    <w:unhideWhenUsed/>
+    <w:rsid w:val="001676E8"/>
+    <w:pPr>
+      <w:tabs>
+        <w:tab w:val="center" w:pos="4680"/>
+        <w:tab w:val="right" w:pos="9360"/>
+      </w:tabs>
+      <w:spacing w:after="0" w:line="240" w:lineRule="auto"/>
+    </w:pPr>
+  </w:style>
+  <w:style w:type="character" w:customStyle="1" w:styleId="FooterChar">
+    <w:name w:val="Footer Char"/>
+    <w:basedOn w:val="DefaultParagraphFont"/>
+    <w:link w:val="Footer"/>
+    <w:uiPriority w:val="99"/>
+    <w:rsid w:val="001676E8"/>
+  </w:style>
 </w:styles>
 </file>
 

</xml_diff>